<commit_message>
pflege feedback silke und frank ein
</commit_message>
<xml_diff>
--- a/unterlagen/bewerbung.docx
+++ b/unterlagen/bewerbung.docx
@@ -14,19 +14,19 @@
           <w:bottom w:w="0" w:type="dxa"/>
           <w:right w:w="70" w:type="dxa"/>
         </w:tblCellMar>
-        <w:tblLook w:val="0000" w:noVBand="0" w:noHBand="0" w:lastColumn="0" w:firstColumn="0" w:lastRow="0" w:firstRow="0"/>
+        <w:tblLook w:val="0000" w:noHBand="0" w:noVBand="0" w:firstColumn="0" w:lastRow="0" w:lastColumn="0" w:firstRow="0"/>
       </w:tblPr>
       <w:tblGrid>
-        <w:gridCol w:w="1603"/>
-        <w:gridCol w:w="454"/>
+        <w:gridCol w:w="1602"/>
+        <w:gridCol w:w="455"/>
         <w:gridCol w:w="2031"/>
         <w:gridCol w:w="895"/>
         <w:gridCol w:w="12"/>
         <w:gridCol w:w="1"/>
         <w:gridCol w:w="1050"/>
         <w:gridCol w:w="559"/>
-        <w:gridCol w:w="1690"/>
-        <w:gridCol w:w="1697"/>
+        <w:gridCol w:w="1691"/>
+        <w:gridCol w:w="1696"/>
       </w:tblGrid>
       <w:tr>
         <w:trPr>
@@ -34,7 +34,7 @@
         </w:trPr>
         <w:tc>
           <w:tcPr>
-            <w:tcW w:w="8295" w:type="dxa"/>
+            <w:tcW w:w="8296" w:type="dxa"/>
             <w:gridSpan w:val="9"/>
             <w:tcBorders/>
             <w:vAlign w:val="center"/>
@@ -82,7 +82,7 @@
         </w:tc>
         <w:tc>
           <w:tcPr>
-            <w:tcW w:w="1697" w:type="dxa"/>
+            <w:tcW w:w="1696" w:type="dxa"/>
             <w:tcBorders/>
           </w:tcPr>
           <w:p>
@@ -861,7 +861,7 @@
         </w:trPr>
         <w:tc>
           <w:tcPr>
-            <w:tcW w:w="1603" w:type="dxa"/>
+            <w:tcW w:w="1602" w:type="dxa"/>
             <w:tcBorders>
               <w:top w:val="single" w:sz="4" w:space="0" w:color="000000"/>
               <w:left w:val="single" w:sz="4" w:space="0" w:color="000000"/>
@@ -890,7 +890,7 @@
         </w:tc>
         <w:tc>
           <w:tcPr>
-            <w:tcW w:w="3393" w:type="dxa"/>
+            <w:tcW w:w="3394" w:type="dxa"/>
             <w:gridSpan w:val="5"/>
             <w:tcBorders>
               <w:top w:val="single" w:sz="4" w:space="0" w:color="000000"/>
@@ -985,7 +985,7 @@
         </w:trPr>
         <w:tc>
           <w:tcPr>
-            <w:tcW w:w="1603" w:type="dxa"/>
+            <w:tcW w:w="1602" w:type="dxa"/>
             <w:tcBorders>
               <w:top w:val="single" w:sz="4" w:space="0" w:color="000000"/>
               <w:left w:val="single" w:sz="4" w:space="0" w:color="000000"/>
@@ -1014,7 +1014,7 @@
         </w:tc>
         <w:tc>
           <w:tcPr>
-            <w:tcW w:w="3393" w:type="dxa"/>
+            <w:tcW w:w="3394" w:type="dxa"/>
             <w:gridSpan w:val="5"/>
             <w:tcBorders>
               <w:top w:val="single" w:sz="4" w:space="0" w:color="000000"/>
@@ -1109,7 +1109,7 @@
         </w:trPr>
         <w:tc>
           <w:tcPr>
-            <w:tcW w:w="1603" w:type="dxa"/>
+            <w:tcW w:w="1602" w:type="dxa"/>
             <w:tcBorders>
               <w:top w:val="single" w:sz="4" w:space="0" w:color="000000"/>
               <w:left w:val="single" w:sz="4" w:space="0" w:color="000000"/>
@@ -1138,7 +1138,7 @@
         </w:tc>
         <w:tc>
           <w:tcPr>
-            <w:tcW w:w="3393" w:type="dxa"/>
+            <w:tcW w:w="3394" w:type="dxa"/>
             <w:gridSpan w:val="5"/>
             <w:tcBorders>
               <w:top w:val="single" w:sz="4" w:space="0" w:color="000000"/>
@@ -1233,7 +1233,7 @@
         </w:trPr>
         <w:tc>
           <w:tcPr>
-            <w:tcW w:w="1603" w:type="dxa"/>
+            <w:tcW w:w="1602" w:type="dxa"/>
             <w:tcBorders>
               <w:top w:val="single" w:sz="4" w:space="0" w:color="000000"/>
               <w:left w:val="single" w:sz="4" w:space="0" w:color="000000"/>
@@ -1262,7 +1262,7 @@
         </w:tc>
         <w:tc>
           <w:tcPr>
-            <w:tcW w:w="3393" w:type="dxa"/>
+            <w:tcW w:w="3394" w:type="dxa"/>
             <w:gridSpan w:val="5"/>
             <w:tcBorders>
               <w:top w:val="single" w:sz="4" w:space="0" w:color="000000"/>
@@ -1357,7 +1357,7 @@
         </w:trPr>
         <w:tc>
           <w:tcPr>
-            <w:tcW w:w="1603" w:type="dxa"/>
+            <w:tcW w:w="1602" w:type="dxa"/>
             <w:tcBorders>
               <w:top w:val="single" w:sz="4" w:space="0" w:color="000000"/>
               <w:left w:val="single" w:sz="4" w:space="0" w:color="000000"/>
@@ -1386,7 +1386,7 @@
         </w:tc>
         <w:tc>
           <w:tcPr>
-            <w:tcW w:w="3393" w:type="dxa"/>
+            <w:tcW w:w="3394" w:type="dxa"/>
             <w:gridSpan w:val="5"/>
             <w:tcBorders>
               <w:top w:val="single" w:sz="4" w:space="0" w:color="000000"/>
@@ -1481,7 +1481,7 @@
         </w:trPr>
         <w:tc>
           <w:tcPr>
-            <w:tcW w:w="1603" w:type="dxa"/>
+            <w:tcW w:w="1602" w:type="dxa"/>
             <w:tcBorders>
               <w:top w:val="single" w:sz="4" w:space="0" w:color="000000"/>
               <w:left w:val="single" w:sz="4" w:space="0" w:color="000000"/>
@@ -1510,7 +1510,7 @@
         </w:tc>
         <w:tc>
           <w:tcPr>
-            <w:tcW w:w="3393" w:type="dxa"/>
+            <w:tcW w:w="3394" w:type="dxa"/>
             <w:gridSpan w:val="5"/>
             <w:tcBorders>
               <w:top w:val="single" w:sz="4" w:space="0" w:color="000000"/>
@@ -1603,7 +1603,7 @@
         </w:trPr>
         <w:tc>
           <w:tcPr>
-            <w:tcW w:w="1603" w:type="dxa"/>
+            <w:tcW w:w="1602" w:type="dxa"/>
             <w:tcBorders>
               <w:top w:val="single" w:sz="4" w:space="0" w:color="000000"/>
               <w:left w:val="single" w:sz="4" w:space="0" w:color="000000"/>
@@ -1632,7 +1632,7 @@
         </w:tc>
         <w:tc>
           <w:tcPr>
-            <w:tcW w:w="3393" w:type="dxa"/>
+            <w:tcW w:w="3394" w:type="dxa"/>
             <w:gridSpan w:val="5"/>
             <w:tcBorders>
               <w:top w:val="single" w:sz="4" w:space="0" w:color="000000"/>
@@ -1864,16 +1864,16 @@
           <w:bottom w:w="0" w:type="dxa"/>
           <w:right w:w="70" w:type="dxa"/>
         </w:tblCellMar>
-        <w:tblLook w:val="0000" w:noVBand="0" w:noHBand="0" w:lastColumn="0" w:firstColumn="0" w:lastRow="0" w:firstRow="0"/>
+        <w:tblLook w:val="0000" w:noHBand="0" w:noVBand="0" w:firstColumn="0" w:lastRow="0" w:lastColumn="0" w:firstRow="0"/>
       </w:tblPr>
       <w:tblGrid>
-        <w:gridCol w:w="1993"/>
-        <w:gridCol w:w="2002"/>
+        <w:gridCol w:w="1992"/>
+        <w:gridCol w:w="2003"/>
         <w:gridCol w:w="534"/>
         <w:gridCol w:w="1464"/>
         <w:gridCol w:w="2000"/>
-        <w:gridCol w:w="2004"/>
-        <w:gridCol w:w="82"/>
+        <w:gridCol w:w="2005"/>
+        <w:gridCol w:w="81"/>
       </w:tblGrid>
       <w:tr>
         <w:trPr>
@@ -1881,7 +1881,7 @@
         </w:trPr>
         <w:tc>
           <w:tcPr>
-            <w:tcW w:w="9997" w:type="dxa"/>
+            <w:tcW w:w="9998" w:type="dxa"/>
             <w:gridSpan w:val="6"/>
             <w:tcBorders>
               <w:top w:val="single" w:sz="4" w:space="0" w:color="000000"/>
@@ -1917,7 +1917,7 @@
         </w:tc>
         <w:tc>
           <w:tcPr>
-            <w:tcW w:w="82" w:type="dxa"/>
+            <w:tcW w:w="81" w:type="dxa"/>
             <w:tcBorders/>
           </w:tcPr>
           <w:p>
@@ -1938,7 +1938,7 @@
         </w:trPr>
         <w:tc>
           <w:tcPr>
-            <w:tcW w:w="9997" w:type="dxa"/>
+            <w:tcW w:w="9998" w:type="dxa"/>
             <w:gridSpan w:val="6"/>
             <w:tcBorders>
               <w:top w:val="single" w:sz="4" w:space="0" w:color="000000"/>
@@ -1969,13 +1969,55 @@
                 <w:rFonts w:ascii="Arial" w:hAnsi="Arial"/>
                 <w:sz w:val="20"/>
               </w:rPr>
-              <w:t>Fläche des Dorfes in ha  1038 (stand 1973) , davon LF  ....................  ha  /  FF  ....................  ha</w:t>
-            </w:r>
-          </w:p>
-        </w:tc>
-        <w:tc>
-          <w:tcPr>
-            <w:tcW w:w="82" w:type="dxa"/>
+              <w:t xml:space="preserve">Fläche des Dorfes in ha  </w:t>
+            </w:r>
+            <w:r>
+              <w:rPr>
+                <w:rFonts w:ascii="Arial" w:hAnsi="Arial"/>
+                <w:sz w:val="20"/>
+              </w:rPr>
+              <w:t>93,2</w:t>
+            </w:r>
+            <w:r>
+              <w:rPr>
+                <w:rFonts w:ascii="Arial" w:hAnsi="Arial"/>
+                <w:sz w:val="20"/>
+              </w:rPr>
+              <w:t xml:space="preserve"> , davon LF  .. </w:t>
+            </w:r>
+            <w:r>
+              <w:rPr>
+                <w:rFonts w:ascii="Arial" w:hAnsi="Arial"/>
+                <w:sz w:val="20"/>
+              </w:rPr>
+              <w:t xml:space="preserve">unbekannt </w:t>
+            </w:r>
+            <w:r>
+              <w:rPr>
+                <w:rFonts w:ascii="Arial" w:hAnsi="Arial"/>
+                <w:sz w:val="20"/>
+              </w:rPr>
+              <w:t xml:space="preserve">.....  ha  /  FF  </w:t>
+            </w:r>
+            <w:r>
+              <w:rPr>
+                <w:rFonts w:ascii="Arial" w:hAnsi="Arial"/>
+                <w:sz w:val="20"/>
+              </w:rPr>
+              <w:t>geschätzt 3</w:t>
+            </w:r>
+            <w:r>
+              <w:rPr>
+                <w:rFonts w:ascii="Arial" w:hAnsi="Arial"/>
+                <w:sz w:val="20"/>
+              </w:rPr>
+              <w:t xml:space="preserve">  ha</w:t>
+            </w:r>
+          </w:p>
+        </w:tc>
+        <w:tc>
+          <w:tcPr>
+            <w:tcW w:w="81" w:type="dxa"/>
             <w:tcBorders/>
           </w:tcPr>
           <w:p>
@@ -1996,7 +2038,7 @@
         </w:trPr>
         <w:tc>
           <w:tcPr>
-            <w:tcW w:w="1993" w:type="dxa"/>
+            <w:tcW w:w="1992" w:type="dxa"/>
             <w:tcBorders>
               <w:top w:val="single" w:sz="4" w:space="0" w:color="000000"/>
               <w:left w:val="single" w:sz="4" w:space="0" w:color="000000"/>
@@ -2025,7 +2067,7 @@
         </w:tc>
         <w:tc>
           <w:tcPr>
-            <w:tcW w:w="2002" w:type="dxa"/>
+            <w:tcW w:w="2003" w:type="dxa"/>
             <w:tcBorders>
               <w:top w:val="single" w:sz="4" w:space="0" w:color="000000"/>
               <w:left w:val="single" w:sz="4" w:space="0" w:color="000000"/>
@@ -2113,7 +2155,7 @@
         </w:tc>
         <w:tc>
           <w:tcPr>
-            <w:tcW w:w="2004" w:type="dxa"/>
+            <w:tcW w:w="2005" w:type="dxa"/>
             <w:tcBorders>
               <w:top w:val="single" w:sz="4" w:space="0" w:color="000000"/>
               <w:left w:val="single" w:sz="4" w:space="0" w:color="000000"/>
@@ -2142,7 +2184,7 @@
         </w:tc>
         <w:tc>
           <w:tcPr>
-            <w:tcW w:w="82" w:type="dxa"/>
+            <w:tcW w:w="81" w:type="dxa"/>
             <w:tcBorders/>
           </w:tcPr>
           <w:p>
@@ -2163,7 +2205,7 @@
         </w:trPr>
         <w:tc>
           <w:tcPr>
-            <w:tcW w:w="9997" w:type="dxa"/>
+            <w:tcW w:w="9998" w:type="dxa"/>
             <w:gridSpan w:val="6"/>
             <w:tcBorders>
               <w:top w:val="single" w:sz="4" w:space="0" w:color="000000"/>
@@ -2212,13 +2254,31 @@
                 <w:color w:val="C9211E"/>
                 <w:sz w:val="20"/>
               </w:rPr>
-              <w:t>(hierzu gibt es in der Gemeinde leider keine Daten)</w:t>
-            </w:r>
-          </w:p>
-        </w:tc>
-        <w:tc>
-          <w:tcPr>
-            <w:tcW w:w="82" w:type="dxa"/>
+              <w:t>(</w:t>
+            </w:r>
+            <w:r>
+              <w:rPr>
+                <w:rFonts w:ascii="Arial" w:hAnsi="Arial"/>
+                <w:b/>
+                <w:color w:val="C9211E"/>
+                <w:sz w:val="20"/>
+              </w:rPr>
+              <w:t>anhand öffentlich bekannter Betriebe geschätzt, untere Schranken</w:t>
+            </w:r>
+            <w:r>
+              <w:rPr>
+                <w:rFonts w:ascii="Arial" w:hAnsi="Arial"/>
+                <w:b/>
+                <w:color w:val="C9211E"/>
+                <w:sz w:val="20"/>
+              </w:rPr>
+              <w:t>)</w:t>
+            </w:r>
+          </w:p>
+        </w:tc>
+        <w:tc>
+          <w:tcPr>
+            <w:tcW w:w="81" w:type="dxa"/>
             <w:tcBorders/>
           </w:tcPr>
           <w:p>
@@ -2239,7 +2299,7 @@
         </w:trPr>
         <w:tc>
           <w:tcPr>
-            <w:tcW w:w="1993" w:type="dxa"/>
+            <w:tcW w:w="1992" w:type="dxa"/>
             <w:tcBorders>
               <w:top w:val="single" w:sz="4" w:space="0" w:color="000000"/>
               <w:left w:val="single" w:sz="4" w:space="0" w:color="000000"/>
@@ -2268,7 +2328,7 @@
         </w:tc>
         <w:tc>
           <w:tcPr>
-            <w:tcW w:w="2002" w:type="dxa"/>
+            <w:tcW w:w="2003" w:type="dxa"/>
             <w:tcBorders>
               <w:top w:val="single" w:sz="4" w:space="0" w:color="000000"/>
               <w:left w:val="single" w:sz="4" w:space="0" w:color="000000"/>
@@ -2292,7 +2352,7 @@
                 <w:rFonts w:ascii="Arial" w:hAnsi="Arial"/>
                 <w:sz w:val="20"/>
               </w:rPr>
-              <w:t>Unbekannt</w:t>
+              <w:t>16</w:t>
             </w:r>
           </w:p>
         </w:tc>
@@ -2332,7 +2392,7 @@
         </w:tc>
         <w:tc>
           <w:tcPr>
-            <w:tcW w:w="2004" w:type="dxa"/>
+            <w:tcW w:w="2005" w:type="dxa"/>
             <w:tcBorders>
               <w:top w:val="single" w:sz="4" w:space="0" w:color="000000"/>
               <w:left w:val="single" w:sz="4" w:space="0" w:color="000000"/>
@@ -2360,13 +2420,13 @@
                 <w:rFonts w:ascii="Arial" w:hAnsi="Arial"/>
                 <w:sz w:val="20"/>
               </w:rPr>
-              <w:t>Unbekannt</w:t>
-            </w:r>
-          </w:p>
-        </w:tc>
-        <w:tc>
-          <w:tcPr>
-            <w:tcW w:w="82" w:type="dxa"/>
+              <w:t>21</w:t>
+            </w:r>
+          </w:p>
+        </w:tc>
+        <w:tc>
+          <w:tcPr>
+            <w:tcW w:w="81" w:type="dxa"/>
             <w:tcBorders/>
           </w:tcPr>
           <w:p>
@@ -2387,7 +2447,7 @@
         </w:trPr>
         <w:tc>
           <w:tcPr>
-            <w:tcW w:w="1993" w:type="dxa"/>
+            <w:tcW w:w="1992" w:type="dxa"/>
             <w:tcBorders>
               <w:top w:val="single" w:sz="4" w:space="0" w:color="000000"/>
               <w:left w:val="single" w:sz="4" w:space="0" w:color="000000"/>
@@ -2416,7 +2476,7 @@
         </w:tc>
         <w:tc>
           <w:tcPr>
-            <w:tcW w:w="2002" w:type="dxa"/>
+            <w:tcW w:w="2003" w:type="dxa"/>
             <w:tcBorders>
               <w:top w:val="single" w:sz="4" w:space="0" w:color="000000"/>
               <w:left w:val="single" w:sz="4" w:space="0" w:color="000000"/>
@@ -2440,7 +2500,7 @@
                 <w:rFonts w:ascii="Arial" w:hAnsi="Arial"/>
                 <w:sz w:val="20"/>
               </w:rPr>
-              <w:t>Unbekannt</w:t>
+              <w:t>12</w:t>
             </w:r>
           </w:p>
         </w:tc>
@@ -2480,7 +2540,7 @@
         </w:tc>
         <w:tc>
           <w:tcPr>
-            <w:tcW w:w="2004" w:type="dxa"/>
+            <w:tcW w:w="2005" w:type="dxa"/>
             <w:tcBorders>
               <w:top w:val="single" w:sz="4" w:space="0" w:color="000000"/>
               <w:left w:val="single" w:sz="4" w:space="0" w:color="000000"/>
@@ -2514,7 +2574,7 @@
         </w:tc>
         <w:tc>
           <w:tcPr>
-            <w:tcW w:w="82" w:type="dxa"/>
+            <w:tcW w:w="81" w:type="dxa"/>
             <w:tcBorders/>
           </w:tcPr>
           <w:p>
@@ -2535,7 +2595,7 @@
         </w:trPr>
         <w:tc>
           <w:tcPr>
-            <w:tcW w:w="9997" w:type="dxa"/>
+            <w:tcW w:w="9998" w:type="dxa"/>
             <w:gridSpan w:val="6"/>
             <w:tcBorders>
               <w:top w:val="single" w:sz="4" w:space="0" w:color="000000"/>
@@ -2570,7 +2630,7 @@
         </w:tc>
         <w:tc>
           <w:tcPr>
-            <w:tcW w:w="82" w:type="dxa"/>
+            <w:tcW w:w="81" w:type="dxa"/>
             <w:tcBorders/>
           </w:tcPr>
           <w:p>
@@ -2591,7 +2651,7 @@
         </w:trPr>
         <w:tc>
           <w:tcPr>
-            <w:tcW w:w="1993" w:type="dxa"/>
+            <w:tcW w:w="1992" w:type="dxa"/>
             <w:tcBorders>
               <w:top w:val="single" w:sz="4" w:space="0" w:color="000000"/>
               <w:left w:val="single" w:sz="4" w:space="0" w:color="000000"/>
@@ -2620,7 +2680,7 @@
         </w:tc>
         <w:tc>
           <w:tcPr>
-            <w:tcW w:w="2002" w:type="dxa"/>
+            <w:tcW w:w="2003" w:type="dxa"/>
             <w:tcBorders>
               <w:top w:val="single" w:sz="4" w:space="0" w:color="000000"/>
               <w:left w:val="single" w:sz="4" w:space="0" w:color="000000"/>
@@ -2684,7 +2744,7 @@
         </w:tc>
         <w:tc>
           <w:tcPr>
-            <w:tcW w:w="2004" w:type="dxa"/>
+            <w:tcW w:w="2005" w:type="dxa"/>
             <w:tcBorders>
               <w:top w:val="single" w:sz="4" w:space="0" w:color="000000"/>
               <w:left w:val="single" w:sz="4" w:space="0" w:color="000000"/>
@@ -2718,7 +2778,7 @@
         </w:tc>
         <w:tc>
           <w:tcPr>
-            <w:tcW w:w="82" w:type="dxa"/>
+            <w:tcW w:w="81" w:type="dxa"/>
             <w:tcBorders/>
           </w:tcPr>
           <w:p>
@@ -2739,7 +2799,7 @@
         </w:trPr>
         <w:tc>
           <w:tcPr>
-            <w:tcW w:w="1993" w:type="dxa"/>
+            <w:tcW w:w="1992" w:type="dxa"/>
             <w:tcBorders>
               <w:top w:val="single" w:sz="4" w:space="0" w:color="000000"/>
               <w:left w:val="single" w:sz="4" w:space="0" w:color="000000"/>
@@ -2768,7 +2828,7 @@
         </w:tc>
         <w:tc>
           <w:tcPr>
-            <w:tcW w:w="2002" w:type="dxa"/>
+            <w:tcW w:w="2003" w:type="dxa"/>
             <w:tcBorders>
               <w:top w:val="single" w:sz="4" w:space="0" w:color="000000"/>
               <w:left w:val="single" w:sz="4" w:space="0" w:color="000000"/>
@@ -2833,7 +2893,7 @@
         </w:tc>
         <w:tc>
           <w:tcPr>
-            <w:tcW w:w="2004" w:type="dxa"/>
+            <w:tcW w:w="2005" w:type="dxa"/>
             <w:tcBorders>
               <w:top w:val="single" w:sz="4" w:space="0" w:color="000000"/>
               <w:left w:val="single" w:sz="4" w:space="0" w:color="000000"/>
@@ -2868,7 +2928,7 @@
         </w:tc>
         <w:tc>
           <w:tcPr>
-            <w:tcW w:w="82" w:type="dxa"/>
+            <w:tcW w:w="81" w:type="dxa"/>
             <w:tcBorders/>
           </w:tcPr>
           <w:p>
@@ -2889,7 +2949,7 @@
         </w:trPr>
         <w:tc>
           <w:tcPr>
-            <w:tcW w:w="1993" w:type="dxa"/>
+            <w:tcW w:w="1992" w:type="dxa"/>
             <w:tcBorders>
               <w:top w:val="single" w:sz="4" w:space="0" w:color="000000"/>
               <w:left w:val="single" w:sz="4" w:space="0" w:color="000000"/>
@@ -2918,7 +2978,7 @@
         </w:tc>
         <w:tc>
           <w:tcPr>
-            <w:tcW w:w="2002" w:type="dxa"/>
+            <w:tcW w:w="2003" w:type="dxa"/>
             <w:tcBorders>
               <w:top w:val="single" w:sz="4" w:space="0" w:color="000000"/>
               <w:left w:val="single" w:sz="4" w:space="0" w:color="000000"/>
@@ -2983,7 +3043,7 @@
         </w:tc>
         <w:tc>
           <w:tcPr>
-            <w:tcW w:w="2004" w:type="dxa"/>
+            <w:tcW w:w="2005" w:type="dxa"/>
             <w:tcBorders>
               <w:top w:val="single" w:sz="4" w:space="0" w:color="000000"/>
               <w:left w:val="single" w:sz="4" w:space="0" w:color="000000"/>
@@ -3018,7 +3078,7 @@
         </w:tc>
         <w:tc>
           <w:tcPr>
-            <w:tcW w:w="82" w:type="dxa"/>
+            <w:tcW w:w="81" w:type="dxa"/>
             <w:tcBorders/>
           </w:tcPr>
           <w:p>
@@ -3039,7 +3099,7 @@
         </w:trPr>
         <w:tc>
           <w:tcPr>
-            <w:tcW w:w="1993" w:type="dxa"/>
+            <w:tcW w:w="1992" w:type="dxa"/>
             <w:tcBorders>
               <w:top w:val="single" w:sz="4" w:space="0" w:color="000000"/>
               <w:left w:val="single" w:sz="4" w:space="0" w:color="000000"/>
@@ -3068,7 +3128,7 @@
         </w:tc>
         <w:tc>
           <w:tcPr>
-            <w:tcW w:w="2002" w:type="dxa"/>
+            <w:tcW w:w="2003" w:type="dxa"/>
             <w:tcBorders>
               <w:top w:val="single" w:sz="4" w:space="0" w:color="000000"/>
               <w:left w:val="single" w:sz="4" w:space="0" w:color="000000"/>
@@ -3133,7 +3193,7 @@
         </w:tc>
         <w:tc>
           <w:tcPr>
-            <w:tcW w:w="2004" w:type="dxa"/>
+            <w:tcW w:w="2005" w:type="dxa"/>
             <w:tcBorders>
               <w:top w:val="single" w:sz="4" w:space="0" w:color="000000"/>
               <w:left w:val="single" w:sz="4" w:space="0" w:color="000000"/>
@@ -3168,7 +3228,7 @@
         </w:tc>
         <w:tc>
           <w:tcPr>
-            <w:tcW w:w="82" w:type="dxa"/>
+            <w:tcW w:w="81" w:type="dxa"/>
             <w:tcBorders/>
           </w:tcPr>
           <w:p>
@@ -3189,7 +3249,7 @@
         </w:trPr>
         <w:tc>
           <w:tcPr>
-            <w:tcW w:w="9997" w:type="dxa"/>
+            <w:tcW w:w="9998" w:type="dxa"/>
             <w:gridSpan w:val="6"/>
             <w:tcBorders>
               <w:top w:val="single" w:sz="4" w:space="0" w:color="000000"/>
@@ -3226,7 +3286,7 @@
         </w:tc>
         <w:tc>
           <w:tcPr>
-            <w:tcW w:w="82" w:type="dxa"/>
+            <w:tcW w:w="81" w:type="dxa"/>
             <w:tcBorders/>
           </w:tcPr>
           <w:p>
@@ -3247,7 +3307,7 @@
         </w:trPr>
         <w:tc>
           <w:tcPr>
-            <w:tcW w:w="9997" w:type="dxa"/>
+            <w:tcW w:w="9998" w:type="dxa"/>
             <w:gridSpan w:val="6"/>
             <w:tcBorders>
               <w:top w:val="single" w:sz="4" w:space="0" w:color="000000"/>
@@ -3284,7 +3344,7 @@
         </w:tc>
         <w:tc>
           <w:tcPr>
-            <w:tcW w:w="82" w:type="dxa"/>
+            <w:tcW w:w="81" w:type="dxa"/>
             <w:tcBorders/>
           </w:tcPr>
           <w:p>
@@ -3305,7 +3365,7 @@
         </w:trPr>
         <w:tc>
           <w:tcPr>
-            <w:tcW w:w="9997" w:type="dxa"/>
+            <w:tcW w:w="9998" w:type="dxa"/>
             <w:gridSpan w:val="6"/>
             <w:tcBorders>
               <w:top w:val="single" w:sz="4" w:space="0" w:color="000000"/>
@@ -3340,7 +3400,7 @@
         </w:tc>
         <w:tc>
           <w:tcPr>
-            <w:tcW w:w="82" w:type="dxa"/>
+            <w:tcW w:w="81" w:type="dxa"/>
             <w:tcBorders/>
           </w:tcPr>
           <w:p>
@@ -3397,7 +3457,7 @@
         </w:tc>
         <w:tc>
           <w:tcPr>
-            <w:tcW w:w="6002" w:type="dxa"/>
+            <w:tcW w:w="6003" w:type="dxa"/>
             <w:gridSpan w:val="4"/>
             <w:tcBorders>
               <w:top w:val="single" w:sz="4" w:space="0" w:color="000000"/>
@@ -3433,7 +3493,7 @@
         </w:tc>
         <w:tc>
           <w:tcPr>
-            <w:tcW w:w="82" w:type="dxa"/>
+            <w:tcW w:w="81" w:type="dxa"/>
             <w:tcBorders/>
           </w:tcPr>
           <w:p>
@@ -3490,7 +3550,7 @@
         </w:tc>
         <w:tc>
           <w:tcPr>
-            <w:tcW w:w="6002" w:type="dxa"/>
+            <w:tcW w:w="6003" w:type="dxa"/>
             <w:gridSpan w:val="4"/>
             <w:tcBorders>
               <w:top w:val="single" w:sz="4" w:space="0" w:color="000000"/>
@@ -3528,7 +3588,7 @@
         </w:tc>
         <w:tc>
           <w:tcPr>
-            <w:tcW w:w="82" w:type="dxa"/>
+            <w:tcW w:w="81" w:type="dxa"/>
             <w:tcBorders/>
           </w:tcPr>
           <w:p>
@@ -3585,7 +3645,7 @@
         </w:tc>
         <w:tc>
           <w:tcPr>
-            <w:tcW w:w="6002" w:type="dxa"/>
+            <w:tcW w:w="6003" w:type="dxa"/>
             <w:gridSpan w:val="4"/>
             <w:tcBorders>
               <w:top w:val="single" w:sz="4" w:space="0" w:color="000000"/>
@@ -3621,7 +3681,7 @@
         </w:tc>
         <w:tc>
           <w:tcPr>
-            <w:tcW w:w="82" w:type="dxa"/>
+            <w:tcW w:w="81" w:type="dxa"/>
             <w:tcBorders/>
           </w:tcPr>
           <w:p>
@@ -3642,7 +3702,7 @@
         </w:trPr>
         <w:tc>
           <w:tcPr>
-            <w:tcW w:w="1993" w:type="dxa"/>
+            <w:tcW w:w="1992" w:type="dxa"/>
             <w:tcBorders>
               <w:top w:val="single" w:sz="4" w:space="0" w:color="000000"/>
               <w:left w:val="single" w:sz="4" w:space="0" w:color="000000"/>
@@ -3675,7 +3735,7 @@
         </w:tc>
         <w:tc>
           <w:tcPr>
-            <w:tcW w:w="4000" w:type="dxa"/>
+            <w:tcW w:w="4001" w:type="dxa"/>
             <w:gridSpan w:val="3"/>
             <w:tcBorders>
               <w:top w:val="single" w:sz="4" w:space="0" w:color="000000"/>
@@ -3710,7 +3770,7 @@
         </w:tc>
         <w:tc>
           <w:tcPr>
-            <w:tcW w:w="4004" w:type="dxa"/>
+            <w:tcW w:w="4005" w:type="dxa"/>
             <w:gridSpan w:val="2"/>
             <w:tcBorders>
               <w:top w:val="single" w:sz="4" w:space="0" w:color="000000"/>
@@ -3745,7 +3805,7 @@
         </w:tc>
         <w:tc>
           <w:tcPr>
-            <w:tcW w:w="82" w:type="dxa"/>
+            <w:tcW w:w="81" w:type="dxa"/>
             <w:tcBorders/>
           </w:tcPr>
           <w:p>
@@ -3766,7 +3826,7 @@
         </w:trPr>
         <w:tc>
           <w:tcPr>
-            <w:tcW w:w="1993" w:type="dxa"/>
+            <w:tcW w:w="1992" w:type="dxa"/>
             <w:tcBorders>
               <w:top w:val="single" w:sz="4" w:space="0" w:color="000000"/>
               <w:left w:val="single" w:sz="4" w:space="0" w:color="000000"/>
@@ -3799,7 +3859,7 @@
         </w:tc>
         <w:tc>
           <w:tcPr>
-            <w:tcW w:w="4000" w:type="dxa"/>
+            <w:tcW w:w="4001" w:type="dxa"/>
             <w:gridSpan w:val="3"/>
             <w:tcBorders>
               <w:top w:val="single" w:sz="4" w:space="0" w:color="000000"/>
@@ -3834,7 +3894,7 @@
         </w:tc>
         <w:tc>
           <w:tcPr>
-            <w:tcW w:w="4004" w:type="dxa"/>
+            <w:tcW w:w="4005" w:type="dxa"/>
             <w:gridSpan w:val="2"/>
             <w:tcBorders>
               <w:top w:val="single" w:sz="4" w:space="0" w:color="000000"/>
@@ -3869,7 +3929,7 @@
         </w:tc>
         <w:tc>
           <w:tcPr>
-            <w:tcW w:w="82" w:type="dxa"/>
+            <w:tcW w:w="81" w:type="dxa"/>
             <w:tcBorders/>
           </w:tcPr>
           <w:p>
@@ -3890,7 +3950,7 @@
         </w:trPr>
         <w:tc>
           <w:tcPr>
-            <w:tcW w:w="1993" w:type="dxa"/>
+            <w:tcW w:w="1992" w:type="dxa"/>
             <w:tcBorders>
               <w:top w:val="single" w:sz="4" w:space="0" w:color="000000"/>
               <w:left w:val="single" w:sz="4" w:space="0" w:color="000000"/>
@@ -3923,7 +3983,7 @@
         </w:tc>
         <w:tc>
           <w:tcPr>
-            <w:tcW w:w="4000" w:type="dxa"/>
+            <w:tcW w:w="4001" w:type="dxa"/>
             <w:gridSpan w:val="3"/>
             <w:tcBorders>
               <w:top w:val="single" w:sz="4" w:space="0" w:color="000000"/>
@@ -3958,7 +4018,7 @@
         </w:tc>
         <w:tc>
           <w:tcPr>
-            <w:tcW w:w="4004" w:type="dxa"/>
+            <w:tcW w:w="4005" w:type="dxa"/>
             <w:gridSpan w:val="2"/>
             <w:tcBorders>
               <w:top w:val="single" w:sz="4" w:space="0" w:color="000000"/>
@@ -3993,7 +4053,7 @@
         </w:tc>
         <w:tc>
           <w:tcPr>
-            <w:tcW w:w="82" w:type="dxa"/>
+            <w:tcW w:w="81" w:type="dxa"/>
             <w:tcBorders/>
           </w:tcPr>
           <w:p>
@@ -4014,7 +4074,7 @@
         </w:trPr>
         <w:tc>
           <w:tcPr>
-            <w:tcW w:w="1993" w:type="dxa"/>
+            <w:tcW w:w="1992" w:type="dxa"/>
             <w:tcBorders>
               <w:top w:val="single" w:sz="4" w:space="0" w:color="000000"/>
               <w:left w:val="single" w:sz="4" w:space="0" w:color="000000"/>
@@ -4047,7 +4107,7 @@
         </w:tc>
         <w:tc>
           <w:tcPr>
-            <w:tcW w:w="4000" w:type="dxa"/>
+            <w:tcW w:w="4001" w:type="dxa"/>
             <w:gridSpan w:val="3"/>
             <w:tcBorders>
               <w:top w:val="single" w:sz="4" w:space="0" w:color="000000"/>
@@ -4082,7 +4142,7 @@
         </w:tc>
         <w:tc>
           <w:tcPr>
-            <w:tcW w:w="4004" w:type="dxa"/>
+            <w:tcW w:w="4005" w:type="dxa"/>
             <w:gridSpan w:val="2"/>
             <w:tcBorders>
               <w:top w:val="single" w:sz="4" w:space="0" w:color="000000"/>
@@ -4117,7 +4177,7 @@
         </w:tc>
         <w:tc>
           <w:tcPr>
-            <w:tcW w:w="82" w:type="dxa"/>
+            <w:tcW w:w="81" w:type="dxa"/>
             <w:tcBorders/>
           </w:tcPr>
           <w:p>
@@ -4138,7 +4198,7 @@
         </w:trPr>
         <w:tc>
           <w:tcPr>
-            <w:tcW w:w="9997" w:type="dxa"/>
+            <w:tcW w:w="9998" w:type="dxa"/>
             <w:gridSpan w:val="6"/>
             <w:tcBorders>
               <w:top w:val="single" w:sz="4" w:space="0" w:color="000000"/>
@@ -4173,7 +4233,7 @@
         </w:tc>
         <w:tc>
           <w:tcPr>
-            <w:tcW w:w="82" w:type="dxa"/>
+            <w:tcW w:w="81" w:type="dxa"/>
             <w:tcBorders/>
           </w:tcPr>
           <w:p>
@@ -4270,7 +4330,7 @@
         </w:trPr>
         <w:tc>
           <w:tcPr>
-            <w:tcW w:w="9997" w:type="dxa"/>
+            <w:tcW w:w="9998" w:type="dxa"/>
             <w:gridSpan w:val="6"/>
             <w:tcBorders>
               <w:top w:val="single" w:sz="4" w:space="0" w:color="000000"/>
@@ -4305,7 +4365,7 @@
         </w:tc>
         <w:tc>
           <w:tcPr>
-            <w:tcW w:w="82" w:type="dxa"/>
+            <w:tcW w:w="81" w:type="dxa"/>
             <w:tcBorders/>
           </w:tcPr>
           <w:p>
@@ -4326,7 +4386,7 @@
         </w:trPr>
         <w:tc>
           <w:tcPr>
-            <w:tcW w:w="9997" w:type="dxa"/>
+            <w:tcW w:w="9998" w:type="dxa"/>
             <w:gridSpan w:val="6"/>
             <w:tcBorders>
               <w:top w:val="single" w:sz="4" w:space="0" w:color="000000"/>
@@ -4361,7 +4421,7 @@
         </w:tc>
         <w:tc>
           <w:tcPr>
-            <w:tcW w:w="82" w:type="dxa"/>
+            <w:tcW w:w="81" w:type="dxa"/>
             <w:tcBorders/>
           </w:tcPr>
           <w:p>
@@ -4382,7 +4442,7 @@
         </w:trPr>
         <w:tc>
           <w:tcPr>
-            <w:tcW w:w="1993" w:type="dxa"/>
+            <w:tcW w:w="1992" w:type="dxa"/>
             <w:tcBorders>
               <w:top w:val="single" w:sz="4" w:space="0" w:color="000000"/>
               <w:left w:val="single" w:sz="4" w:space="0" w:color="000000"/>
@@ -4419,7 +4479,7 @@
         </w:tc>
         <w:tc>
           <w:tcPr>
-            <w:tcW w:w="4000" w:type="dxa"/>
+            <w:tcW w:w="4001" w:type="dxa"/>
             <w:gridSpan w:val="3"/>
             <w:tcBorders>
               <w:top w:val="single" w:sz="4" w:space="0" w:color="000000"/>
@@ -4457,7 +4517,7 @@
         </w:tc>
         <w:tc>
           <w:tcPr>
-            <w:tcW w:w="4004" w:type="dxa"/>
+            <w:tcW w:w="4005" w:type="dxa"/>
             <w:gridSpan w:val="2"/>
             <w:tcBorders>
               <w:top w:val="single" w:sz="4" w:space="0" w:color="000000"/>
@@ -4494,7 +4554,7 @@
         </w:tc>
         <w:tc>
           <w:tcPr>
-            <w:tcW w:w="82" w:type="dxa"/>
+            <w:tcW w:w="81" w:type="dxa"/>
             <w:tcBorders/>
           </w:tcPr>
           <w:p>
@@ -4515,7 +4575,7 @@
         </w:trPr>
         <w:tc>
           <w:tcPr>
-            <w:tcW w:w="9997" w:type="dxa"/>
+            <w:tcW w:w="9998" w:type="dxa"/>
             <w:gridSpan w:val="6"/>
             <w:tcBorders>
               <w:top w:val="single" w:sz="4" w:space="0" w:color="000000"/>
@@ -4549,7 +4609,7 @@
         </w:tc>
         <w:tc>
           <w:tcPr>
-            <w:tcW w:w="82" w:type="dxa"/>
+            <w:tcW w:w="81" w:type="dxa"/>
             <w:tcBorders/>
           </w:tcPr>
           <w:p>
@@ -4570,7 +4630,7 @@
         </w:trPr>
         <w:tc>
           <w:tcPr>
-            <w:tcW w:w="9997" w:type="dxa"/>
+            <w:tcW w:w="9998" w:type="dxa"/>
             <w:gridSpan w:val="6"/>
             <w:tcBorders>
               <w:top w:val="single" w:sz="4" w:space="0" w:color="000000"/>
@@ -4663,7 +4723,7 @@
         </w:tc>
         <w:tc>
           <w:tcPr>
-            <w:tcW w:w="82" w:type="dxa"/>
+            <w:tcW w:w="81" w:type="dxa"/>
             <w:tcBorders/>
           </w:tcPr>
           <w:p>
@@ -4684,7 +4744,7 @@
         </w:trPr>
         <w:tc>
           <w:tcPr>
-            <w:tcW w:w="9997" w:type="dxa"/>
+            <w:tcW w:w="9998" w:type="dxa"/>
             <w:gridSpan w:val="6"/>
             <w:tcBorders>
               <w:top w:val="single" w:sz="4" w:space="0" w:color="000000"/>
@@ -4718,7 +4778,7 @@
         </w:tc>
         <w:tc>
           <w:tcPr>
-            <w:tcW w:w="82" w:type="dxa"/>
+            <w:tcW w:w="81" w:type="dxa"/>
             <w:tcBorders/>
           </w:tcPr>
           <w:p>
@@ -4740,7 +4800,7 @@
         </w:trPr>
         <w:tc>
           <w:tcPr>
-            <w:tcW w:w="9997" w:type="dxa"/>
+            <w:tcW w:w="9998" w:type="dxa"/>
             <w:gridSpan w:val="6"/>
             <w:tcBorders>
               <w:top w:val="single" w:sz="4" w:space="0" w:color="000000"/>
@@ -5048,7 +5108,7 @@
         </w:tc>
         <w:tc>
           <w:tcPr>
-            <w:tcW w:w="82" w:type="dxa"/>
+            <w:tcW w:w="81" w:type="dxa"/>
             <w:tcBorders/>
           </w:tcPr>
           <w:p>
@@ -5069,7 +5129,7 @@
         </w:trPr>
         <w:tc>
           <w:tcPr>
-            <w:tcW w:w="9997" w:type="dxa"/>
+            <w:tcW w:w="9998" w:type="dxa"/>
             <w:gridSpan w:val="6"/>
             <w:tcBorders>
               <w:top w:val="single" w:sz="4" w:space="0" w:color="000000"/>
@@ -5103,7 +5163,7 @@
         </w:tc>
         <w:tc>
           <w:tcPr>
-            <w:tcW w:w="82" w:type="dxa"/>
+            <w:tcW w:w="81" w:type="dxa"/>
             <w:tcBorders/>
           </w:tcPr>
           <w:p>
@@ -5125,7 +5185,7 @@
         </w:trPr>
         <w:tc>
           <w:tcPr>
-            <w:tcW w:w="9997" w:type="dxa"/>
+            <w:tcW w:w="9998" w:type="dxa"/>
             <w:gridSpan w:val="6"/>
             <w:tcBorders>
               <w:top w:val="single" w:sz="4" w:space="0" w:color="000000"/>
@@ -5155,7 +5215,7 @@
         </w:tc>
         <w:tc>
           <w:tcPr>
-            <w:tcW w:w="82" w:type="dxa"/>
+            <w:tcW w:w="81" w:type="dxa"/>
             <w:tcBorders/>
           </w:tcPr>
           <w:p>
@@ -5176,7 +5236,7 @@
         </w:trPr>
         <w:tc>
           <w:tcPr>
-            <w:tcW w:w="9997" w:type="dxa"/>
+            <w:tcW w:w="9998" w:type="dxa"/>
             <w:gridSpan w:val="6"/>
             <w:tcBorders>
               <w:top w:val="single" w:sz="4" w:space="0" w:color="000000"/>
@@ -5210,7 +5270,7 @@
         </w:tc>
         <w:tc>
           <w:tcPr>
-            <w:tcW w:w="82" w:type="dxa"/>
+            <w:tcW w:w="81" w:type="dxa"/>
             <w:tcBorders/>
           </w:tcPr>
           <w:p>
@@ -5232,7 +5292,7 @@
         </w:trPr>
         <w:tc>
           <w:tcPr>
-            <w:tcW w:w="9997" w:type="dxa"/>
+            <w:tcW w:w="9998" w:type="dxa"/>
             <w:gridSpan w:val="6"/>
             <w:tcBorders>
               <w:top w:val="single" w:sz="4" w:space="0" w:color="000000"/>
@@ -5445,7 +5505,23 @@
                 <w:sz w:val="24"/>
                 <w:szCs w:val="24"/>
               </w:rPr>
-              <w:t>3. Oktober - Tag der Deutschen Einheit mit Sektempfang am Dorfgemeinschafshaus mit Konzert des Musikzugs der Freiwilligen Feuerwehr (Ortsrat)</w:t>
+              <w:t>3. Oktober - Tag der Deutschen Einheit mit Sektempfang am Dorfgemeinschaf</w:t>
+            </w:r>
+            <w:r>
+              <w:rPr>
+                <w:rFonts w:ascii="Arial" w:hAnsi="Arial"/>
+                <w:sz w:val="24"/>
+                <w:szCs w:val="24"/>
+              </w:rPr>
+              <w:t>t</w:t>
+            </w:r>
+            <w:r>
+              <w:rPr>
+                <w:rFonts w:ascii="Arial" w:hAnsi="Arial"/>
+                <w:sz w:val="24"/>
+                <w:szCs w:val="24"/>
+              </w:rPr>
+              <w:t>shaus mit Konzert des Musikzugs der Freiwilligen Feuerwehr (Ortsrat)</w:t>
             </w:r>
           </w:p>
           <w:p>
@@ -5494,10 +5570,128 @@
               <w:t>Kinderfasching, Kinderweihnachtsfeier und Ostereiersuche (VSV)</w:t>
             </w:r>
           </w:p>
-        </w:tc>
-        <w:tc>
-          <w:tcPr>
-            <w:tcW w:w="82" w:type="dxa"/>
+          <w:p>
+            <w:pPr>
+              <w:pStyle w:val="Formatvorlage1"/>
+              <w:widowControl w:val="false"/>
+              <w:numPr>
+                <w:ilvl w:val="0"/>
+                <w:numId w:val="2"/>
+              </w:numPr>
+              <w:spacing w:lineRule="auto" w:line="240" w:before="0" w:after="0"/>
+              <w:rPr>
+                <w:sz w:val="24"/>
+                <w:szCs w:val="24"/>
+              </w:rPr>
+            </w:pPr>
+            <w:r>
+              <w:rPr/>
+              <w:t>Dämmerschoppen (Förderverein Musikzug FFW)</w:t>
+            </w:r>
+          </w:p>
+          <w:p>
+            <w:pPr>
+              <w:pStyle w:val="Formatvorlage1"/>
+              <w:widowControl w:val="false"/>
+              <w:numPr>
+                <w:ilvl w:val="0"/>
+                <w:numId w:val="2"/>
+              </w:numPr>
+              <w:spacing w:lineRule="auto" w:line="240" w:before="0" w:after="0"/>
+              <w:rPr>
+                <w:sz w:val="24"/>
+                <w:szCs w:val="24"/>
+              </w:rPr>
+            </w:pPr>
+            <w:r>
+              <w:rPr/>
+              <w:t>Ja</w:t>
+            </w:r>
+            <w:r>
+              <w:rPr/>
+              <w:t>hreskonzert (Musikzug FFW)</w:t>
+            </w:r>
+          </w:p>
+          <w:p>
+            <w:pPr>
+              <w:pStyle w:val="Formatvorlage1"/>
+              <w:widowControl w:val="false"/>
+              <w:numPr>
+                <w:ilvl w:val="0"/>
+                <w:numId w:val="2"/>
+              </w:numPr>
+              <w:spacing w:lineRule="auto" w:line="240" w:before="0" w:after="0"/>
+              <w:rPr>
+                <w:sz w:val="24"/>
+                <w:szCs w:val="24"/>
+              </w:rPr>
+            </w:pPr>
+            <w:r>
+              <w:rPr/>
+              <w:t>Sommerfest des Kleingartenvereins</w:t>
+            </w:r>
+          </w:p>
+          <w:p>
+            <w:pPr>
+              <w:pStyle w:val="Formatvorlage1"/>
+              <w:widowControl w:val="false"/>
+              <w:numPr>
+                <w:ilvl w:val="0"/>
+                <w:numId w:val="2"/>
+              </w:numPr>
+              <w:spacing w:lineRule="auto" w:line="240" w:before="0" w:after="0"/>
+              <w:rPr>
+                <w:sz w:val="24"/>
+                <w:szCs w:val="24"/>
+              </w:rPr>
+            </w:pPr>
+            <w:r>
+              <w:rPr/>
+              <w:t>Eierschießen der Nieders. Kameradschaftsvereinigung</w:t>
+            </w:r>
+          </w:p>
+          <w:p>
+            <w:pPr>
+              <w:pStyle w:val="Formatvorlage1"/>
+              <w:widowControl w:val="false"/>
+              <w:numPr>
+                <w:ilvl w:val="0"/>
+                <w:numId w:val="2"/>
+              </w:numPr>
+              <w:spacing w:lineRule="auto" w:line="240" w:before="0" w:after="0"/>
+              <w:rPr>
+                <w:sz w:val="24"/>
+                <w:szCs w:val="24"/>
+              </w:rPr>
+            </w:pPr>
+            <w:r>
+              <w:rPr/>
+              <w:t>Volkstrauertag Kranzniederlegung (Ortsrat)</w:t>
+            </w:r>
+          </w:p>
+          <w:p>
+            <w:pPr>
+              <w:pStyle w:val="Formatvorlage1"/>
+              <w:widowControl w:val="false"/>
+              <w:numPr>
+                <w:ilvl w:val="0"/>
+                <w:numId w:val="2"/>
+              </w:numPr>
+              <w:spacing w:lineRule="auto" w:line="240" w:before="0" w:after="0"/>
+              <w:rPr>
+                <w:sz w:val="24"/>
+                <w:szCs w:val="24"/>
+              </w:rPr>
+            </w:pPr>
+            <w:r>
+              <w:rPr/>
+              <w:t>Neujahrsempfang (Ortsrat)</w:t>
+            </w:r>
+          </w:p>
+        </w:tc>
+        <w:tc>
+          <w:tcPr>
+            <w:tcW w:w="81" w:type="dxa"/>
             <w:tcBorders/>
           </w:tcPr>
           <w:p>
@@ -5518,7 +5712,7 @@
         </w:trPr>
         <w:tc>
           <w:tcPr>
-            <w:tcW w:w="9997" w:type="dxa"/>
+            <w:tcW w:w="9998" w:type="dxa"/>
             <w:gridSpan w:val="6"/>
             <w:tcBorders>
               <w:top w:val="single" w:sz="4" w:space="0" w:color="000000"/>
@@ -5552,7 +5746,7 @@
         </w:tc>
         <w:tc>
           <w:tcPr>
-            <w:tcW w:w="82" w:type="dxa"/>
+            <w:tcW w:w="81" w:type="dxa"/>
             <w:tcBorders/>
           </w:tcPr>
           <w:p>
@@ -5574,7 +5768,7 @@
         </w:trPr>
         <w:tc>
           <w:tcPr>
-            <w:tcW w:w="9997" w:type="dxa"/>
+            <w:tcW w:w="9998" w:type="dxa"/>
             <w:gridSpan w:val="6"/>
             <w:tcBorders>
               <w:top w:val="single" w:sz="4" w:space="0" w:color="000000"/>
@@ -5598,12 +5792,409 @@
                 <w:rFonts w:ascii="Arial" w:hAnsi="Arial"/>
                 <w:sz w:val="20"/>
               </w:rPr>
-            </w:r>
-          </w:p>
-        </w:tc>
-        <w:tc>
-          <w:tcPr>
-            <w:tcW w:w="82" w:type="dxa"/>
+              <w:t>- AWO Rössing-Barnten</w:t>
+            </w:r>
+          </w:p>
+          <w:p>
+            <w:pPr>
+              <w:pStyle w:val="Formatvorlage1"/>
+              <w:widowControl w:val="false"/>
+              <w:spacing w:before="120" w:after="120"/>
+              <w:rPr>
+                <w:rFonts w:ascii="Arial" w:hAnsi="Arial"/>
+                <w:sz w:val="20"/>
+              </w:rPr>
+            </w:pPr>
+            <w:r>
+              <w:rPr>
+                <w:rFonts w:ascii="Arial" w:hAnsi="Arial"/>
+                <w:sz w:val="20"/>
+              </w:rPr>
+              <w:t>- Bergmannsverein</w:t>
+            </w:r>
+          </w:p>
+          <w:p>
+            <w:pPr>
+              <w:pStyle w:val="Formatvorlage1"/>
+              <w:widowControl w:val="false"/>
+              <w:spacing w:before="120" w:after="120"/>
+              <w:rPr>
+                <w:rFonts w:ascii="Arial" w:hAnsi="Arial"/>
+                <w:sz w:val="20"/>
+              </w:rPr>
+            </w:pPr>
+            <w:r>
+              <w:rPr>
+                <w:rFonts w:ascii="Arial" w:hAnsi="Arial"/>
+                <w:sz w:val="20"/>
+              </w:rPr>
+              <w:t>- Bund der Vertriebenen BdV</w:t>
+            </w:r>
+          </w:p>
+          <w:p>
+            <w:pPr>
+              <w:pStyle w:val="Formatvorlage1"/>
+              <w:widowControl w:val="false"/>
+              <w:spacing w:before="120" w:after="120"/>
+              <w:rPr>
+                <w:rFonts w:ascii="Arial" w:hAnsi="Arial"/>
+                <w:sz w:val="20"/>
+              </w:rPr>
+            </w:pPr>
+            <w:r>
+              <w:rPr>
+                <w:rFonts w:ascii="Arial" w:hAnsi="Arial"/>
+                <w:sz w:val="20"/>
+              </w:rPr>
+              <w:t>- Bürgerstiftung Rössing (144)</w:t>
+            </w:r>
+          </w:p>
+          <w:p>
+            <w:pPr>
+              <w:pStyle w:val="Formatvorlage1"/>
+              <w:widowControl w:val="false"/>
+              <w:spacing w:before="120" w:after="120"/>
+              <w:rPr>
+                <w:rFonts w:ascii="Arial" w:hAnsi="Arial"/>
+                <w:sz w:val="20"/>
+              </w:rPr>
+            </w:pPr>
+            <w:r>
+              <w:rPr>
+                <w:rFonts w:ascii="Arial" w:hAnsi="Arial"/>
+                <w:sz w:val="20"/>
+              </w:rPr>
+              <w:t>- Dorfpflege Rössing</w:t>
+            </w:r>
+          </w:p>
+          <w:p>
+            <w:pPr>
+              <w:pStyle w:val="Formatvorlage1"/>
+              <w:widowControl w:val="false"/>
+              <w:spacing w:before="120" w:after="120"/>
+              <w:rPr>
+                <w:rFonts w:ascii="Arial" w:hAnsi="Arial"/>
+                <w:sz w:val="20"/>
+              </w:rPr>
+            </w:pPr>
+            <w:r>
+              <w:rPr>
+                <w:rFonts w:ascii="Arial" w:hAnsi="Arial"/>
+                <w:sz w:val="20"/>
+              </w:rPr>
+              <w:t>- Deutsches Rotes Kreuz (17)</w:t>
+            </w:r>
+          </w:p>
+          <w:p>
+            <w:pPr>
+              <w:pStyle w:val="Formatvorlage1"/>
+              <w:widowControl w:val="false"/>
+              <w:spacing w:before="120" w:after="120"/>
+              <w:rPr>
+                <w:rFonts w:ascii="Arial" w:hAnsi="Arial"/>
+                <w:sz w:val="20"/>
+              </w:rPr>
+            </w:pPr>
+            <w:r>
+              <w:rPr>
+                <w:rFonts w:ascii="Arial" w:hAnsi="Arial"/>
+                <w:sz w:val="20"/>
+              </w:rPr>
+              <w:t>- Förderverein Grundschule Barnten</w:t>
+            </w:r>
+          </w:p>
+          <w:p>
+            <w:pPr>
+              <w:pStyle w:val="Formatvorlage1"/>
+              <w:widowControl w:val="false"/>
+              <w:spacing w:before="120" w:after="120"/>
+              <w:rPr>
+                <w:rFonts w:ascii="Arial" w:hAnsi="Arial"/>
+                <w:sz w:val="20"/>
+              </w:rPr>
+            </w:pPr>
+            <w:r>
+              <w:rPr>
+                <w:rFonts w:ascii="Arial" w:hAnsi="Arial"/>
+                <w:sz w:val="20"/>
+              </w:rPr>
+              <w:t>- Freiwillige Feuerwehr Rössing (180)</w:t>
+            </w:r>
+          </w:p>
+          <w:p>
+            <w:pPr>
+              <w:pStyle w:val="Formatvorlage1"/>
+              <w:widowControl w:val="false"/>
+              <w:spacing w:before="120" w:after="120"/>
+              <w:rPr>
+                <w:rFonts w:ascii="Arial" w:hAnsi="Arial"/>
+                <w:sz w:val="20"/>
+              </w:rPr>
+            </w:pPr>
+            <w:r>
+              <w:rPr>
+                <w:rFonts w:ascii="Arial" w:hAnsi="Arial"/>
+                <w:sz w:val="20"/>
+              </w:rPr>
+              <w:t>- Freizeitsee</w:t>
+            </w:r>
+          </w:p>
+          <w:p>
+            <w:pPr>
+              <w:pStyle w:val="Formatvorlage1"/>
+              <w:widowControl w:val="false"/>
+              <w:spacing w:before="120" w:after="120"/>
+              <w:rPr>
+                <w:rFonts w:ascii="Arial" w:hAnsi="Arial"/>
+                <w:sz w:val="20"/>
+              </w:rPr>
+            </w:pPr>
+            <w:r>
+              <w:rPr>
+                <w:rFonts w:ascii="Arial" w:hAnsi="Arial"/>
+                <w:sz w:val="20"/>
+              </w:rPr>
+              <w:t>- Kleingartenverein (8)</w:t>
+            </w:r>
+          </w:p>
+          <w:p>
+            <w:pPr>
+              <w:pStyle w:val="Formatvorlage1"/>
+              <w:widowControl w:val="false"/>
+              <w:spacing w:before="120" w:after="120"/>
+              <w:rPr>
+                <w:rFonts w:ascii="Arial" w:hAnsi="Arial"/>
+                <w:sz w:val="20"/>
+              </w:rPr>
+            </w:pPr>
+            <w:r>
+              <w:rPr>
+                <w:rFonts w:ascii="Arial" w:hAnsi="Arial"/>
+                <w:sz w:val="20"/>
+              </w:rPr>
+              <w:t>- Kulturkreis Rössing</w:t>
+            </w:r>
+          </w:p>
+          <w:p>
+            <w:pPr>
+              <w:pStyle w:val="Formatvorlage1"/>
+              <w:widowControl w:val="false"/>
+              <w:spacing w:before="120" w:after="120"/>
+              <w:rPr>
+                <w:rFonts w:ascii="Arial" w:hAnsi="Arial"/>
+                <w:sz w:val="20"/>
+              </w:rPr>
+            </w:pPr>
+            <w:r>
+              <w:rPr>
+                <w:rFonts w:ascii="Arial" w:hAnsi="Arial"/>
+                <w:sz w:val="20"/>
+              </w:rPr>
+              <w:t>- Landfrauenverein (9)</w:t>
+            </w:r>
+          </w:p>
+          <w:p>
+            <w:pPr>
+              <w:pStyle w:val="Formatvorlage1"/>
+              <w:widowControl w:val="false"/>
+              <w:spacing w:before="120" w:after="120"/>
+              <w:rPr>
+                <w:rFonts w:ascii="Arial" w:hAnsi="Arial"/>
+                <w:sz w:val="20"/>
+              </w:rPr>
+            </w:pPr>
+            <w:r>
+              <w:rPr>
+                <w:rFonts w:ascii="Arial" w:hAnsi="Arial"/>
+                <w:sz w:val="20"/>
+              </w:rPr>
+              <w:t>- Förderverein Musikzug der FFW (144)</w:t>
+            </w:r>
+          </w:p>
+          <w:p>
+            <w:pPr>
+              <w:pStyle w:val="Formatvorlage1"/>
+              <w:widowControl w:val="false"/>
+              <w:spacing w:before="120" w:after="120"/>
+              <w:rPr>
+                <w:rFonts w:ascii="Arial" w:hAnsi="Arial"/>
+                <w:sz w:val="20"/>
+              </w:rPr>
+            </w:pPr>
+            <w:r>
+              <w:rPr>
+                <w:rFonts w:ascii="Arial" w:hAnsi="Arial"/>
+                <w:sz w:val="20"/>
+              </w:rPr>
+              <w:t>- Niedersächsische Kameradschaftsvereinigung, Ortsgruppe Rössing</w:t>
+            </w:r>
+          </w:p>
+          <w:p>
+            <w:pPr>
+              <w:pStyle w:val="Formatvorlage1"/>
+              <w:widowControl w:val="false"/>
+              <w:spacing w:before="120" w:after="120"/>
+              <w:rPr>
+                <w:rFonts w:ascii="Arial" w:hAnsi="Arial"/>
+                <w:sz w:val="20"/>
+              </w:rPr>
+            </w:pPr>
+            <w:r>
+              <w:rPr>
+                <w:rFonts w:ascii="Arial" w:hAnsi="Arial"/>
+                <w:sz w:val="20"/>
+              </w:rPr>
+              <w:t>- Rassekaninchenzuchtverein RKZV</w:t>
+            </w:r>
+          </w:p>
+          <w:p>
+            <w:pPr>
+              <w:pStyle w:val="Formatvorlage1"/>
+              <w:widowControl w:val="false"/>
+              <w:spacing w:before="120" w:after="120"/>
+              <w:rPr>
+                <w:rFonts w:ascii="Arial" w:hAnsi="Arial"/>
+                <w:sz w:val="20"/>
+              </w:rPr>
+            </w:pPr>
+            <w:r>
+              <w:rPr>
+                <w:rFonts w:ascii="Arial" w:hAnsi="Arial"/>
+                <w:sz w:val="20"/>
+              </w:rPr>
+              <w:t>- Sozialverband SoVD</w:t>
+            </w:r>
+          </w:p>
+          <w:p>
+            <w:pPr>
+              <w:pStyle w:val="Formatvorlage1"/>
+              <w:widowControl w:val="false"/>
+              <w:spacing w:before="120" w:after="120"/>
+              <w:rPr>
+                <w:rFonts w:ascii="Arial" w:hAnsi="Arial"/>
+                <w:sz w:val="20"/>
+              </w:rPr>
+            </w:pPr>
+            <w:r>
+              <w:rPr>
+                <w:rFonts w:ascii="Arial" w:hAnsi="Arial"/>
+                <w:sz w:val="20"/>
+              </w:rPr>
+              <w:t>- Sportfischerenverband Alte Leine (300)</w:t>
+            </w:r>
+          </w:p>
+          <w:p>
+            <w:pPr>
+              <w:pStyle w:val="Formatvorlage1"/>
+              <w:widowControl w:val="false"/>
+              <w:spacing w:before="120" w:after="120"/>
+              <w:rPr>
+                <w:rFonts w:ascii="Arial" w:hAnsi="Arial"/>
+                <w:sz w:val="20"/>
+              </w:rPr>
+            </w:pPr>
+            <w:r>
+              <w:rPr>
+                <w:rFonts w:ascii="Arial" w:hAnsi="Arial"/>
+                <w:sz w:val="20"/>
+              </w:rPr>
+              <w:t>- Tennisverein</w:t>
+            </w:r>
+          </w:p>
+          <w:p>
+            <w:pPr>
+              <w:pStyle w:val="Formatvorlage1"/>
+              <w:widowControl w:val="false"/>
+              <w:spacing w:before="120" w:after="120"/>
+              <w:rPr>
+                <w:rFonts w:ascii="Arial" w:hAnsi="Arial"/>
+                <w:sz w:val="20"/>
+              </w:rPr>
+            </w:pPr>
+            <w:r>
+              <w:rPr>
+                <w:rFonts w:ascii="Arial" w:hAnsi="Arial"/>
+                <w:sz w:val="20"/>
+              </w:rPr>
+              <w:t>- VSV Rössing</w:t>
+            </w:r>
+          </w:p>
+          <w:p>
+            <w:pPr>
+              <w:pStyle w:val="Formatvorlage1"/>
+              <w:widowControl w:val="false"/>
+              <w:spacing w:before="120" w:after="120"/>
+              <w:rPr>
+                <w:rFonts w:ascii="Arial" w:hAnsi="Arial"/>
+                <w:sz w:val="20"/>
+              </w:rPr>
+            </w:pPr>
+            <w:r>
+              <w:rPr>
+                <w:rFonts w:ascii="Arial" w:hAnsi="Arial"/>
+                <w:sz w:val="20"/>
+              </w:rPr>
+              <w:t>- CDU Ortsverband Rössing</w:t>
+            </w:r>
+          </w:p>
+          <w:p>
+            <w:pPr>
+              <w:pStyle w:val="Formatvorlage1"/>
+              <w:widowControl w:val="false"/>
+              <w:spacing w:before="120" w:after="120"/>
+              <w:rPr>
+                <w:rFonts w:ascii="Arial" w:hAnsi="Arial"/>
+                <w:sz w:val="20"/>
+              </w:rPr>
+            </w:pPr>
+            <w:r>
+              <w:rPr>
+                <w:rFonts w:ascii="Arial" w:hAnsi="Arial"/>
+                <w:sz w:val="20"/>
+              </w:rPr>
+              <w:t>- SPD Ortsverein Rössing</w:t>
+            </w:r>
+          </w:p>
+          <w:p>
+            <w:pPr>
+              <w:pStyle w:val="Formatvorlage1"/>
+              <w:widowControl w:val="false"/>
+              <w:spacing w:before="120" w:after="120"/>
+              <w:rPr>
+                <w:rFonts w:ascii="Arial" w:hAnsi="Arial"/>
+                <w:sz w:val="20"/>
+              </w:rPr>
+            </w:pPr>
+            <w:r>
+              <w:rPr>
+                <w:rFonts w:ascii="Arial" w:hAnsi="Arial"/>
+                <w:sz w:val="20"/>
+              </w:rPr>
+              <w:t>- Ortsrat</w:t>
+            </w:r>
+          </w:p>
+          <w:p>
+            <w:pPr>
+              <w:pStyle w:val="Formatvorlage1"/>
+              <w:widowControl w:val="false"/>
+              <w:spacing w:before="120" w:after="120"/>
+              <w:rPr>
+                <w:rFonts w:ascii="Arial" w:hAnsi="Arial"/>
+                <w:sz w:val="20"/>
+              </w:rPr>
+            </w:pPr>
+            <w:r>
+              <w:rPr>
+                <w:rFonts w:ascii="Arial" w:hAnsi="Arial"/>
+                <w:sz w:val="20"/>
+              </w:rPr>
+              <w:t>- Ev.-Luth. Kirchengemeinde (54)</w:t>
+            </w:r>
+          </w:p>
+        </w:tc>
+        <w:tc>
+          <w:tcPr>
+            <w:tcW w:w="81" w:type="dxa"/>
             <w:tcBorders/>
           </w:tcPr>
           <w:p>

</xml_diff>

<commit_message>
sync with word document
</commit_message>
<xml_diff>
--- a/unterlagen/bewerbung.docx
+++ b/unterlagen/bewerbung.docx
@@ -17,16 +17,16 @@
         <w:tblLook w:val="0000" w:noHBand="0" w:noVBand="0" w:firstColumn="0" w:lastRow="0" w:lastColumn="0" w:firstRow="0"/>
       </w:tblPr>
       <w:tblGrid>
-        <w:gridCol w:w="1602"/>
-        <w:gridCol w:w="455"/>
+        <w:gridCol w:w="1601"/>
+        <w:gridCol w:w="456"/>
         <w:gridCol w:w="2031"/>
         <w:gridCol w:w="895"/>
         <w:gridCol w:w="12"/>
         <w:gridCol w:w="1"/>
         <w:gridCol w:w="1050"/>
         <w:gridCol w:w="559"/>
-        <w:gridCol w:w="1691"/>
-        <w:gridCol w:w="1696"/>
+        <w:gridCol w:w="1692"/>
+        <w:gridCol w:w="1695"/>
       </w:tblGrid>
       <w:tr>
         <w:trPr>
@@ -34,7 +34,7 @@
         </w:trPr>
         <w:tc>
           <w:tcPr>
-            <w:tcW w:w="8296" w:type="dxa"/>
+            <w:tcW w:w="8297" w:type="dxa"/>
             <w:gridSpan w:val="9"/>
             <w:tcBorders/>
             <w:vAlign w:val="center"/>
@@ -82,7 +82,7 @@
         </w:tc>
         <w:tc>
           <w:tcPr>
-            <w:tcW w:w="1696" w:type="dxa"/>
+            <w:tcW w:w="1695" w:type="dxa"/>
             <w:tcBorders/>
           </w:tcPr>
           <w:p>
@@ -861,7 +861,7 @@
         </w:trPr>
         <w:tc>
           <w:tcPr>
-            <w:tcW w:w="1602" w:type="dxa"/>
+            <w:tcW w:w="1601" w:type="dxa"/>
             <w:tcBorders>
               <w:top w:val="single" w:sz="4" w:space="0" w:color="000000"/>
               <w:left w:val="single" w:sz="4" w:space="0" w:color="000000"/>
@@ -890,7 +890,7 @@
         </w:tc>
         <w:tc>
           <w:tcPr>
-            <w:tcW w:w="3394" w:type="dxa"/>
+            <w:tcW w:w="3395" w:type="dxa"/>
             <w:gridSpan w:val="5"/>
             <w:tcBorders>
               <w:top w:val="single" w:sz="4" w:space="0" w:color="000000"/>
@@ -985,7 +985,7 @@
         </w:trPr>
         <w:tc>
           <w:tcPr>
-            <w:tcW w:w="1602" w:type="dxa"/>
+            <w:tcW w:w="1601" w:type="dxa"/>
             <w:tcBorders>
               <w:top w:val="single" w:sz="4" w:space="0" w:color="000000"/>
               <w:left w:val="single" w:sz="4" w:space="0" w:color="000000"/>
@@ -1014,7 +1014,7 @@
         </w:tc>
         <w:tc>
           <w:tcPr>
-            <w:tcW w:w="3394" w:type="dxa"/>
+            <w:tcW w:w="3395" w:type="dxa"/>
             <w:gridSpan w:val="5"/>
             <w:tcBorders>
               <w:top w:val="single" w:sz="4" w:space="0" w:color="000000"/>
@@ -1109,7 +1109,7 @@
         </w:trPr>
         <w:tc>
           <w:tcPr>
-            <w:tcW w:w="1602" w:type="dxa"/>
+            <w:tcW w:w="1601" w:type="dxa"/>
             <w:tcBorders>
               <w:top w:val="single" w:sz="4" w:space="0" w:color="000000"/>
               <w:left w:val="single" w:sz="4" w:space="0" w:color="000000"/>
@@ -1138,7 +1138,7 @@
         </w:tc>
         <w:tc>
           <w:tcPr>
-            <w:tcW w:w="3394" w:type="dxa"/>
+            <w:tcW w:w="3395" w:type="dxa"/>
             <w:gridSpan w:val="5"/>
             <w:tcBorders>
               <w:top w:val="single" w:sz="4" w:space="0" w:color="000000"/>
@@ -1233,7 +1233,7 @@
         </w:trPr>
         <w:tc>
           <w:tcPr>
-            <w:tcW w:w="1602" w:type="dxa"/>
+            <w:tcW w:w="1601" w:type="dxa"/>
             <w:tcBorders>
               <w:top w:val="single" w:sz="4" w:space="0" w:color="000000"/>
               <w:left w:val="single" w:sz="4" w:space="0" w:color="000000"/>
@@ -1262,7 +1262,7 @@
         </w:tc>
         <w:tc>
           <w:tcPr>
-            <w:tcW w:w="3394" w:type="dxa"/>
+            <w:tcW w:w="3395" w:type="dxa"/>
             <w:gridSpan w:val="5"/>
             <w:tcBorders>
               <w:top w:val="single" w:sz="4" w:space="0" w:color="000000"/>
@@ -1357,7 +1357,7 @@
         </w:trPr>
         <w:tc>
           <w:tcPr>
-            <w:tcW w:w="1602" w:type="dxa"/>
+            <w:tcW w:w="1601" w:type="dxa"/>
             <w:tcBorders>
               <w:top w:val="single" w:sz="4" w:space="0" w:color="000000"/>
               <w:left w:val="single" w:sz="4" w:space="0" w:color="000000"/>
@@ -1386,7 +1386,7 @@
         </w:tc>
         <w:tc>
           <w:tcPr>
-            <w:tcW w:w="3394" w:type="dxa"/>
+            <w:tcW w:w="3395" w:type="dxa"/>
             <w:gridSpan w:val="5"/>
             <w:tcBorders>
               <w:top w:val="single" w:sz="4" w:space="0" w:color="000000"/>
@@ -1481,7 +1481,7 @@
         </w:trPr>
         <w:tc>
           <w:tcPr>
-            <w:tcW w:w="1602" w:type="dxa"/>
+            <w:tcW w:w="1601" w:type="dxa"/>
             <w:tcBorders>
               <w:top w:val="single" w:sz="4" w:space="0" w:color="000000"/>
               <w:left w:val="single" w:sz="4" w:space="0" w:color="000000"/>
@@ -1510,7 +1510,7 @@
         </w:tc>
         <w:tc>
           <w:tcPr>
-            <w:tcW w:w="3394" w:type="dxa"/>
+            <w:tcW w:w="3395" w:type="dxa"/>
             <w:gridSpan w:val="5"/>
             <w:tcBorders>
               <w:top w:val="single" w:sz="4" w:space="0" w:color="000000"/>
@@ -1603,7 +1603,7 @@
         </w:trPr>
         <w:tc>
           <w:tcPr>
-            <w:tcW w:w="1602" w:type="dxa"/>
+            <w:tcW w:w="1601" w:type="dxa"/>
             <w:tcBorders>
               <w:top w:val="single" w:sz="4" w:space="0" w:color="000000"/>
               <w:left w:val="single" w:sz="4" w:space="0" w:color="000000"/>
@@ -1632,7 +1632,7 @@
         </w:tc>
         <w:tc>
           <w:tcPr>
-            <w:tcW w:w="3394" w:type="dxa"/>
+            <w:tcW w:w="3395" w:type="dxa"/>
             <w:gridSpan w:val="5"/>
             <w:tcBorders>
               <w:top w:val="single" w:sz="4" w:space="0" w:color="000000"/>
@@ -1867,13 +1867,13 @@
         <w:tblLook w:val="0000" w:noHBand="0" w:noVBand="0" w:firstColumn="0" w:lastRow="0" w:lastColumn="0" w:firstRow="0"/>
       </w:tblPr>
       <w:tblGrid>
-        <w:gridCol w:w="1992"/>
-        <w:gridCol w:w="2003"/>
+        <w:gridCol w:w="1991"/>
+        <w:gridCol w:w="2004"/>
         <w:gridCol w:w="534"/>
         <w:gridCol w:w="1464"/>
         <w:gridCol w:w="2000"/>
-        <w:gridCol w:w="2005"/>
-        <w:gridCol w:w="81"/>
+        <w:gridCol w:w="2006"/>
+        <w:gridCol w:w="80"/>
       </w:tblGrid>
       <w:tr>
         <w:trPr>
@@ -1881,7 +1881,7 @@
         </w:trPr>
         <w:tc>
           <w:tcPr>
-            <w:tcW w:w="9998" w:type="dxa"/>
+            <w:tcW w:w="9999" w:type="dxa"/>
             <w:gridSpan w:val="6"/>
             <w:tcBorders>
               <w:top w:val="single" w:sz="4" w:space="0" w:color="000000"/>
@@ -1917,7 +1917,7 @@
         </w:tc>
         <w:tc>
           <w:tcPr>
-            <w:tcW w:w="81" w:type="dxa"/>
+            <w:tcW w:w="80" w:type="dxa"/>
             <w:tcBorders/>
           </w:tcPr>
           <w:p>
@@ -1938,7 +1938,7 @@
         </w:trPr>
         <w:tc>
           <w:tcPr>
-            <w:tcW w:w="9998" w:type="dxa"/>
+            <w:tcW w:w="9999" w:type="dxa"/>
             <w:gridSpan w:val="6"/>
             <w:tcBorders>
               <w:top w:val="single" w:sz="4" w:space="0" w:color="000000"/>
@@ -1969,55 +1969,13 @@
                 <w:rFonts w:ascii="Arial" w:hAnsi="Arial"/>
                 <w:sz w:val="20"/>
               </w:rPr>
-              <w:t xml:space="preserve">Fläche des Dorfes in ha  </w:t>
-            </w:r>
-            <w:r>
-              <w:rPr>
-                <w:rFonts w:ascii="Arial" w:hAnsi="Arial"/>
-                <w:sz w:val="20"/>
-              </w:rPr>
-              <w:t>93,2</w:t>
-            </w:r>
-            <w:r>
-              <w:rPr>
-                <w:rFonts w:ascii="Arial" w:hAnsi="Arial"/>
-                <w:sz w:val="20"/>
-              </w:rPr>
-              <w:t xml:space="preserve"> , davon LF  .. </w:t>
-            </w:r>
-            <w:r>
-              <w:rPr>
-                <w:rFonts w:ascii="Arial" w:hAnsi="Arial"/>
-                <w:sz w:val="20"/>
-              </w:rPr>
-              <w:t xml:space="preserve">unbekannt </w:t>
-            </w:r>
-            <w:r>
-              <w:rPr>
-                <w:rFonts w:ascii="Arial" w:hAnsi="Arial"/>
-                <w:sz w:val="20"/>
-              </w:rPr>
-              <w:t xml:space="preserve">.....  ha  /  FF  </w:t>
-            </w:r>
-            <w:r>
-              <w:rPr>
-                <w:rFonts w:ascii="Arial" w:hAnsi="Arial"/>
-                <w:sz w:val="20"/>
-              </w:rPr>
-              <w:t>geschätzt 3</w:t>
-            </w:r>
-            <w:r>
-              <w:rPr>
-                <w:rFonts w:ascii="Arial" w:hAnsi="Arial"/>
-                <w:sz w:val="20"/>
-              </w:rPr>
-              <w:t xml:space="preserve">  ha</w:t>
-            </w:r>
-          </w:p>
-        </w:tc>
-        <w:tc>
-          <w:tcPr>
-            <w:tcW w:w="81" w:type="dxa"/>
+              <w:t>Fläche des Dorfes in ha  93,2 , davon LF  .. unbekannt .....  ha  /  FF  geschätzt 3  ha</w:t>
+            </w:r>
+          </w:p>
+        </w:tc>
+        <w:tc>
+          <w:tcPr>
+            <w:tcW w:w="80" w:type="dxa"/>
             <w:tcBorders/>
           </w:tcPr>
           <w:p>
@@ -2038,7 +1996,7 @@
         </w:trPr>
         <w:tc>
           <w:tcPr>
-            <w:tcW w:w="1992" w:type="dxa"/>
+            <w:tcW w:w="1991" w:type="dxa"/>
             <w:tcBorders>
               <w:top w:val="single" w:sz="4" w:space="0" w:color="000000"/>
               <w:left w:val="single" w:sz="4" w:space="0" w:color="000000"/>
@@ -2067,7 +2025,7 @@
         </w:tc>
         <w:tc>
           <w:tcPr>
-            <w:tcW w:w="2003" w:type="dxa"/>
+            <w:tcW w:w="2004" w:type="dxa"/>
             <w:tcBorders>
               <w:top w:val="single" w:sz="4" w:space="0" w:color="000000"/>
               <w:left w:val="single" w:sz="4" w:space="0" w:color="000000"/>
@@ -2155,7 +2113,7 @@
         </w:tc>
         <w:tc>
           <w:tcPr>
-            <w:tcW w:w="2005" w:type="dxa"/>
+            <w:tcW w:w="2006" w:type="dxa"/>
             <w:tcBorders>
               <w:top w:val="single" w:sz="4" w:space="0" w:color="000000"/>
               <w:left w:val="single" w:sz="4" w:space="0" w:color="000000"/>
@@ -2184,7 +2142,7 @@
         </w:tc>
         <w:tc>
           <w:tcPr>
-            <w:tcW w:w="81" w:type="dxa"/>
+            <w:tcW w:w="80" w:type="dxa"/>
             <w:tcBorders/>
           </w:tcPr>
           <w:p>
@@ -2205,7 +2163,7 @@
         </w:trPr>
         <w:tc>
           <w:tcPr>
-            <w:tcW w:w="9998" w:type="dxa"/>
+            <w:tcW w:w="9999" w:type="dxa"/>
             <w:gridSpan w:val="6"/>
             <w:tcBorders>
               <w:top w:val="single" w:sz="4" w:space="0" w:color="000000"/>
@@ -2254,31 +2212,13 @@
                 <w:color w:val="C9211E"/>
                 <w:sz w:val="20"/>
               </w:rPr>
-              <w:t>(</w:t>
-            </w:r>
-            <w:r>
-              <w:rPr>
-                <w:rFonts w:ascii="Arial" w:hAnsi="Arial"/>
-                <w:b/>
-                <w:color w:val="C9211E"/>
-                <w:sz w:val="20"/>
-              </w:rPr>
-              <w:t>anhand öffentlich bekannter Betriebe geschätzt, untere Schranken</w:t>
-            </w:r>
-            <w:r>
-              <w:rPr>
-                <w:rFonts w:ascii="Arial" w:hAnsi="Arial"/>
-                <w:b/>
-                <w:color w:val="C9211E"/>
-                <w:sz w:val="20"/>
-              </w:rPr>
-              <w:t>)</w:t>
-            </w:r>
-          </w:p>
-        </w:tc>
-        <w:tc>
-          <w:tcPr>
-            <w:tcW w:w="81" w:type="dxa"/>
+              <w:t>(anhand öffentlich bekannter Betriebe geschätzt, untere Schranken)</w:t>
+            </w:r>
+          </w:p>
+        </w:tc>
+        <w:tc>
+          <w:tcPr>
+            <w:tcW w:w="80" w:type="dxa"/>
             <w:tcBorders/>
           </w:tcPr>
           <w:p>
@@ -2299,7 +2239,7 @@
         </w:trPr>
         <w:tc>
           <w:tcPr>
-            <w:tcW w:w="1992" w:type="dxa"/>
+            <w:tcW w:w="1991" w:type="dxa"/>
             <w:tcBorders>
               <w:top w:val="single" w:sz="4" w:space="0" w:color="000000"/>
               <w:left w:val="single" w:sz="4" w:space="0" w:color="000000"/>
@@ -2328,7 +2268,7 @@
         </w:tc>
         <w:tc>
           <w:tcPr>
-            <w:tcW w:w="2003" w:type="dxa"/>
+            <w:tcW w:w="2004" w:type="dxa"/>
             <w:tcBorders>
               <w:top w:val="single" w:sz="4" w:space="0" w:color="000000"/>
               <w:left w:val="single" w:sz="4" w:space="0" w:color="000000"/>
@@ -2392,7 +2332,7 @@
         </w:tc>
         <w:tc>
           <w:tcPr>
-            <w:tcW w:w="2005" w:type="dxa"/>
+            <w:tcW w:w="2006" w:type="dxa"/>
             <w:tcBorders>
               <w:top w:val="single" w:sz="4" w:space="0" w:color="000000"/>
               <w:left w:val="single" w:sz="4" w:space="0" w:color="000000"/>
@@ -2426,7 +2366,7 @@
         </w:tc>
         <w:tc>
           <w:tcPr>
-            <w:tcW w:w="81" w:type="dxa"/>
+            <w:tcW w:w="80" w:type="dxa"/>
             <w:tcBorders/>
           </w:tcPr>
           <w:p>
@@ -2447,7 +2387,7 @@
         </w:trPr>
         <w:tc>
           <w:tcPr>
-            <w:tcW w:w="1992" w:type="dxa"/>
+            <w:tcW w:w="1991" w:type="dxa"/>
             <w:tcBorders>
               <w:top w:val="single" w:sz="4" w:space="0" w:color="000000"/>
               <w:left w:val="single" w:sz="4" w:space="0" w:color="000000"/>
@@ -2476,7 +2416,7 @@
         </w:tc>
         <w:tc>
           <w:tcPr>
-            <w:tcW w:w="2003" w:type="dxa"/>
+            <w:tcW w:w="2004" w:type="dxa"/>
             <w:tcBorders>
               <w:top w:val="single" w:sz="4" w:space="0" w:color="000000"/>
               <w:left w:val="single" w:sz="4" w:space="0" w:color="000000"/>
@@ -2540,7 +2480,7 @@
         </w:tc>
         <w:tc>
           <w:tcPr>
-            <w:tcW w:w="2005" w:type="dxa"/>
+            <w:tcW w:w="2006" w:type="dxa"/>
             <w:tcBorders>
               <w:top w:val="single" w:sz="4" w:space="0" w:color="000000"/>
               <w:left w:val="single" w:sz="4" w:space="0" w:color="000000"/>
@@ -2574,7 +2514,7 @@
         </w:tc>
         <w:tc>
           <w:tcPr>
-            <w:tcW w:w="81" w:type="dxa"/>
+            <w:tcW w:w="80" w:type="dxa"/>
             <w:tcBorders/>
           </w:tcPr>
           <w:p>
@@ -2595,7 +2535,7 @@
         </w:trPr>
         <w:tc>
           <w:tcPr>
-            <w:tcW w:w="9998" w:type="dxa"/>
+            <w:tcW w:w="9999" w:type="dxa"/>
             <w:gridSpan w:val="6"/>
             <w:tcBorders>
               <w:top w:val="single" w:sz="4" w:space="0" w:color="000000"/>
@@ -2630,7 +2570,7 @@
         </w:tc>
         <w:tc>
           <w:tcPr>
-            <w:tcW w:w="81" w:type="dxa"/>
+            <w:tcW w:w="80" w:type="dxa"/>
             <w:tcBorders/>
           </w:tcPr>
           <w:p>
@@ -2651,7 +2591,7 @@
         </w:trPr>
         <w:tc>
           <w:tcPr>
-            <w:tcW w:w="1992" w:type="dxa"/>
+            <w:tcW w:w="1991" w:type="dxa"/>
             <w:tcBorders>
               <w:top w:val="single" w:sz="4" w:space="0" w:color="000000"/>
               <w:left w:val="single" w:sz="4" w:space="0" w:color="000000"/>
@@ -2680,7 +2620,7 @@
         </w:tc>
         <w:tc>
           <w:tcPr>
-            <w:tcW w:w="2003" w:type="dxa"/>
+            <w:tcW w:w="2004" w:type="dxa"/>
             <w:tcBorders>
               <w:top w:val="single" w:sz="4" w:space="0" w:color="000000"/>
               <w:left w:val="single" w:sz="4" w:space="0" w:color="000000"/>
@@ -2744,7 +2684,7 @@
         </w:tc>
         <w:tc>
           <w:tcPr>
-            <w:tcW w:w="2005" w:type="dxa"/>
+            <w:tcW w:w="2006" w:type="dxa"/>
             <w:tcBorders>
               <w:top w:val="single" w:sz="4" w:space="0" w:color="000000"/>
               <w:left w:val="single" w:sz="4" w:space="0" w:color="000000"/>
@@ -2778,7 +2718,7 @@
         </w:tc>
         <w:tc>
           <w:tcPr>
-            <w:tcW w:w="81" w:type="dxa"/>
+            <w:tcW w:w="80" w:type="dxa"/>
             <w:tcBorders/>
           </w:tcPr>
           <w:p>
@@ -2799,7 +2739,7 @@
         </w:trPr>
         <w:tc>
           <w:tcPr>
-            <w:tcW w:w="1992" w:type="dxa"/>
+            <w:tcW w:w="1991" w:type="dxa"/>
             <w:tcBorders>
               <w:top w:val="single" w:sz="4" w:space="0" w:color="000000"/>
               <w:left w:val="single" w:sz="4" w:space="0" w:color="000000"/>
@@ -2828,7 +2768,7 @@
         </w:tc>
         <w:tc>
           <w:tcPr>
-            <w:tcW w:w="2003" w:type="dxa"/>
+            <w:tcW w:w="2004" w:type="dxa"/>
             <w:tcBorders>
               <w:top w:val="single" w:sz="4" w:space="0" w:color="000000"/>
               <w:left w:val="single" w:sz="4" w:space="0" w:color="000000"/>
@@ -2893,7 +2833,7 @@
         </w:tc>
         <w:tc>
           <w:tcPr>
-            <w:tcW w:w="2005" w:type="dxa"/>
+            <w:tcW w:w="2006" w:type="dxa"/>
             <w:tcBorders>
               <w:top w:val="single" w:sz="4" w:space="0" w:color="000000"/>
               <w:left w:val="single" w:sz="4" w:space="0" w:color="000000"/>
@@ -2928,7 +2868,7 @@
         </w:tc>
         <w:tc>
           <w:tcPr>
-            <w:tcW w:w="81" w:type="dxa"/>
+            <w:tcW w:w="80" w:type="dxa"/>
             <w:tcBorders/>
           </w:tcPr>
           <w:p>
@@ -2949,7 +2889,7 @@
         </w:trPr>
         <w:tc>
           <w:tcPr>
-            <w:tcW w:w="1992" w:type="dxa"/>
+            <w:tcW w:w="1991" w:type="dxa"/>
             <w:tcBorders>
               <w:top w:val="single" w:sz="4" w:space="0" w:color="000000"/>
               <w:left w:val="single" w:sz="4" w:space="0" w:color="000000"/>
@@ -2978,7 +2918,7 @@
         </w:tc>
         <w:tc>
           <w:tcPr>
-            <w:tcW w:w="2003" w:type="dxa"/>
+            <w:tcW w:w="2004" w:type="dxa"/>
             <w:tcBorders>
               <w:top w:val="single" w:sz="4" w:space="0" w:color="000000"/>
               <w:left w:val="single" w:sz="4" w:space="0" w:color="000000"/>
@@ -3043,7 +2983,7 @@
         </w:tc>
         <w:tc>
           <w:tcPr>
-            <w:tcW w:w="2005" w:type="dxa"/>
+            <w:tcW w:w="2006" w:type="dxa"/>
             <w:tcBorders>
               <w:top w:val="single" w:sz="4" w:space="0" w:color="000000"/>
               <w:left w:val="single" w:sz="4" w:space="0" w:color="000000"/>
@@ -3078,7 +3018,7 @@
         </w:tc>
         <w:tc>
           <w:tcPr>
-            <w:tcW w:w="81" w:type="dxa"/>
+            <w:tcW w:w="80" w:type="dxa"/>
             <w:tcBorders/>
           </w:tcPr>
           <w:p>
@@ -3099,7 +3039,7 @@
         </w:trPr>
         <w:tc>
           <w:tcPr>
-            <w:tcW w:w="1992" w:type="dxa"/>
+            <w:tcW w:w="1991" w:type="dxa"/>
             <w:tcBorders>
               <w:top w:val="single" w:sz="4" w:space="0" w:color="000000"/>
               <w:left w:val="single" w:sz="4" w:space="0" w:color="000000"/>
@@ -3128,7 +3068,7 @@
         </w:tc>
         <w:tc>
           <w:tcPr>
-            <w:tcW w:w="2003" w:type="dxa"/>
+            <w:tcW w:w="2004" w:type="dxa"/>
             <w:tcBorders>
               <w:top w:val="single" w:sz="4" w:space="0" w:color="000000"/>
               <w:left w:val="single" w:sz="4" w:space="0" w:color="000000"/>
@@ -3193,7 +3133,7 @@
         </w:tc>
         <w:tc>
           <w:tcPr>
-            <w:tcW w:w="2005" w:type="dxa"/>
+            <w:tcW w:w="2006" w:type="dxa"/>
             <w:tcBorders>
               <w:top w:val="single" w:sz="4" w:space="0" w:color="000000"/>
               <w:left w:val="single" w:sz="4" w:space="0" w:color="000000"/>
@@ -3228,7 +3168,7 @@
         </w:tc>
         <w:tc>
           <w:tcPr>
-            <w:tcW w:w="81" w:type="dxa"/>
+            <w:tcW w:w="80" w:type="dxa"/>
             <w:tcBorders/>
           </w:tcPr>
           <w:p>
@@ -3249,7 +3189,7 @@
         </w:trPr>
         <w:tc>
           <w:tcPr>
-            <w:tcW w:w="9998" w:type="dxa"/>
+            <w:tcW w:w="9999" w:type="dxa"/>
             <w:gridSpan w:val="6"/>
             <w:tcBorders>
               <w:top w:val="single" w:sz="4" w:space="0" w:color="000000"/>
@@ -3286,7 +3226,7 @@
         </w:tc>
         <w:tc>
           <w:tcPr>
-            <w:tcW w:w="81" w:type="dxa"/>
+            <w:tcW w:w="80" w:type="dxa"/>
             <w:tcBorders/>
           </w:tcPr>
           <w:p>
@@ -3307,7 +3247,7 @@
         </w:trPr>
         <w:tc>
           <w:tcPr>
-            <w:tcW w:w="9998" w:type="dxa"/>
+            <w:tcW w:w="9999" w:type="dxa"/>
             <w:gridSpan w:val="6"/>
             <w:tcBorders>
               <w:top w:val="single" w:sz="4" w:space="0" w:color="000000"/>
@@ -3344,7 +3284,7 @@
         </w:tc>
         <w:tc>
           <w:tcPr>
-            <w:tcW w:w="81" w:type="dxa"/>
+            <w:tcW w:w="80" w:type="dxa"/>
             <w:tcBorders/>
           </w:tcPr>
           <w:p>
@@ -3365,7 +3305,7 @@
         </w:trPr>
         <w:tc>
           <w:tcPr>
-            <w:tcW w:w="9998" w:type="dxa"/>
+            <w:tcW w:w="9999" w:type="dxa"/>
             <w:gridSpan w:val="6"/>
             <w:tcBorders>
               <w:top w:val="single" w:sz="4" w:space="0" w:color="000000"/>
@@ -3400,7 +3340,7 @@
         </w:tc>
         <w:tc>
           <w:tcPr>
-            <w:tcW w:w="81" w:type="dxa"/>
+            <w:tcW w:w="80" w:type="dxa"/>
             <w:tcBorders/>
           </w:tcPr>
           <w:p>
@@ -3457,7 +3397,7 @@
         </w:tc>
         <w:tc>
           <w:tcPr>
-            <w:tcW w:w="6003" w:type="dxa"/>
+            <w:tcW w:w="6004" w:type="dxa"/>
             <w:gridSpan w:val="4"/>
             <w:tcBorders>
               <w:top w:val="single" w:sz="4" w:space="0" w:color="000000"/>
@@ -3493,7 +3433,7 @@
         </w:tc>
         <w:tc>
           <w:tcPr>
-            <w:tcW w:w="81" w:type="dxa"/>
+            <w:tcW w:w="80" w:type="dxa"/>
             <w:tcBorders/>
           </w:tcPr>
           <w:p>
@@ -3550,7 +3490,7 @@
         </w:tc>
         <w:tc>
           <w:tcPr>
-            <w:tcW w:w="6003" w:type="dxa"/>
+            <w:tcW w:w="6004" w:type="dxa"/>
             <w:gridSpan w:val="4"/>
             <w:tcBorders>
               <w:top w:val="single" w:sz="4" w:space="0" w:color="000000"/>
@@ -3588,7 +3528,7 @@
         </w:tc>
         <w:tc>
           <w:tcPr>
-            <w:tcW w:w="81" w:type="dxa"/>
+            <w:tcW w:w="80" w:type="dxa"/>
             <w:tcBorders/>
           </w:tcPr>
           <w:p>
@@ -3645,7 +3585,7 @@
         </w:tc>
         <w:tc>
           <w:tcPr>
-            <w:tcW w:w="6003" w:type="dxa"/>
+            <w:tcW w:w="6004" w:type="dxa"/>
             <w:gridSpan w:val="4"/>
             <w:tcBorders>
               <w:top w:val="single" w:sz="4" w:space="0" w:color="000000"/>
@@ -3681,7 +3621,7 @@
         </w:tc>
         <w:tc>
           <w:tcPr>
-            <w:tcW w:w="81" w:type="dxa"/>
+            <w:tcW w:w="80" w:type="dxa"/>
             <w:tcBorders/>
           </w:tcPr>
           <w:p>
@@ -3702,7 +3642,7 @@
         </w:trPr>
         <w:tc>
           <w:tcPr>
-            <w:tcW w:w="1992" w:type="dxa"/>
+            <w:tcW w:w="1991" w:type="dxa"/>
             <w:tcBorders>
               <w:top w:val="single" w:sz="4" w:space="0" w:color="000000"/>
               <w:left w:val="single" w:sz="4" w:space="0" w:color="000000"/>
@@ -3735,7 +3675,7 @@
         </w:tc>
         <w:tc>
           <w:tcPr>
-            <w:tcW w:w="4001" w:type="dxa"/>
+            <w:tcW w:w="4002" w:type="dxa"/>
             <w:gridSpan w:val="3"/>
             <w:tcBorders>
               <w:top w:val="single" w:sz="4" w:space="0" w:color="000000"/>
@@ -3770,7 +3710,7 @@
         </w:tc>
         <w:tc>
           <w:tcPr>
-            <w:tcW w:w="4005" w:type="dxa"/>
+            <w:tcW w:w="4006" w:type="dxa"/>
             <w:gridSpan w:val="2"/>
             <w:tcBorders>
               <w:top w:val="single" w:sz="4" w:space="0" w:color="000000"/>
@@ -3805,7 +3745,7 @@
         </w:tc>
         <w:tc>
           <w:tcPr>
-            <w:tcW w:w="81" w:type="dxa"/>
+            <w:tcW w:w="80" w:type="dxa"/>
             <w:tcBorders/>
           </w:tcPr>
           <w:p>
@@ -3826,7 +3766,7 @@
         </w:trPr>
         <w:tc>
           <w:tcPr>
-            <w:tcW w:w="1992" w:type="dxa"/>
+            <w:tcW w:w="1991" w:type="dxa"/>
             <w:tcBorders>
               <w:top w:val="single" w:sz="4" w:space="0" w:color="000000"/>
               <w:left w:val="single" w:sz="4" w:space="0" w:color="000000"/>
@@ -3859,7 +3799,7 @@
         </w:tc>
         <w:tc>
           <w:tcPr>
-            <w:tcW w:w="4001" w:type="dxa"/>
+            <w:tcW w:w="4002" w:type="dxa"/>
             <w:gridSpan w:val="3"/>
             <w:tcBorders>
               <w:top w:val="single" w:sz="4" w:space="0" w:color="000000"/>
@@ -3894,7 +3834,7 @@
         </w:tc>
         <w:tc>
           <w:tcPr>
-            <w:tcW w:w="4005" w:type="dxa"/>
+            <w:tcW w:w="4006" w:type="dxa"/>
             <w:gridSpan w:val="2"/>
             <w:tcBorders>
               <w:top w:val="single" w:sz="4" w:space="0" w:color="000000"/>
@@ -3929,7 +3869,7 @@
         </w:tc>
         <w:tc>
           <w:tcPr>
-            <w:tcW w:w="81" w:type="dxa"/>
+            <w:tcW w:w="80" w:type="dxa"/>
             <w:tcBorders/>
           </w:tcPr>
           <w:p>
@@ -3950,7 +3890,7 @@
         </w:trPr>
         <w:tc>
           <w:tcPr>
-            <w:tcW w:w="1992" w:type="dxa"/>
+            <w:tcW w:w="1991" w:type="dxa"/>
             <w:tcBorders>
               <w:top w:val="single" w:sz="4" w:space="0" w:color="000000"/>
               <w:left w:val="single" w:sz="4" w:space="0" w:color="000000"/>
@@ -3983,7 +3923,7 @@
         </w:tc>
         <w:tc>
           <w:tcPr>
-            <w:tcW w:w="4001" w:type="dxa"/>
+            <w:tcW w:w="4002" w:type="dxa"/>
             <w:gridSpan w:val="3"/>
             <w:tcBorders>
               <w:top w:val="single" w:sz="4" w:space="0" w:color="000000"/>
@@ -4018,7 +3958,7 @@
         </w:tc>
         <w:tc>
           <w:tcPr>
-            <w:tcW w:w="4005" w:type="dxa"/>
+            <w:tcW w:w="4006" w:type="dxa"/>
             <w:gridSpan w:val="2"/>
             <w:tcBorders>
               <w:top w:val="single" w:sz="4" w:space="0" w:color="000000"/>
@@ -4053,7 +3993,7 @@
         </w:tc>
         <w:tc>
           <w:tcPr>
-            <w:tcW w:w="81" w:type="dxa"/>
+            <w:tcW w:w="80" w:type="dxa"/>
             <w:tcBorders/>
           </w:tcPr>
           <w:p>
@@ -4074,7 +4014,7 @@
         </w:trPr>
         <w:tc>
           <w:tcPr>
-            <w:tcW w:w="1992" w:type="dxa"/>
+            <w:tcW w:w="1991" w:type="dxa"/>
             <w:tcBorders>
               <w:top w:val="single" w:sz="4" w:space="0" w:color="000000"/>
               <w:left w:val="single" w:sz="4" w:space="0" w:color="000000"/>
@@ -4107,7 +4047,7 @@
         </w:tc>
         <w:tc>
           <w:tcPr>
-            <w:tcW w:w="4001" w:type="dxa"/>
+            <w:tcW w:w="4002" w:type="dxa"/>
             <w:gridSpan w:val="3"/>
             <w:tcBorders>
               <w:top w:val="single" w:sz="4" w:space="0" w:color="000000"/>
@@ -4142,7 +4082,7 @@
         </w:tc>
         <w:tc>
           <w:tcPr>
-            <w:tcW w:w="4005" w:type="dxa"/>
+            <w:tcW w:w="4006" w:type="dxa"/>
             <w:gridSpan w:val="2"/>
             <w:tcBorders>
               <w:top w:val="single" w:sz="4" w:space="0" w:color="000000"/>
@@ -4177,7 +4117,7 @@
         </w:tc>
         <w:tc>
           <w:tcPr>
-            <w:tcW w:w="81" w:type="dxa"/>
+            <w:tcW w:w="80" w:type="dxa"/>
             <w:tcBorders/>
           </w:tcPr>
           <w:p>
@@ -4198,7 +4138,7 @@
         </w:trPr>
         <w:tc>
           <w:tcPr>
-            <w:tcW w:w="9998" w:type="dxa"/>
+            <w:tcW w:w="9999" w:type="dxa"/>
             <w:gridSpan w:val="6"/>
             <w:tcBorders>
               <w:top w:val="single" w:sz="4" w:space="0" w:color="000000"/>
@@ -4233,7 +4173,7 @@
         </w:tc>
         <w:tc>
           <w:tcPr>
-            <w:tcW w:w="81" w:type="dxa"/>
+            <w:tcW w:w="80" w:type="dxa"/>
             <w:tcBorders/>
           </w:tcPr>
           <w:p>
@@ -4330,7 +4270,7 @@
         </w:trPr>
         <w:tc>
           <w:tcPr>
-            <w:tcW w:w="9998" w:type="dxa"/>
+            <w:tcW w:w="9999" w:type="dxa"/>
             <w:gridSpan w:val="6"/>
             <w:tcBorders>
               <w:top w:val="single" w:sz="4" w:space="0" w:color="000000"/>
@@ -4365,7 +4305,7 @@
         </w:tc>
         <w:tc>
           <w:tcPr>
-            <w:tcW w:w="81" w:type="dxa"/>
+            <w:tcW w:w="80" w:type="dxa"/>
             <w:tcBorders/>
           </w:tcPr>
           <w:p>
@@ -4386,7 +4326,7 @@
         </w:trPr>
         <w:tc>
           <w:tcPr>
-            <w:tcW w:w="9998" w:type="dxa"/>
+            <w:tcW w:w="9999" w:type="dxa"/>
             <w:gridSpan w:val="6"/>
             <w:tcBorders>
               <w:top w:val="single" w:sz="4" w:space="0" w:color="000000"/>
@@ -4421,7 +4361,7 @@
         </w:tc>
         <w:tc>
           <w:tcPr>
-            <w:tcW w:w="81" w:type="dxa"/>
+            <w:tcW w:w="80" w:type="dxa"/>
             <w:tcBorders/>
           </w:tcPr>
           <w:p>
@@ -4442,7 +4382,7 @@
         </w:trPr>
         <w:tc>
           <w:tcPr>
-            <w:tcW w:w="1992" w:type="dxa"/>
+            <w:tcW w:w="1991" w:type="dxa"/>
             <w:tcBorders>
               <w:top w:val="single" w:sz="4" w:space="0" w:color="000000"/>
               <w:left w:val="single" w:sz="4" w:space="0" w:color="000000"/>
@@ -4479,7 +4419,7 @@
         </w:tc>
         <w:tc>
           <w:tcPr>
-            <w:tcW w:w="4001" w:type="dxa"/>
+            <w:tcW w:w="4002" w:type="dxa"/>
             <w:gridSpan w:val="3"/>
             <w:tcBorders>
               <w:top w:val="single" w:sz="4" w:space="0" w:color="000000"/>
@@ -4517,7 +4457,7 @@
         </w:tc>
         <w:tc>
           <w:tcPr>
-            <w:tcW w:w="4005" w:type="dxa"/>
+            <w:tcW w:w="4006" w:type="dxa"/>
             <w:gridSpan w:val="2"/>
             <w:tcBorders>
               <w:top w:val="single" w:sz="4" w:space="0" w:color="000000"/>
@@ -4554,7 +4494,7 @@
         </w:tc>
         <w:tc>
           <w:tcPr>
-            <w:tcW w:w="81" w:type="dxa"/>
+            <w:tcW w:w="80" w:type="dxa"/>
             <w:tcBorders/>
           </w:tcPr>
           <w:p>
@@ -4575,7 +4515,7 @@
         </w:trPr>
         <w:tc>
           <w:tcPr>
-            <w:tcW w:w="9998" w:type="dxa"/>
+            <w:tcW w:w="9999" w:type="dxa"/>
             <w:gridSpan w:val="6"/>
             <w:tcBorders>
               <w:top w:val="single" w:sz="4" w:space="0" w:color="000000"/>
@@ -4609,7 +4549,7 @@
         </w:tc>
         <w:tc>
           <w:tcPr>
-            <w:tcW w:w="81" w:type="dxa"/>
+            <w:tcW w:w="80" w:type="dxa"/>
             <w:tcBorders/>
           </w:tcPr>
           <w:p>
@@ -4630,7 +4570,7 @@
         </w:trPr>
         <w:tc>
           <w:tcPr>
-            <w:tcW w:w="9998" w:type="dxa"/>
+            <w:tcW w:w="9999" w:type="dxa"/>
             <w:gridSpan w:val="6"/>
             <w:tcBorders>
               <w:top w:val="single" w:sz="4" w:space="0" w:color="000000"/>
@@ -4723,7 +4663,7 @@
         </w:tc>
         <w:tc>
           <w:tcPr>
-            <w:tcW w:w="81" w:type="dxa"/>
+            <w:tcW w:w="80" w:type="dxa"/>
             <w:tcBorders/>
           </w:tcPr>
           <w:p>
@@ -4744,7 +4684,7 @@
         </w:trPr>
         <w:tc>
           <w:tcPr>
-            <w:tcW w:w="9998" w:type="dxa"/>
+            <w:tcW w:w="9999" w:type="dxa"/>
             <w:gridSpan w:val="6"/>
             <w:tcBorders>
               <w:top w:val="single" w:sz="4" w:space="0" w:color="000000"/>
@@ -4778,7 +4718,7 @@
         </w:tc>
         <w:tc>
           <w:tcPr>
-            <w:tcW w:w="81" w:type="dxa"/>
+            <w:tcW w:w="80" w:type="dxa"/>
             <w:tcBorders/>
           </w:tcPr>
           <w:p>
@@ -4800,7 +4740,7 @@
         </w:trPr>
         <w:tc>
           <w:tcPr>
-            <w:tcW w:w="9998" w:type="dxa"/>
+            <w:tcW w:w="9999" w:type="dxa"/>
             <w:gridSpan w:val="6"/>
             <w:tcBorders>
               <w:top w:val="single" w:sz="4" w:space="0" w:color="000000"/>
@@ -5108,7 +5048,7 @@
         </w:tc>
         <w:tc>
           <w:tcPr>
-            <w:tcW w:w="81" w:type="dxa"/>
+            <w:tcW w:w="80" w:type="dxa"/>
             <w:tcBorders/>
           </w:tcPr>
           <w:p>
@@ -5129,7 +5069,7 @@
         </w:trPr>
         <w:tc>
           <w:tcPr>
-            <w:tcW w:w="9998" w:type="dxa"/>
+            <w:tcW w:w="9999" w:type="dxa"/>
             <w:gridSpan w:val="6"/>
             <w:tcBorders>
               <w:top w:val="single" w:sz="4" w:space="0" w:color="000000"/>
@@ -5163,7 +5103,7 @@
         </w:tc>
         <w:tc>
           <w:tcPr>
-            <w:tcW w:w="81" w:type="dxa"/>
+            <w:tcW w:w="80" w:type="dxa"/>
             <w:tcBorders/>
           </w:tcPr>
           <w:p>
@@ -5185,7 +5125,7 @@
         </w:trPr>
         <w:tc>
           <w:tcPr>
-            <w:tcW w:w="9998" w:type="dxa"/>
+            <w:tcW w:w="9999" w:type="dxa"/>
             <w:gridSpan w:val="6"/>
             <w:tcBorders>
               <w:top w:val="single" w:sz="4" w:space="0" w:color="000000"/>
@@ -5215,7 +5155,7 @@
         </w:tc>
         <w:tc>
           <w:tcPr>
-            <w:tcW w:w="81" w:type="dxa"/>
+            <w:tcW w:w="80" w:type="dxa"/>
             <w:tcBorders/>
           </w:tcPr>
           <w:p>
@@ -5236,7 +5176,7 @@
         </w:trPr>
         <w:tc>
           <w:tcPr>
-            <w:tcW w:w="9998" w:type="dxa"/>
+            <w:tcW w:w="9999" w:type="dxa"/>
             <w:gridSpan w:val="6"/>
             <w:tcBorders>
               <w:top w:val="single" w:sz="4" w:space="0" w:color="000000"/>
@@ -5270,7 +5210,7 @@
         </w:tc>
         <w:tc>
           <w:tcPr>
-            <w:tcW w:w="81" w:type="dxa"/>
+            <w:tcW w:w="80" w:type="dxa"/>
             <w:tcBorders/>
           </w:tcPr>
           <w:p>
@@ -5292,7 +5232,7 @@
         </w:trPr>
         <w:tc>
           <w:tcPr>
-            <w:tcW w:w="9998" w:type="dxa"/>
+            <w:tcW w:w="9999" w:type="dxa"/>
             <w:gridSpan w:val="6"/>
             <w:tcBorders>
               <w:top w:val="single" w:sz="4" w:space="0" w:color="000000"/>
@@ -5505,23 +5445,7 @@
                 <w:sz w:val="24"/>
                 <w:szCs w:val="24"/>
               </w:rPr>
-              <w:t>3. Oktober - Tag der Deutschen Einheit mit Sektempfang am Dorfgemeinschaf</w:t>
-            </w:r>
-            <w:r>
-              <w:rPr>
-                <w:rFonts w:ascii="Arial" w:hAnsi="Arial"/>
-                <w:sz w:val="24"/>
-                <w:szCs w:val="24"/>
-              </w:rPr>
-              <w:t>t</w:t>
-            </w:r>
-            <w:r>
-              <w:rPr>
-                <w:rFonts w:ascii="Arial" w:hAnsi="Arial"/>
-                <w:sz w:val="24"/>
-                <w:szCs w:val="24"/>
-              </w:rPr>
-              <w:t>shaus mit Konzert des Musikzugs der Freiwilligen Feuerwehr (Ortsrat)</w:t>
+              <w:t>3. Oktober - Tag der Deutschen Einheit mit Sektempfang am Dorfgemeinschaftshaus mit Konzert des Musikzugs der Freiwilligen Feuerwehr (Ortsrat)</w:t>
             </w:r>
           </w:p>
           <w:p>
@@ -5605,11 +5529,7 @@
             </w:pPr>
             <w:r>
               <w:rPr/>
-              <w:t>Ja</w:t>
-            </w:r>
-            <w:r>
-              <w:rPr/>
-              <w:t>hreskonzert (Musikzug FFW)</w:t>
+              <w:t>Jahreskonzert (Musikzug FFW)</w:t>
             </w:r>
           </w:p>
           <w:p>
@@ -5691,7 +5611,7 @@
         </w:tc>
         <w:tc>
           <w:tcPr>
-            <w:tcW w:w="81" w:type="dxa"/>
+            <w:tcW w:w="80" w:type="dxa"/>
             <w:tcBorders/>
           </w:tcPr>
           <w:p>
@@ -5712,7 +5632,7 @@
         </w:trPr>
         <w:tc>
           <w:tcPr>
-            <w:tcW w:w="9998" w:type="dxa"/>
+            <w:tcW w:w="9999" w:type="dxa"/>
             <w:gridSpan w:val="6"/>
             <w:tcBorders>
               <w:top w:val="single" w:sz="4" w:space="0" w:color="000000"/>
@@ -5746,7 +5666,7 @@
         </w:tc>
         <w:tc>
           <w:tcPr>
-            <w:tcW w:w="81" w:type="dxa"/>
+            <w:tcW w:w="80" w:type="dxa"/>
             <w:tcBorders/>
           </w:tcPr>
           <w:p>
@@ -5768,7 +5688,7 @@
         </w:trPr>
         <w:tc>
           <w:tcPr>
-            <w:tcW w:w="9998" w:type="dxa"/>
+            <w:tcW w:w="9999" w:type="dxa"/>
             <w:gridSpan w:val="6"/>
             <w:tcBorders>
               <w:top w:val="single" w:sz="4" w:space="0" w:color="000000"/>
@@ -5864,25 +5784,25 @@
                 <w:rFonts w:ascii="Arial" w:hAnsi="Arial"/>
                 <w:sz w:val="20"/>
               </w:rPr>
-              <w:t>- Dorfpflege Rössing</w:t>
-            </w:r>
-          </w:p>
-          <w:p>
-            <w:pPr>
-              <w:pStyle w:val="Formatvorlage1"/>
-              <w:widowControl w:val="false"/>
-              <w:spacing w:before="120" w:after="120"/>
-              <w:rPr>
-                <w:rFonts w:ascii="Arial" w:hAnsi="Arial"/>
-                <w:sz w:val="20"/>
-              </w:rPr>
-            </w:pPr>
-            <w:r>
-              <w:rPr>
-                <w:rFonts w:ascii="Arial" w:hAnsi="Arial"/>
-                <w:sz w:val="20"/>
-              </w:rPr>
-              <w:t>- Deutsches Rotes Kreuz (17)</w:t>
+              <w:t>- Dorfpflege Rössing (115)</w:t>
+            </w:r>
+          </w:p>
+          <w:p>
+            <w:pPr>
+              <w:pStyle w:val="Formatvorlage1"/>
+              <w:widowControl w:val="false"/>
+              <w:spacing w:before="120" w:after="120"/>
+              <w:rPr>
+                <w:rFonts w:ascii="Arial" w:hAnsi="Arial"/>
+                <w:sz w:val="20"/>
+              </w:rPr>
+            </w:pPr>
+            <w:r>
+              <w:rPr>
+                <w:rFonts w:ascii="Arial" w:hAnsi="Arial"/>
+                <w:sz w:val="20"/>
+              </w:rPr>
+              <w:t>- Deutsches Rotes Kreuz (139)</w:t>
             </w:r>
           </w:p>
           <w:p>
@@ -5954,7 +5874,7 @@
                 <w:rFonts w:ascii="Arial" w:hAnsi="Arial"/>
                 <w:sz w:val="20"/>
               </w:rPr>
-              <w:t>- Kleingartenverein (8)</w:t>
+              <w:t>- Kleingartenverein (76)</w:t>
             </w:r>
           </w:p>
           <w:p>
@@ -6026,25 +5946,25 @@
                 <w:rFonts w:ascii="Arial" w:hAnsi="Arial"/>
                 <w:sz w:val="20"/>
               </w:rPr>
-              <w:t>- Niedersächsische Kameradschaftsvereinigung, Ortsgruppe Rössing</w:t>
-            </w:r>
-          </w:p>
-          <w:p>
-            <w:pPr>
-              <w:pStyle w:val="Formatvorlage1"/>
-              <w:widowControl w:val="false"/>
-              <w:spacing w:before="120" w:after="120"/>
-              <w:rPr>
-                <w:rFonts w:ascii="Arial" w:hAnsi="Arial"/>
-                <w:sz w:val="20"/>
-              </w:rPr>
-            </w:pPr>
-            <w:r>
-              <w:rPr>
-                <w:rFonts w:ascii="Arial" w:hAnsi="Arial"/>
-                <w:sz w:val="20"/>
-              </w:rPr>
-              <w:t>- Rassekaninchenzuchtverein RKZV</w:t>
+              <w:t>- Niedersächsische Kameradschaftsvereinigung, Ortsgruppe Rössing (154)</w:t>
+            </w:r>
+          </w:p>
+          <w:p>
+            <w:pPr>
+              <w:pStyle w:val="Formatvorlage1"/>
+              <w:widowControl w:val="false"/>
+              <w:spacing w:before="120" w:after="120"/>
+              <w:rPr>
+                <w:rFonts w:ascii="Arial" w:hAnsi="Arial"/>
+                <w:sz w:val="20"/>
+              </w:rPr>
+            </w:pPr>
+            <w:r>
+              <w:rPr>
+                <w:rFonts w:ascii="Arial" w:hAnsi="Arial"/>
+                <w:sz w:val="20"/>
+              </w:rPr>
+              <w:t>- Rassekaninchenzuchtverein RKZV (6)</w:t>
             </w:r>
           </w:p>
           <w:p>
@@ -6098,25 +6018,25 @@
                 <w:rFonts w:ascii="Arial" w:hAnsi="Arial"/>
                 <w:sz w:val="20"/>
               </w:rPr>
-              <w:t>- Tennisverein</w:t>
-            </w:r>
-          </w:p>
-          <w:p>
-            <w:pPr>
-              <w:pStyle w:val="Formatvorlage1"/>
-              <w:widowControl w:val="false"/>
-              <w:spacing w:before="120" w:after="120"/>
-              <w:rPr>
-                <w:rFonts w:ascii="Arial" w:hAnsi="Arial"/>
-                <w:sz w:val="20"/>
-              </w:rPr>
-            </w:pPr>
-            <w:r>
-              <w:rPr>
-                <w:rFonts w:ascii="Arial" w:hAnsi="Arial"/>
-                <w:sz w:val="20"/>
-              </w:rPr>
-              <w:t>- VSV Rössing</w:t>
+              <w:t>- Tennisverein (78)</w:t>
+            </w:r>
+          </w:p>
+          <w:p>
+            <w:pPr>
+              <w:pStyle w:val="Formatvorlage1"/>
+              <w:widowControl w:val="false"/>
+              <w:spacing w:before="120" w:after="120"/>
+              <w:rPr>
+                <w:rFonts w:ascii="Arial" w:hAnsi="Arial"/>
+                <w:sz w:val="20"/>
+              </w:rPr>
+            </w:pPr>
+            <w:r>
+              <w:rPr>
+                <w:rFonts w:ascii="Arial" w:hAnsi="Arial"/>
+                <w:sz w:val="20"/>
+              </w:rPr>
+              <w:t>- VSV Rössing (624)</w:t>
             </w:r>
           </w:p>
           <w:p>
@@ -6194,7 +6114,7 @@
         </w:tc>
         <w:tc>
           <w:tcPr>
-            <w:tcW w:w="81" w:type="dxa"/>
+            <w:tcW w:w="80" w:type="dxa"/>
             <w:tcBorders/>
           </w:tcPr>
           <w:p>

</xml_diff>

<commit_message>
fix formatting of word document
</commit_message>
<xml_diff>
--- a/unterlagen/bewerbung.docx
+++ b/unterlagen/bewerbung.docx
@@ -17,16 +17,16 @@
         <w:tblLook w:val="0000" w:noHBand="0" w:noVBand="0" w:firstColumn="0" w:lastRow="0" w:lastColumn="0" w:firstRow="0"/>
       </w:tblPr>
       <w:tblGrid>
-        <w:gridCol w:w="1601"/>
-        <w:gridCol w:w="456"/>
+        <w:gridCol w:w="1600"/>
+        <w:gridCol w:w="457"/>
         <w:gridCol w:w="2031"/>
         <w:gridCol w:w="895"/>
         <w:gridCol w:w="12"/>
         <w:gridCol w:w="1"/>
         <w:gridCol w:w="1050"/>
         <w:gridCol w:w="559"/>
-        <w:gridCol w:w="1692"/>
-        <w:gridCol w:w="1695"/>
+        <w:gridCol w:w="1693"/>
+        <w:gridCol w:w="1694"/>
       </w:tblGrid>
       <w:tr>
         <w:trPr>
@@ -34,7 +34,7 @@
         </w:trPr>
         <w:tc>
           <w:tcPr>
-            <w:tcW w:w="8297" w:type="dxa"/>
+            <w:tcW w:w="8298" w:type="dxa"/>
             <w:gridSpan w:val="9"/>
             <w:tcBorders/>
             <w:vAlign w:val="center"/>
@@ -82,7 +82,7 @@
         </w:tc>
         <w:tc>
           <w:tcPr>
-            <w:tcW w:w="1695" w:type="dxa"/>
+            <w:tcW w:w="1694" w:type="dxa"/>
             <w:tcBorders/>
           </w:tcPr>
           <w:p>
@@ -861,7 +861,7 @@
         </w:trPr>
         <w:tc>
           <w:tcPr>
-            <w:tcW w:w="1601" w:type="dxa"/>
+            <w:tcW w:w="1600" w:type="dxa"/>
             <w:tcBorders>
               <w:top w:val="single" w:sz="4" w:space="0" w:color="000000"/>
               <w:left w:val="single" w:sz="4" w:space="0" w:color="000000"/>
@@ -890,7 +890,7 @@
         </w:tc>
         <w:tc>
           <w:tcPr>
-            <w:tcW w:w="3395" w:type="dxa"/>
+            <w:tcW w:w="3396" w:type="dxa"/>
             <w:gridSpan w:val="5"/>
             <w:tcBorders>
               <w:top w:val="single" w:sz="4" w:space="0" w:color="000000"/>
@@ -985,7 +985,7 @@
         </w:trPr>
         <w:tc>
           <w:tcPr>
-            <w:tcW w:w="1601" w:type="dxa"/>
+            <w:tcW w:w="1600" w:type="dxa"/>
             <w:tcBorders>
               <w:top w:val="single" w:sz="4" w:space="0" w:color="000000"/>
               <w:left w:val="single" w:sz="4" w:space="0" w:color="000000"/>
@@ -1014,7 +1014,7 @@
         </w:tc>
         <w:tc>
           <w:tcPr>
-            <w:tcW w:w="3395" w:type="dxa"/>
+            <w:tcW w:w="3396" w:type="dxa"/>
             <w:gridSpan w:val="5"/>
             <w:tcBorders>
               <w:top w:val="single" w:sz="4" w:space="0" w:color="000000"/>
@@ -1109,7 +1109,7 @@
         </w:trPr>
         <w:tc>
           <w:tcPr>
-            <w:tcW w:w="1601" w:type="dxa"/>
+            <w:tcW w:w="1600" w:type="dxa"/>
             <w:tcBorders>
               <w:top w:val="single" w:sz="4" w:space="0" w:color="000000"/>
               <w:left w:val="single" w:sz="4" w:space="0" w:color="000000"/>
@@ -1138,7 +1138,7 @@
         </w:tc>
         <w:tc>
           <w:tcPr>
-            <w:tcW w:w="3395" w:type="dxa"/>
+            <w:tcW w:w="3396" w:type="dxa"/>
             <w:gridSpan w:val="5"/>
             <w:tcBorders>
               <w:top w:val="single" w:sz="4" w:space="0" w:color="000000"/>
@@ -1233,7 +1233,7 @@
         </w:trPr>
         <w:tc>
           <w:tcPr>
-            <w:tcW w:w="1601" w:type="dxa"/>
+            <w:tcW w:w="1600" w:type="dxa"/>
             <w:tcBorders>
               <w:top w:val="single" w:sz="4" w:space="0" w:color="000000"/>
               <w:left w:val="single" w:sz="4" w:space="0" w:color="000000"/>
@@ -1262,7 +1262,7 @@
         </w:tc>
         <w:tc>
           <w:tcPr>
-            <w:tcW w:w="3395" w:type="dxa"/>
+            <w:tcW w:w="3396" w:type="dxa"/>
             <w:gridSpan w:val="5"/>
             <w:tcBorders>
               <w:top w:val="single" w:sz="4" w:space="0" w:color="000000"/>
@@ -1357,7 +1357,7 @@
         </w:trPr>
         <w:tc>
           <w:tcPr>
-            <w:tcW w:w="1601" w:type="dxa"/>
+            <w:tcW w:w="1600" w:type="dxa"/>
             <w:tcBorders>
               <w:top w:val="single" w:sz="4" w:space="0" w:color="000000"/>
               <w:left w:val="single" w:sz="4" w:space="0" w:color="000000"/>
@@ -1386,7 +1386,7 @@
         </w:tc>
         <w:tc>
           <w:tcPr>
-            <w:tcW w:w="3395" w:type="dxa"/>
+            <w:tcW w:w="3396" w:type="dxa"/>
             <w:gridSpan w:val="5"/>
             <w:tcBorders>
               <w:top w:val="single" w:sz="4" w:space="0" w:color="000000"/>
@@ -1481,7 +1481,7 @@
         </w:trPr>
         <w:tc>
           <w:tcPr>
-            <w:tcW w:w="1601" w:type="dxa"/>
+            <w:tcW w:w="1600" w:type="dxa"/>
             <w:tcBorders>
               <w:top w:val="single" w:sz="4" w:space="0" w:color="000000"/>
               <w:left w:val="single" w:sz="4" w:space="0" w:color="000000"/>
@@ -1510,7 +1510,7 @@
         </w:tc>
         <w:tc>
           <w:tcPr>
-            <w:tcW w:w="3395" w:type="dxa"/>
+            <w:tcW w:w="3396" w:type="dxa"/>
             <w:gridSpan w:val="5"/>
             <w:tcBorders>
               <w:top w:val="single" w:sz="4" w:space="0" w:color="000000"/>
@@ -1603,7 +1603,7 @@
         </w:trPr>
         <w:tc>
           <w:tcPr>
-            <w:tcW w:w="1601" w:type="dxa"/>
+            <w:tcW w:w="1600" w:type="dxa"/>
             <w:tcBorders>
               <w:top w:val="single" w:sz="4" w:space="0" w:color="000000"/>
               <w:left w:val="single" w:sz="4" w:space="0" w:color="000000"/>
@@ -1632,7 +1632,7 @@
         </w:tc>
         <w:tc>
           <w:tcPr>
-            <w:tcW w:w="3395" w:type="dxa"/>
+            <w:tcW w:w="3396" w:type="dxa"/>
             <w:gridSpan w:val="5"/>
             <w:tcBorders>
               <w:top w:val="single" w:sz="4" w:space="0" w:color="000000"/>
@@ -1867,13 +1867,13 @@
         <w:tblLook w:val="0000" w:noHBand="0" w:noVBand="0" w:firstColumn="0" w:lastRow="0" w:lastColumn="0" w:firstRow="0"/>
       </w:tblPr>
       <w:tblGrid>
-        <w:gridCol w:w="1991"/>
-        <w:gridCol w:w="2004"/>
+        <w:gridCol w:w="1990"/>
+        <w:gridCol w:w="2005"/>
         <w:gridCol w:w="534"/>
         <w:gridCol w:w="1464"/>
         <w:gridCol w:w="2000"/>
-        <w:gridCol w:w="2006"/>
-        <w:gridCol w:w="80"/>
+        <w:gridCol w:w="2007"/>
+        <w:gridCol w:w="79"/>
       </w:tblGrid>
       <w:tr>
         <w:trPr>
@@ -1881,7 +1881,7 @@
         </w:trPr>
         <w:tc>
           <w:tcPr>
-            <w:tcW w:w="9999" w:type="dxa"/>
+            <w:tcW w:w="10000" w:type="dxa"/>
             <w:gridSpan w:val="6"/>
             <w:tcBorders>
               <w:top w:val="single" w:sz="4" w:space="0" w:color="000000"/>
@@ -1917,7 +1917,7 @@
         </w:tc>
         <w:tc>
           <w:tcPr>
-            <w:tcW w:w="80" w:type="dxa"/>
+            <w:tcW w:w="79" w:type="dxa"/>
             <w:tcBorders/>
           </w:tcPr>
           <w:p>
@@ -1938,7 +1938,7 @@
         </w:trPr>
         <w:tc>
           <w:tcPr>
-            <w:tcW w:w="9999" w:type="dxa"/>
+            <w:tcW w:w="10000" w:type="dxa"/>
             <w:gridSpan w:val="6"/>
             <w:tcBorders>
               <w:top w:val="single" w:sz="4" w:space="0" w:color="000000"/>
@@ -1975,7 +1975,7 @@
         </w:tc>
         <w:tc>
           <w:tcPr>
-            <w:tcW w:w="80" w:type="dxa"/>
+            <w:tcW w:w="79" w:type="dxa"/>
             <w:tcBorders/>
           </w:tcPr>
           <w:p>
@@ -1996,7 +1996,7 @@
         </w:trPr>
         <w:tc>
           <w:tcPr>
-            <w:tcW w:w="1991" w:type="dxa"/>
+            <w:tcW w:w="1990" w:type="dxa"/>
             <w:tcBorders>
               <w:top w:val="single" w:sz="4" w:space="0" w:color="000000"/>
               <w:left w:val="single" w:sz="4" w:space="0" w:color="000000"/>
@@ -2025,7 +2025,7 @@
         </w:tc>
         <w:tc>
           <w:tcPr>
-            <w:tcW w:w="2004" w:type="dxa"/>
+            <w:tcW w:w="2005" w:type="dxa"/>
             <w:tcBorders>
               <w:top w:val="single" w:sz="4" w:space="0" w:color="000000"/>
               <w:left w:val="single" w:sz="4" w:space="0" w:color="000000"/>
@@ -2113,7 +2113,7 @@
         </w:tc>
         <w:tc>
           <w:tcPr>
-            <w:tcW w:w="2006" w:type="dxa"/>
+            <w:tcW w:w="2007" w:type="dxa"/>
             <w:tcBorders>
               <w:top w:val="single" w:sz="4" w:space="0" w:color="000000"/>
               <w:left w:val="single" w:sz="4" w:space="0" w:color="000000"/>
@@ -2142,7 +2142,7 @@
         </w:tc>
         <w:tc>
           <w:tcPr>
-            <w:tcW w:w="80" w:type="dxa"/>
+            <w:tcW w:w="79" w:type="dxa"/>
             <w:tcBorders/>
           </w:tcPr>
           <w:p>
@@ -2163,7 +2163,7 @@
         </w:trPr>
         <w:tc>
           <w:tcPr>
-            <w:tcW w:w="9999" w:type="dxa"/>
+            <w:tcW w:w="10000" w:type="dxa"/>
             <w:gridSpan w:val="6"/>
             <w:tcBorders>
               <w:top w:val="single" w:sz="4" w:space="0" w:color="000000"/>
@@ -2192,25 +2192,15 @@
                 <w:b/>
                 <w:sz w:val="20"/>
               </w:rPr>
-              <w:t>Beschäftigte nach Wirtschaftsbereichen</w:t>
-            </w:r>
-          </w:p>
-          <w:p>
-            <w:pPr>
-              <w:pStyle w:val="Formatvorlage1"/>
-              <w:widowControl w:val="false"/>
-              <w:spacing w:before="120" w:after="120"/>
-              <w:jc w:val="center"/>
-              <w:rPr>
-                <w:color w:val="C9211E"/>
-              </w:rPr>
-            </w:pPr>
+              <w:t xml:space="preserve">Beschäftigte nach Wirtschaftsbereichen </w:t>
+            </w:r>
             <w:r>
               <w:rPr>
                 <w:rFonts w:ascii="Arial" w:hAnsi="Arial"/>
                 <w:b/>
                 <w:color w:val="C9211E"/>
-                <w:sz w:val="20"/>
+                <w:sz w:val="14"/>
+                <w:szCs w:val="14"/>
               </w:rPr>
               <w:t>(anhand öffentlich bekannter Betriebe geschätzt, untere Schranken)</w:t>
             </w:r>
@@ -2218,7 +2208,7 @@
         </w:tc>
         <w:tc>
           <w:tcPr>
-            <w:tcW w:w="80" w:type="dxa"/>
+            <w:tcW w:w="79" w:type="dxa"/>
             <w:tcBorders/>
           </w:tcPr>
           <w:p>
@@ -2239,7 +2229,7 @@
         </w:trPr>
         <w:tc>
           <w:tcPr>
-            <w:tcW w:w="1991" w:type="dxa"/>
+            <w:tcW w:w="1990" w:type="dxa"/>
             <w:tcBorders>
               <w:top w:val="single" w:sz="4" w:space="0" w:color="000000"/>
               <w:left w:val="single" w:sz="4" w:space="0" w:color="000000"/>
@@ -2268,7 +2258,7 @@
         </w:tc>
         <w:tc>
           <w:tcPr>
-            <w:tcW w:w="2004" w:type="dxa"/>
+            <w:tcW w:w="2005" w:type="dxa"/>
             <w:tcBorders>
               <w:top w:val="single" w:sz="4" w:space="0" w:color="000000"/>
               <w:left w:val="single" w:sz="4" w:space="0" w:color="000000"/>
@@ -2332,7 +2322,7 @@
         </w:tc>
         <w:tc>
           <w:tcPr>
-            <w:tcW w:w="2006" w:type="dxa"/>
+            <w:tcW w:w="2007" w:type="dxa"/>
             <w:tcBorders>
               <w:top w:val="single" w:sz="4" w:space="0" w:color="000000"/>
               <w:left w:val="single" w:sz="4" w:space="0" w:color="000000"/>
@@ -2366,7 +2356,7 @@
         </w:tc>
         <w:tc>
           <w:tcPr>
-            <w:tcW w:w="80" w:type="dxa"/>
+            <w:tcW w:w="79" w:type="dxa"/>
             <w:tcBorders/>
           </w:tcPr>
           <w:p>
@@ -2387,7 +2377,7 @@
         </w:trPr>
         <w:tc>
           <w:tcPr>
-            <w:tcW w:w="1991" w:type="dxa"/>
+            <w:tcW w:w="1990" w:type="dxa"/>
             <w:tcBorders>
               <w:top w:val="single" w:sz="4" w:space="0" w:color="000000"/>
               <w:left w:val="single" w:sz="4" w:space="0" w:color="000000"/>
@@ -2416,7 +2406,7 @@
         </w:tc>
         <w:tc>
           <w:tcPr>
-            <w:tcW w:w="2004" w:type="dxa"/>
+            <w:tcW w:w="2005" w:type="dxa"/>
             <w:tcBorders>
               <w:top w:val="single" w:sz="4" w:space="0" w:color="000000"/>
               <w:left w:val="single" w:sz="4" w:space="0" w:color="000000"/>
@@ -2480,7 +2470,7 @@
         </w:tc>
         <w:tc>
           <w:tcPr>
-            <w:tcW w:w="2006" w:type="dxa"/>
+            <w:tcW w:w="2007" w:type="dxa"/>
             <w:tcBorders>
               <w:top w:val="single" w:sz="4" w:space="0" w:color="000000"/>
               <w:left w:val="single" w:sz="4" w:space="0" w:color="000000"/>
@@ -2514,7 +2504,7 @@
         </w:tc>
         <w:tc>
           <w:tcPr>
-            <w:tcW w:w="80" w:type="dxa"/>
+            <w:tcW w:w="79" w:type="dxa"/>
             <w:tcBorders/>
           </w:tcPr>
           <w:p>
@@ -2535,7 +2525,7 @@
         </w:trPr>
         <w:tc>
           <w:tcPr>
-            <w:tcW w:w="9999" w:type="dxa"/>
+            <w:tcW w:w="10000" w:type="dxa"/>
             <w:gridSpan w:val="6"/>
             <w:tcBorders>
               <w:top w:val="single" w:sz="4" w:space="0" w:color="000000"/>
@@ -2570,7 +2560,7 @@
         </w:tc>
         <w:tc>
           <w:tcPr>
-            <w:tcW w:w="80" w:type="dxa"/>
+            <w:tcW w:w="79" w:type="dxa"/>
             <w:tcBorders/>
           </w:tcPr>
           <w:p>
@@ -2591,7 +2581,7 @@
         </w:trPr>
         <w:tc>
           <w:tcPr>
-            <w:tcW w:w="1991" w:type="dxa"/>
+            <w:tcW w:w="1990" w:type="dxa"/>
             <w:tcBorders>
               <w:top w:val="single" w:sz="4" w:space="0" w:color="000000"/>
               <w:left w:val="single" w:sz="4" w:space="0" w:color="000000"/>
@@ -2620,7 +2610,7 @@
         </w:tc>
         <w:tc>
           <w:tcPr>
-            <w:tcW w:w="2004" w:type="dxa"/>
+            <w:tcW w:w="2005" w:type="dxa"/>
             <w:tcBorders>
               <w:top w:val="single" w:sz="4" w:space="0" w:color="000000"/>
               <w:left w:val="single" w:sz="4" w:space="0" w:color="000000"/>
@@ -2684,7 +2674,7 @@
         </w:tc>
         <w:tc>
           <w:tcPr>
-            <w:tcW w:w="2006" w:type="dxa"/>
+            <w:tcW w:w="2007" w:type="dxa"/>
             <w:tcBorders>
               <w:top w:val="single" w:sz="4" w:space="0" w:color="000000"/>
               <w:left w:val="single" w:sz="4" w:space="0" w:color="000000"/>
@@ -2718,7 +2708,7 @@
         </w:tc>
         <w:tc>
           <w:tcPr>
-            <w:tcW w:w="80" w:type="dxa"/>
+            <w:tcW w:w="79" w:type="dxa"/>
             <w:tcBorders/>
           </w:tcPr>
           <w:p>
@@ -2739,7 +2729,7 @@
         </w:trPr>
         <w:tc>
           <w:tcPr>
-            <w:tcW w:w="1991" w:type="dxa"/>
+            <w:tcW w:w="1990" w:type="dxa"/>
             <w:tcBorders>
               <w:top w:val="single" w:sz="4" w:space="0" w:color="000000"/>
               <w:left w:val="single" w:sz="4" w:space="0" w:color="000000"/>
@@ -2768,7 +2758,7 @@
         </w:tc>
         <w:tc>
           <w:tcPr>
-            <w:tcW w:w="2004" w:type="dxa"/>
+            <w:tcW w:w="2005" w:type="dxa"/>
             <w:tcBorders>
               <w:top w:val="single" w:sz="4" w:space="0" w:color="000000"/>
               <w:left w:val="single" w:sz="4" w:space="0" w:color="000000"/>
@@ -2833,7 +2823,7 @@
         </w:tc>
         <w:tc>
           <w:tcPr>
-            <w:tcW w:w="2006" w:type="dxa"/>
+            <w:tcW w:w="2007" w:type="dxa"/>
             <w:tcBorders>
               <w:top w:val="single" w:sz="4" w:space="0" w:color="000000"/>
               <w:left w:val="single" w:sz="4" w:space="0" w:color="000000"/>
@@ -2868,7 +2858,7 @@
         </w:tc>
         <w:tc>
           <w:tcPr>
-            <w:tcW w:w="80" w:type="dxa"/>
+            <w:tcW w:w="79" w:type="dxa"/>
             <w:tcBorders/>
           </w:tcPr>
           <w:p>
@@ -2889,7 +2879,7 @@
         </w:trPr>
         <w:tc>
           <w:tcPr>
-            <w:tcW w:w="1991" w:type="dxa"/>
+            <w:tcW w:w="1990" w:type="dxa"/>
             <w:tcBorders>
               <w:top w:val="single" w:sz="4" w:space="0" w:color="000000"/>
               <w:left w:val="single" w:sz="4" w:space="0" w:color="000000"/>
@@ -2918,7 +2908,7 @@
         </w:tc>
         <w:tc>
           <w:tcPr>
-            <w:tcW w:w="2004" w:type="dxa"/>
+            <w:tcW w:w="2005" w:type="dxa"/>
             <w:tcBorders>
               <w:top w:val="single" w:sz="4" w:space="0" w:color="000000"/>
               <w:left w:val="single" w:sz="4" w:space="0" w:color="000000"/>
@@ -2983,7 +2973,7 @@
         </w:tc>
         <w:tc>
           <w:tcPr>
-            <w:tcW w:w="2006" w:type="dxa"/>
+            <w:tcW w:w="2007" w:type="dxa"/>
             <w:tcBorders>
               <w:top w:val="single" w:sz="4" w:space="0" w:color="000000"/>
               <w:left w:val="single" w:sz="4" w:space="0" w:color="000000"/>
@@ -3018,7 +3008,7 @@
         </w:tc>
         <w:tc>
           <w:tcPr>
-            <w:tcW w:w="80" w:type="dxa"/>
+            <w:tcW w:w="79" w:type="dxa"/>
             <w:tcBorders/>
           </w:tcPr>
           <w:p>
@@ -3039,7 +3029,7 @@
         </w:trPr>
         <w:tc>
           <w:tcPr>
-            <w:tcW w:w="1991" w:type="dxa"/>
+            <w:tcW w:w="1990" w:type="dxa"/>
             <w:tcBorders>
               <w:top w:val="single" w:sz="4" w:space="0" w:color="000000"/>
               <w:left w:val="single" w:sz="4" w:space="0" w:color="000000"/>
@@ -3068,7 +3058,7 @@
         </w:tc>
         <w:tc>
           <w:tcPr>
-            <w:tcW w:w="2004" w:type="dxa"/>
+            <w:tcW w:w="2005" w:type="dxa"/>
             <w:tcBorders>
               <w:top w:val="single" w:sz="4" w:space="0" w:color="000000"/>
               <w:left w:val="single" w:sz="4" w:space="0" w:color="000000"/>
@@ -3133,7 +3123,7 @@
         </w:tc>
         <w:tc>
           <w:tcPr>
-            <w:tcW w:w="2006" w:type="dxa"/>
+            <w:tcW w:w="2007" w:type="dxa"/>
             <w:tcBorders>
               <w:top w:val="single" w:sz="4" w:space="0" w:color="000000"/>
               <w:left w:val="single" w:sz="4" w:space="0" w:color="000000"/>
@@ -3168,7 +3158,7 @@
         </w:tc>
         <w:tc>
           <w:tcPr>
-            <w:tcW w:w="80" w:type="dxa"/>
+            <w:tcW w:w="79" w:type="dxa"/>
             <w:tcBorders/>
           </w:tcPr>
           <w:p>
@@ -3189,7 +3179,7 @@
         </w:trPr>
         <w:tc>
           <w:tcPr>
-            <w:tcW w:w="9999" w:type="dxa"/>
+            <w:tcW w:w="10000" w:type="dxa"/>
             <w:gridSpan w:val="6"/>
             <w:tcBorders>
               <w:top w:val="single" w:sz="4" w:space="0" w:color="000000"/>
@@ -3226,7 +3216,7 @@
         </w:tc>
         <w:tc>
           <w:tcPr>
-            <w:tcW w:w="80" w:type="dxa"/>
+            <w:tcW w:w="79" w:type="dxa"/>
             <w:tcBorders/>
           </w:tcPr>
           <w:p>
@@ -3247,7 +3237,7 @@
         </w:trPr>
         <w:tc>
           <w:tcPr>
-            <w:tcW w:w="9999" w:type="dxa"/>
+            <w:tcW w:w="10000" w:type="dxa"/>
             <w:gridSpan w:val="6"/>
             <w:tcBorders>
               <w:top w:val="single" w:sz="4" w:space="0" w:color="000000"/>
@@ -3284,7 +3274,7 @@
         </w:tc>
         <w:tc>
           <w:tcPr>
-            <w:tcW w:w="80" w:type="dxa"/>
+            <w:tcW w:w="79" w:type="dxa"/>
             <w:tcBorders/>
           </w:tcPr>
           <w:p>
@@ -3305,7 +3295,7 @@
         </w:trPr>
         <w:tc>
           <w:tcPr>
-            <w:tcW w:w="9999" w:type="dxa"/>
+            <w:tcW w:w="10000" w:type="dxa"/>
             <w:gridSpan w:val="6"/>
             <w:tcBorders>
               <w:top w:val="single" w:sz="4" w:space="0" w:color="000000"/>
@@ -3340,7 +3330,7 @@
         </w:tc>
         <w:tc>
           <w:tcPr>
-            <w:tcW w:w="80" w:type="dxa"/>
+            <w:tcW w:w="79" w:type="dxa"/>
             <w:tcBorders/>
           </w:tcPr>
           <w:p>
@@ -3397,7 +3387,7 @@
         </w:tc>
         <w:tc>
           <w:tcPr>
-            <w:tcW w:w="6004" w:type="dxa"/>
+            <w:tcW w:w="6005" w:type="dxa"/>
             <w:gridSpan w:val="4"/>
             <w:tcBorders>
               <w:top w:val="single" w:sz="4" w:space="0" w:color="000000"/>
@@ -3433,7 +3423,7 @@
         </w:tc>
         <w:tc>
           <w:tcPr>
-            <w:tcW w:w="80" w:type="dxa"/>
+            <w:tcW w:w="79" w:type="dxa"/>
             <w:tcBorders/>
           </w:tcPr>
           <w:p>
@@ -3490,7 +3480,7 @@
         </w:tc>
         <w:tc>
           <w:tcPr>
-            <w:tcW w:w="6004" w:type="dxa"/>
+            <w:tcW w:w="6005" w:type="dxa"/>
             <w:gridSpan w:val="4"/>
             <w:tcBorders>
               <w:top w:val="single" w:sz="4" w:space="0" w:color="000000"/>
@@ -3528,7 +3518,7 @@
         </w:tc>
         <w:tc>
           <w:tcPr>
-            <w:tcW w:w="80" w:type="dxa"/>
+            <w:tcW w:w="79" w:type="dxa"/>
             <w:tcBorders/>
           </w:tcPr>
           <w:p>
@@ -3585,7 +3575,7 @@
         </w:tc>
         <w:tc>
           <w:tcPr>
-            <w:tcW w:w="6004" w:type="dxa"/>
+            <w:tcW w:w="6005" w:type="dxa"/>
             <w:gridSpan w:val="4"/>
             <w:tcBorders>
               <w:top w:val="single" w:sz="4" w:space="0" w:color="000000"/>
@@ -3621,7 +3611,7 @@
         </w:tc>
         <w:tc>
           <w:tcPr>
-            <w:tcW w:w="80" w:type="dxa"/>
+            <w:tcW w:w="79" w:type="dxa"/>
             <w:tcBorders/>
           </w:tcPr>
           <w:p>
@@ -3642,7 +3632,7 @@
         </w:trPr>
         <w:tc>
           <w:tcPr>
-            <w:tcW w:w="1991" w:type="dxa"/>
+            <w:tcW w:w="1990" w:type="dxa"/>
             <w:tcBorders>
               <w:top w:val="single" w:sz="4" w:space="0" w:color="000000"/>
               <w:left w:val="single" w:sz="4" w:space="0" w:color="000000"/>
@@ -3675,7 +3665,7 @@
         </w:tc>
         <w:tc>
           <w:tcPr>
-            <w:tcW w:w="4002" w:type="dxa"/>
+            <w:tcW w:w="4003" w:type="dxa"/>
             <w:gridSpan w:val="3"/>
             <w:tcBorders>
               <w:top w:val="single" w:sz="4" w:space="0" w:color="000000"/>
@@ -3710,7 +3700,7 @@
         </w:tc>
         <w:tc>
           <w:tcPr>
-            <w:tcW w:w="4006" w:type="dxa"/>
+            <w:tcW w:w="4007" w:type="dxa"/>
             <w:gridSpan w:val="2"/>
             <w:tcBorders>
               <w:top w:val="single" w:sz="4" w:space="0" w:color="000000"/>
@@ -3745,7 +3735,7 @@
         </w:tc>
         <w:tc>
           <w:tcPr>
-            <w:tcW w:w="80" w:type="dxa"/>
+            <w:tcW w:w="79" w:type="dxa"/>
             <w:tcBorders/>
           </w:tcPr>
           <w:p>
@@ -3766,7 +3756,7 @@
         </w:trPr>
         <w:tc>
           <w:tcPr>
-            <w:tcW w:w="1991" w:type="dxa"/>
+            <w:tcW w:w="1990" w:type="dxa"/>
             <w:tcBorders>
               <w:top w:val="single" w:sz="4" w:space="0" w:color="000000"/>
               <w:left w:val="single" w:sz="4" w:space="0" w:color="000000"/>
@@ -3799,7 +3789,7 @@
         </w:tc>
         <w:tc>
           <w:tcPr>
-            <w:tcW w:w="4002" w:type="dxa"/>
+            <w:tcW w:w="4003" w:type="dxa"/>
             <w:gridSpan w:val="3"/>
             <w:tcBorders>
               <w:top w:val="single" w:sz="4" w:space="0" w:color="000000"/>
@@ -3834,7 +3824,7 @@
         </w:tc>
         <w:tc>
           <w:tcPr>
-            <w:tcW w:w="4006" w:type="dxa"/>
+            <w:tcW w:w="4007" w:type="dxa"/>
             <w:gridSpan w:val="2"/>
             <w:tcBorders>
               <w:top w:val="single" w:sz="4" w:space="0" w:color="000000"/>
@@ -3869,7 +3859,7 @@
         </w:tc>
         <w:tc>
           <w:tcPr>
-            <w:tcW w:w="80" w:type="dxa"/>
+            <w:tcW w:w="79" w:type="dxa"/>
             <w:tcBorders/>
           </w:tcPr>
           <w:p>
@@ -3890,7 +3880,7 @@
         </w:trPr>
         <w:tc>
           <w:tcPr>
-            <w:tcW w:w="1991" w:type="dxa"/>
+            <w:tcW w:w="1990" w:type="dxa"/>
             <w:tcBorders>
               <w:top w:val="single" w:sz="4" w:space="0" w:color="000000"/>
               <w:left w:val="single" w:sz="4" w:space="0" w:color="000000"/>
@@ -3923,7 +3913,7 @@
         </w:tc>
         <w:tc>
           <w:tcPr>
-            <w:tcW w:w="4002" w:type="dxa"/>
+            <w:tcW w:w="4003" w:type="dxa"/>
             <w:gridSpan w:val="3"/>
             <w:tcBorders>
               <w:top w:val="single" w:sz="4" w:space="0" w:color="000000"/>
@@ -3958,7 +3948,7 @@
         </w:tc>
         <w:tc>
           <w:tcPr>
-            <w:tcW w:w="4006" w:type="dxa"/>
+            <w:tcW w:w="4007" w:type="dxa"/>
             <w:gridSpan w:val="2"/>
             <w:tcBorders>
               <w:top w:val="single" w:sz="4" w:space="0" w:color="000000"/>
@@ -3993,7 +3983,7 @@
         </w:tc>
         <w:tc>
           <w:tcPr>
-            <w:tcW w:w="80" w:type="dxa"/>
+            <w:tcW w:w="79" w:type="dxa"/>
             <w:tcBorders/>
           </w:tcPr>
           <w:p>
@@ -4014,7 +4004,7 @@
         </w:trPr>
         <w:tc>
           <w:tcPr>
-            <w:tcW w:w="1991" w:type="dxa"/>
+            <w:tcW w:w="1990" w:type="dxa"/>
             <w:tcBorders>
               <w:top w:val="single" w:sz="4" w:space="0" w:color="000000"/>
               <w:left w:val="single" w:sz="4" w:space="0" w:color="000000"/>
@@ -4047,7 +4037,7 @@
         </w:tc>
         <w:tc>
           <w:tcPr>
-            <w:tcW w:w="4002" w:type="dxa"/>
+            <w:tcW w:w="4003" w:type="dxa"/>
             <w:gridSpan w:val="3"/>
             <w:tcBorders>
               <w:top w:val="single" w:sz="4" w:space="0" w:color="000000"/>
@@ -4082,7 +4072,7 @@
         </w:tc>
         <w:tc>
           <w:tcPr>
-            <w:tcW w:w="4006" w:type="dxa"/>
+            <w:tcW w:w="4007" w:type="dxa"/>
             <w:gridSpan w:val="2"/>
             <w:tcBorders>
               <w:top w:val="single" w:sz="4" w:space="0" w:color="000000"/>
@@ -4117,7 +4107,7 @@
         </w:tc>
         <w:tc>
           <w:tcPr>
-            <w:tcW w:w="80" w:type="dxa"/>
+            <w:tcW w:w="79" w:type="dxa"/>
             <w:tcBorders/>
           </w:tcPr>
           <w:p>
@@ -4138,7 +4128,7 @@
         </w:trPr>
         <w:tc>
           <w:tcPr>
-            <w:tcW w:w="9999" w:type="dxa"/>
+            <w:tcW w:w="10000" w:type="dxa"/>
             <w:gridSpan w:val="6"/>
             <w:tcBorders>
               <w:top w:val="single" w:sz="4" w:space="0" w:color="000000"/>
@@ -4173,7 +4163,7 @@
         </w:tc>
         <w:tc>
           <w:tcPr>
-            <w:tcW w:w="80" w:type="dxa"/>
+            <w:tcW w:w="79" w:type="dxa"/>
             <w:tcBorders/>
           </w:tcPr>
           <w:p>
@@ -4270,7 +4260,7 @@
         </w:trPr>
         <w:tc>
           <w:tcPr>
-            <w:tcW w:w="9999" w:type="dxa"/>
+            <w:tcW w:w="10000" w:type="dxa"/>
             <w:gridSpan w:val="6"/>
             <w:tcBorders>
               <w:top w:val="single" w:sz="4" w:space="0" w:color="000000"/>
@@ -4305,7 +4295,7 @@
         </w:tc>
         <w:tc>
           <w:tcPr>
-            <w:tcW w:w="80" w:type="dxa"/>
+            <w:tcW w:w="79" w:type="dxa"/>
             <w:tcBorders/>
           </w:tcPr>
           <w:p>
@@ -4326,7 +4316,7 @@
         </w:trPr>
         <w:tc>
           <w:tcPr>
-            <w:tcW w:w="9999" w:type="dxa"/>
+            <w:tcW w:w="10000" w:type="dxa"/>
             <w:gridSpan w:val="6"/>
             <w:tcBorders>
               <w:top w:val="single" w:sz="4" w:space="0" w:color="000000"/>
@@ -4361,7 +4351,7 @@
         </w:tc>
         <w:tc>
           <w:tcPr>
-            <w:tcW w:w="80" w:type="dxa"/>
+            <w:tcW w:w="79" w:type="dxa"/>
             <w:tcBorders/>
           </w:tcPr>
           <w:p>
@@ -4382,7 +4372,7 @@
         </w:trPr>
         <w:tc>
           <w:tcPr>
-            <w:tcW w:w="1991" w:type="dxa"/>
+            <w:tcW w:w="1990" w:type="dxa"/>
             <w:tcBorders>
               <w:top w:val="single" w:sz="4" w:space="0" w:color="000000"/>
               <w:left w:val="single" w:sz="4" w:space="0" w:color="000000"/>
@@ -4419,7 +4409,7 @@
         </w:tc>
         <w:tc>
           <w:tcPr>
-            <w:tcW w:w="4002" w:type="dxa"/>
+            <w:tcW w:w="4003" w:type="dxa"/>
             <w:gridSpan w:val="3"/>
             <w:tcBorders>
               <w:top w:val="single" w:sz="4" w:space="0" w:color="000000"/>
@@ -4457,7 +4447,7 @@
         </w:tc>
         <w:tc>
           <w:tcPr>
-            <w:tcW w:w="4006" w:type="dxa"/>
+            <w:tcW w:w="4007" w:type="dxa"/>
             <w:gridSpan w:val="2"/>
             <w:tcBorders>
               <w:top w:val="single" w:sz="4" w:space="0" w:color="000000"/>
@@ -4494,7 +4484,7 @@
         </w:tc>
         <w:tc>
           <w:tcPr>
-            <w:tcW w:w="80" w:type="dxa"/>
+            <w:tcW w:w="79" w:type="dxa"/>
             <w:tcBorders/>
           </w:tcPr>
           <w:p>
@@ -4515,7 +4505,7 @@
         </w:trPr>
         <w:tc>
           <w:tcPr>
-            <w:tcW w:w="9999" w:type="dxa"/>
+            <w:tcW w:w="10000" w:type="dxa"/>
             <w:gridSpan w:val="6"/>
             <w:tcBorders>
               <w:top w:val="single" w:sz="4" w:space="0" w:color="000000"/>
@@ -4549,7 +4539,7 @@
         </w:tc>
         <w:tc>
           <w:tcPr>
-            <w:tcW w:w="80" w:type="dxa"/>
+            <w:tcW w:w="79" w:type="dxa"/>
             <w:tcBorders/>
           </w:tcPr>
           <w:p>
@@ -4570,7 +4560,7 @@
         </w:trPr>
         <w:tc>
           <w:tcPr>
-            <w:tcW w:w="9999" w:type="dxa"/>
+            <w:tcW w:w="10000" w:type="dxa"/>
             <w:gridSpan w:val="6"/>
             <w:tcBorders>
               <w:top w:val="single" w:sz="4" w:space="0" w:color="000000"/>
@@ -4663,7 +4653,7 @@
         </w:tc>
         <w:tc>
           <w:tcPr>
-            <w:tcW w:w="80" w:type="dxa"/>
+            <w:tcW w:w="79" w:type="dxa"/>
             <w:tcBorders/>
           </w:tcPr>
           <w:p>
@@ -4684,7 +4674,7 @@
         </w:trPr>
         <w:tc>
           <w:tcPr>
-            <w:tcW w:w="9999" w:type="dxa"/>
+            <w:tcW w:w="10000" w:type="dxa"/>
             <w:gridSpan w:val="6"/>
             <w:tcBorders>
               <w:top w:val="single" w:sz="4" w:space="0" w:color="000000"/>
@@ -4718,7 +4708,7 @@
         </w:tc>
         <w:tc>
           <w:tcPr>
-            <w:tcW w:w="80" w:type="dxa"/>
+            <w:tcW w:w="79" w:type="dxa"/>
             <w:tcBorders/>
           </w:tcPr>
           <w:p>
@@ -4734,37 +4724,30 @@
         </w:tc>
       </w:tr>
       <w:tr>
-        <w:trPr>
-          <w:trHeight w:val="13608" w:hRule="exact"/>
-          <w:cantSplit w:val="true"/>
-        </w:trPr>
-        <w:tc>
-          <w:tcPr>
-            <w:tcW w:w="9999" w:type="dxa"/>
+        <w:trPr/>
+        <w:tc>
+          <w:tcPr>
+            <w:tcW w:w="10000" w:type="dxa"/>
             <w:gridSpan w:val="6"/>
             <w:tcBorders>
-              <w:top w:val="single" w:sz="4" w:space="0" w:color="000000"/>
-              <w:left w:val="single" w:sz="4" w:space="0" w:color="000000"/>
-              <w:bottom w:val="single" w:sz="4" w:space="0" w:color="000000"/>
-              <w:right w:val="single" w:sz="4" w:space="0" w:color="000000"/>
-            </w:tcBorders>
-          </w:tcPr>
-          <w:p>
-            <w:pPr>
-              <w:pStyle w:val="Normal"/>
-              <w:widowControl w:val="false"/>
+              <w:left w:val="single" w:sz="4" w:space="0" w:color="000000"/>
+              <w:bottom w:val="single" w:sz="4" w:space="0" w:color="000000"/>
+              <w:right w:val="single" w:sz="4" w:space="0" w:color="000000"/>
+            </w:tcBorders>
+          </w:tcPr>
+          <w:p>
+            <w:pPr>
+              <w:pStyle w:val="TextBody"/>
               <w:numPr>
                 <w:ilvl w:val="0"/>
                 <w:numId w:val="3"/>
               </w:numPr>
-              <w:spacing w:lineRule="auto" w:line="240"/>
               <w:rPr/>
             </w:pPr>
             <w:hyperlink r:id="rId5" w:tgtFrame="_blank">
               <w:r>
                 <w:rPr>
                   <w:rStyle w:val="InternetLink"/>
-                  <w:rFonts w:ascii="Arial" w:hAnsi="Arial"/>
                 </w:rPr>
                 <w:t>Rittergut Rössing I (mit Wasserschloss)</w:t>
               </w:r>
@@ -4772,20 +4755,17 @@
           </w:p>
           <w:p>
             <w:pPr>
-              <w:pStyle w:val="Normal"/>
-              <w:widowControl w:val="false"/>
+              <w:pStyle w:val="TextBody"/>
               <w:numPr>
                 <w:ilvl w:val="0"/>
                 <w:numId w:val="3"/>
               </w:numPr>
-              <w:spacing w:lineRule="auto" w:line="240"/>
               <w:rPr/>
             </w:pPr>
             <w:hyperlink r:id="rId6" w:tgtFrame="_blank">
               <w:r>
                 <w:rPr>
                   <w:rStyle w:val="InternetLink"/>
-                  <w:rFonts w:ascii="Arial" w:hAnsi="Arial"/>
                 </w:rPr>
                 <w:t>St. Peter und Paul-Kirche</w:t>
               </w:r>
@@ -4793,20 +4773,17 @@
           </w:p>
           <w:p>
             <w:pPr>
-              <w:pStyle w:val="Normal"/>
-              <w:widowControl w:val="false"/>
+              <w:pStyle w:val="TextBody"/>
               <w:numPr>
                 <w:ilvl w:val="0"/>
                 <w:numId w:val="3"/>
               </w:numPr>
-              <w:spacing w:lineRule="auto" w:line="240"/>
               <w:rPr/>
             </w:pPr>
             <w:hyperlink r:id="rId7" w:tgtFrame="_blank">
               <w:r>
                 <w:rPr>
                   <w:rStyle w:val="InternetLink"/>
-                  <w:rFonts w:ascii="Arial" w:hAnsi="Arial"/>
                 </w:rPr>
                 <w:t>Pfarrhaus</w:t>
               </w:r>
@@ -4814,20 +4791,17 @@
           </w:p>
           <w:p>
             <w:pPr>
-              <w:pStyle w:val="Normal"/>
-              <w:widowControl w:val="false"/>
+              <w:pStyle w:val="TextBody"/>
               <w:numPr>
                 <w:ilvl w:val="0"/>
                 <w:numId w:val="3"/>
               </w:numPr>
-              <w:spacing w:lineRule="auto" w:line="240"/>
               <w:rPr/>
             </w:pPr>
             <w:hyperlink r:id="rId8" w:tgtFrame="_blank">
               <w:r>
                 <w:rPr>
                   <w:rStyle w:val="InternetLink"/>
-                  <w:rFonts w:ascii="Arial" w:hAnsi="Arial"/>
                 </w:rPr>
                 <w:t>Schule - heute Dorfgemeinschaftshaus</w:t>
               </w:r>
@@ -4835,20 +4809,17 @@
           </w:p>
           <w:p>
             <w:pPr>
-              <w:pStyle w:val="Normal"/>
-              <w:widowControl w:val="false"/>
+              <w:pStyle w:val="TextBody"/>
               <w:numPr>
                 <w:ilvl w:val="0"/>
                 <w:numId w:val="3"/>
               </w:numPr>
-              <w:spacing w:lineRule="auto" w:line="240"/>
               <w:rPr/>
             </w:pPr>
             <w:hyperlink r:id="rId9" w:tgtFrame="_blank">
               <w:r>
                 <w:rPr>
                   <w:rStyle w:val="InternetLink"/>
-                  <w:rFonts w:ascii="Arial" w:hAnsi="Arial"/>
                 </w:rPr>
                 <w:t>Jüdischer Friedhof</w:t>
               </w:r>
@@ -4856,20 +4827,17 @@
           </w:p>
           <w:p>
             <w:pPr>
-              <w:pStyle w:val="Normal"/>
-              <w:widowControl w:val="false"/>
+              <w:pStyle w:val="TextBody"/>
               <w:numPr>
                 <w:ilvl w:val="0"/>
                 <w:numId w:val="3"/>
               </w:numPr>
-              <w:spacing w:lineRule="auto" w:line="240"/>
               <w:rPr/>
             </w:pPr>
             <w:hyperlink r:id="rId10" w:tgtFrame="_blank">
               <w:r>
                 <w:rPr>
                   <w:rStyle w:val="InternetLink"/>
-                  <w:rFonts w:ascii="Arial" w:hAnsi="Arial"/>
                 </w:rPr>
                 <w:t>Kriegerdenkmal</w:t>
               </w:r>
@@ -4877,20 +4845,17 @@
           </w:p>
           <w:p>
             <w:pPr>
-              <w:pStyle w:val="Normal"/>
-              <w:widowControl w:val="false"/>
+              <w:pStyle w:val="TextBody"/>
               <w:numPr>
                 <w:ilvl w:val="0"/>
                 <w:numId w:val="3"/>
               </w:numPr>
-              <w:spacing w:lineRule="auto" w:line="240"/>
               <w:rPr/>
             </w:pPr>
             <w:hyperlink r:id="rId11" w:tgtFrame="_blank">
               <w:r>
                 <w:rPr>
                   <w:rStyle w:val="InternetLink"/>
-                  <w:rFonts w:ascii="Arial" w:hAnsi="Arial"/>
                 </w:rPr>
                 <w:t>Brücke über den Rössingbach</w:t>
               </w:r>
@@ -4898,20 +4863,17 @@
           </w:p>
           <w:p>
             <w:pPr>
-              <w:pStyle w:val="Normal"/>
-              <w:widowControl w:val="false"/>
+              <w:pStyle w:val="TextBody"/>
               <w:numPr>
                 <w:ilvl w:val="0"/>
                 <w:numId w:val="3"/>
               </w:numPr>
-              <w:spacing w:lineRule="auto" w:line="240"/>
               <w:rPr/>
             </w:pPr>
             <w:hyperlink r:id="rId12" w:tgtFrame="_blank">
               <w:r>
                 <w:rPr>
                   <w:rStyle w:val="InternetLink"/>
-                  <w:rFonts w:ascii="Arial" w:hAnsi="Arial"/>
                 </w:rPr>
                 <w:t>Brunnen - Lange Straße 17</w:t>
               </w:r>
@@ -4919,20 +4881,17 @@
           </w:p>
           <w:p>
             <w:pPr>
-              <w:pStyle w:val="Normal"/>
-              <w:widowControl w:val="false"/>
+              <w:pStyle w:val="TextBody"/>
               <w:numPr>
                 <w:ilvl w:val="0"/>
                 <w:numId w:val="3"/>
               </w:numPr>
-              <w:spacing w:lineRule="auto" w:line="240"/>
               <w:rPr/>
             </w:pPr>
             <w:hyperlink r:id="rId13" w:tgtFrame="_blank">
               <w:r>
                 <w:rPr>
                   <w:rStyle w:val="InternetLink"/>
-                  <w:rFonts w:ascii="Arial" w:hAnsi="Arial"/>
                 </w:rPr>
                 <w:t>Herrenhaus - Lange Straße 17</w:t>
               </w:r>
@@ -4940,20 +4899,17 @@
           </w:p>
           <w:p>
             <w:pPr>
-              <w:pStyle w:val="Normal"/>
-              <w:widowControl w:val="false"/>
+              <w:pStyle w:val="TextBody"/>
               <w:numPr>
                 <w:ilvl w:val="0"/>
                 <w:numId w:val="3"/>
               </w:numPr>
-              <w:spacing w:lineRule="auto" w:line="240"/>
               <w:rPr/>
             </w:pPr>
             <w:hyperlink r:id="rId14" w:tgtFrame="_blank">
               <w:r>
                 <w:rPr>
                   <w:rStyle w:val="InternetLink"/>
-                  <w:rFonts w:ascii="Arial" w:hAnsi="Arial"/>
                 </w:rPr>
                 <w:t>Hofanlage Kirchstraße 11</w:t>
               </w:r>
@@ -4961,20 +4917,17 @@
           </w:p>
           <w:p>
             <w:pPr>
-              <w:pStyle w:val="Normal"/>
-              <w:widowControl w:val="false"/>
+              <w:pStyle w:val="TextBody"/>
               <w:numPr>
                 <w:ilvl w:val="0"/>
                 <w:numId w:val="3"/>
               </w:numPr>
-              <w:spacing w:lineRule="auto" w:line="240"/>
               <w:rPr/>
             </w:pPr>
             <w:hyperlink r:id="rId15" w:tgtFrame="_blank">
               <w:r>
                 <w:rPr>
                   <w:rStyle w:val="InternetLink"/>
-                  <w:rFonts w:ascii="Arial" w:hAnsi="Arial"/>
                 </w:rPr>
                 <w:t>Hofanlage Friedrichstraße 1</w:t>
               </w:r>
@@ -4982,20 +4935,17 @@
           </w:p>
           <w:p>
             <w:pPr>
-              <w:pStyle w:val="Normal"/>
-              <w:widowControl w:val="false"/>
+              <w:pStyle w:val="TextBody"/>
               <w:numPr>
                 <w:ilvl w:val="0"/>
                 <w:numId w:val="3"/>
               </w:numPr>
-              <w:spacing w:lineRule="auto" w:line="240"/>
               <w:rPr/>
             </w:pPr>
             <w:hyperlink r:id="rId16" w:tgtFrame="_blank">
               <w:r>
                 <w:rPr>
                   <w:rStyle w:val="InternetLink"/>
-                  <w:rFonts w:ascii="Arial" w:hAnsi="Arial"/>
                 </w:rPr>
                 <w:t>Erdwerk</w:t>
               </w:r>
@@ -5003,52 +4953,21 @@
           </w:p>
           <w:p>
             <w:pPr>
-              <w:pStyle w:val="Normal"/>
-              <w:widowControl w:val="false"/>
-              <w:numPr>
-                <w:ilvl w:val="0"/>
-                <w:numId w:val="0"/>
-              </w:numPr>
-              <w:spacing w:lineRule="auto" w:line="240"/>
-              <w:ind w:left="720" w:hanging="0"/>
-              <w:rPr>
-                <w:rFonts w:ascii="Arial" w:hAnsi="Arial"/>
-              </w:rPr>
-            </w:pPr>
-            <w:r>
-              <w:rPr>
-                <w:rFonts w:ascii="Arial" w:hAnsi="Arial"/>
-              </w:rPr>
-            </w:r>
-          </w:p>
-          <w:p>
-            <w:pPr>
-              <w:pStyle w:val="Normal"/>
-              <w:widowControl w:val="false"/>
-              <w:numPr>
-                <w:ilvl w:val="0"/>
-                <w:numId w:val="0"/>
-              </w:numPr>
-              <w:spacing w:lineRule="auto" w:line="240"/>
-              <w:ind w:left="720" w:hanging="0"/>
-              <w:rPr>
-                <w:rFonts w:ascii="Arial" w:hAnsi="Arial"/>
-              </w:rPr>
-            </w:pPr>
-            <w:r>
-              <w:rPr>
-                <w:rFonts w:ascii="ArialMT" w:hAnsi="ArialMT"/>
-                <w:color w:val="000000"/>
-                <w:sz w:val="24"/>
-                <w:u w:val="none"/>
-              </w:rPr>
+              <w:pStyle w:val="TextBody"/>
+              <w:spacing w:before="0" w:after="140"/>
+              <w:rPr>
+                <w:rFonts w:ascii="Arial" w:hAnsi="Arial"/>
+              </w:rPr>
+            </w:pPr>
+            <w:r>
+              <w:rPr/>
               <w:t>Lageplan in den Anlagen</w:t>
             </w:r>
           </w:p>
         </w:tc>
         <w:tc>
           <w:tcPr>
-            <w:tcW w:w="80" w:type="dxa"/>
+            <w:tcW w:w="79" w:type="dxa"/>
             <w:tcBorders/>
           </w:tcPr>
           <w:p>
@@ -5069,7 +4988,7 @@
         </w:trPr>
         <w:tc>
           <w:tcPr>
-            <w:tcW w:w="9999" w:type="dxa"/>
+            <w:tcW w:w="10000" w:type="dxa"/>
             <w:gridSpan w:val="6"/>
             <w:tcBorders>
               <w:top w:val="single" w:sz="4" w:space="0" w:color="000000"/>
@@ -5103,59 +5022,7 @@
         </w:tc>
         <w:tc>
           <w:tcPr>
-            <w:tcW w:w="80" w:type="dxa"/>
-            <w:tcBorders/>
-          </w:tcPr>
-          <w:p>
-            <w:pPr>
-              <w:pStyle w:val="Normal"/>
-              <w:widowControl w:val="false"/>
-              <w:rPr/>
-            </w:pPr>
-            <w:r>
-              <w:rPr/>
-            </w:r>
-          </w:p>
-        </w:tc>
-      </w:tr>
-      <w:tr>
-        <w:trPr>
-          <w:trHeight w:val="13608" w:hRule="exact"/>
-          <w:cantSplit w:val="true"/>
-        </w:trPr>
-        <w:tc>
-          <w:tcPr>
-            <w:tcW w:w="9999" w:type="dxa"/>
-            <w:gridSpan w:val="6"/>
-            <w:tcBorders>
-              <w:top w:val="single" w:sz="4" w:space="0" w:color="000000"/>
-              <w:left w:val="single" w:sz="4" w:space="0" w:color="000000"/>
-              <w:bottom w:val="single" w:sz="4" w:space="0" w:color="000000"/>
-              <w:right w:val="single" w:sz="4" w:space="0" w:color="000000"/>
-            </w:tcBorders>
-          </w:tcPr>
-          <w:p>
-            <w:pPr>
-              <w:pStyle w:val="Formatvorlage1"/>
-              <w:widowControl w:val="false"/>
-              <w:spacing w:before="120" w:after="120"/>
-              <w:rPr>
-                <w:rFonts w:ascii="Arial" w:hAnsi="Arial"/>
-                <w:sz w:val="20"/>
-              </w:rPr>
-            </w:pPr>
-            <w:r>
-              <w:rPr>
-                <w:rFonts w:ascii="Arial" w:hAnsi="Arial"/>
-                <w:sz w:val="20"/>
-              </w:rPr>
-              <w:t>In Rössing sind keine historischen Kulturlandschaftselemente bekannt (Flurbereinigung).</w:t>
-            </w:r>
-          </w:p>
-        </w:tc>
-        <w:tc>
-          <w:tcPr>
-            <w:tcW w:w="80" w:type="dxa"/>
+            <w:tcW w:w="79" w:type="dxa"/>
             <w:tcBorders/>
           </w:tcPr>
           <w:p>
@@ -5176,442 +5043,32 @@
         </w:trPr>
         <w:tc>
           <w:tcPr>
-            <w:tcW w:w="9999" w:type="dxa"/>
+            <w:tcW w:w="10000" w:type="dxa"/>
             <w:gridSpan w:val="6"/>
             <w:tcBorders>
-              <w:top w:val="single" w:sz="4" w:space="0" w:color="000000"/>
-              <w:left w:val="single" w:sz="4" w:space="0" w:color="000000"/>
-              <w:bottom w:val="single" w:sz="4" w:space="0" w:color="000000"/>
-              <w:right w:val="single" w:sz="4" w:space="0" w:color="000000"/>
-            </w:tcBorders>
-            <w:shd w:color="auto" w:fill="E6E6E6" w:val="clear"/>
-          </w:tcPr>
-          <w:p>
-            <w:pPr>
-              <w:pStyle w:val="Formatvorlage1"/>
-              <w:widowControl w:val="false"/>
-              <w:spacing w:before="120" w:after="120"/>
-              <w:rPr>
-                <w:rFonts w:ascii="Arial" w:hAnsi="Arial"/>
-                <w:b/>
-                <w:b/>
-                <w:szCs w:val="24"/>
-              </w:rPr>
-            </w:pPr>
-            <w:r>
-              <w:rPr>
-                <w:rFonts w:ascii="Arial" w:hAnsi="Arial"/>
-                <w:b/>
-                <w:szCs w:val="24"/>
-              </w:rPr>
-              <w:t>Wiederkehrende Termine und Aktionen im Dorf nach Ziff. 3.1.4 c)</w:t>
-            </w:r>
-          </w:p>
-        </w:tc>
-        <w:tc>
-          <w:tcPr>
-            <w:tcW w:w="80" w:type="dxa"/>
-            <w:tcBorders/>
-          </w:tcPr>
-          <w:p>
-            <w:pPr>
-              <w:pStyle w:val="Normal"/>
-              <w:widowControl w:val="false"/>
-              <w:rPr/>
-            </w:pPr>
-            <w:r>
-              <w:rPr/>
-            </w:r>
-          </w:p>
-        </w:tc>
-      </w:tr>
-      <w:tr>
-        <w:trPr>
-          <w:trHeight w:val="13608" w:hRule="exact"/>
-          <w:cantSplit w:val="true"/>
-        </w:trPr>
-        <w:tc>
-          <w:tcPr>
-            <w:tcW w:w="9999" w:type="dxa"/>
-            <w:gridSpan w:val="6"/>
-            <w:tcBorders>
-              <w:top w:val="single" w:sz="4" w:space="0" w:color="000000"/>
-              <w:left w:val="single" w:sz="4" w:space="0" w:color="000000"/>
-              <w:bottom w:val="single" w:sz="4" w:space="0" w:color="000000"/>
-              <w:right w:val="single" w:sz="4" w:space="0" w:color="000000"/>
-            </w:tcBorders>
-          </w:tcPr>
-          <w:p>
-            <w:pPr>
-              <w:pStyle w:val="Formatvorlage1"/>
-              <w:widowControl w:val="false"/>
-              <w:numPr>
-                <w:ilvl w:val="0"/>
-                <w:numId w:val="2"/>
-              </w:numPr>
-              <w:spacing w:lineRule="auto" w:line="240" w:before="0" w:after="0"/>
-              <w:rPr>
-                <w:sz w:val="24"/>
-                <w:szCs w:val="24"/>
-              </w:rPr>
-            </w:pPr>
-            <w:r>
-              <w:rPr>
-                <w:rFonts w:ascii="Arial" w:hAnsi="Arial"/>
-                <w:sz w:val="24"/>
-                <w:szCs w:val="24"/>
-              </w:rPr>
-              <w:t>Dorfgemeinschaftsfest (seit 1959, jetzt alle 3 Jahre)</w:t>
-            </w:r>
-          </w:p>
-          <w:p>
-            <w:pPr>
-              <w:pStyle w:val="Formatvorlage1"/>
-              <w:widowControl w:val="false"/>
-              <w:numPr>
-                <w:ilvl w:val="0"/>
-                <w:numId w:val="2"/>
-              </w:numPr>
-              <w:spacing w:lineRule="auto" w:line="240" w:before="0" w:after="0"/>
-              <w:rPr>
-                <w:sz w:val="24"/>
-                <w:szCs w:val="24"/>
-              </w:rPr>
-            </w:pPr>
-            <w:r>
-              <w:rPr>
-                <w:rFonts w:ascii="Arial" w:hAnsi="Arial"/>
-                <w:sz w:val="24"/>
-                <w:szCs w:val="24"/>
-              </w:rPr>
-              <w:t>Weihnachtsmarkt (alle Vereine)</w:t>
-            </w:r>
-          </w:p>
-          <w:p>
-            <w:pPr>
-              <w:pStyle w:val="Formatvorlage1"/>
-              <w:widowControl w:val="false"/>
-              <w:numPr>
-                <w:ilvl w:val="0"/>
-                <w:numId w:val="2"/>
-              </w:numPr>
-              <w:spacing w:lineRule="auto" w:line="240" w:before="0" w:after="0"/>
-              <w:rPr>
-                <w:sz w:val="24"/>
-                <w:szCs w:val="24"/>
-              </w:rPr>
-            </w:pPr>
-            <w:r>
-              <w:rPr>
-                <w:rFonts w:ascii="Arial" w:hAnsi="Arial"/>
-                <w:sz w:val="24"/>
-                <w:szCs w:val="24"/>
-              </w:rPr>
-              <w:t>Osterfeuer (Dorfpflege)</w:t>
-            </w:r>
-          </w:p>
-          <w:p>
-            <w:pPr>
-              <w:pStyle w:val="Formatvorlage1"/>
-              <w:widowControl w:val="false"/>
-              <w:numPr>
-                <w:ilvl w:val="0"/>
-                <w:numId w:val="2"/>
-              </w:numPr>
-              <w:spacing w:lineRule="auto" w:line="240" w:before="0" w:after="0"/>
-              <w:rPr>
-                <w:sz w:val="24"/>
-                <w:szCs w:val="24"/>
-              </w:rPr>
-            </w:pPr>
-            <w:r>
-              <w:rPr>
-                <w:rFonts w:ascii="Arial" w:hAnsi="Arial"/>
-                <w:sz w:val="24"/>
-                <w:szCs w:val="24"/>
-              </w:rPr>
-              <w:t>Diverse Vorträge (Landfrauen, Dorfpflege, etc.)</w:t>
-            </w:r>
-          </w:p>
-          <w:p>
-            <w:pPr>
-              <w:pStyle w:val="Formatvorlage1"/>
-              <w:widowControl w:val="false"/>
-              <w:numPr>
-                <w:ilvl w:val="0"/>
-                <w:numId w:val="2"/>
-              </w:numPr>
-              <w:spacing w:lineRule="auto" w:line="240" w:before="0" w:after="0"/>
-              <w:rPr>
-                <w:sz w:val="24"/>
-                <w:szCs w:val="24"/>
-              </w:rPr>
-            </w:pPr>
-            <w:r>
-              <w:rPr>
-                <w:rFonts w:ascii="Arial" w:hAnsi="Arial"/>
-                <w:sz w:val="24"/>
-                <w:szCs w:val="24"/>
-              </w:rPr>
-              <w:t>Vorträge über Klima durch Sven Plöger (dem Ort persönlich verbunden, bislang 2019 und 2023)</w:t>
-            </w:r>
-          </w:p>
-          <w:p>
-            <w:pPr>
-              <w:pStyle w:val="Formatvorlage1"/>
-              <w:widowControl w:val="false"/>
-              <w:numPr>
-                <w:ilvl w:val="0"/>
-                <w:numId w:val="2"/>
-              </w:numPr>
-              <w:spacing w:lineRule="auto" w:line="240" w:before="0" w:after="0"/>
-              <w:rPr>
-                <w:sz w:val="24"/>
-                <w:szCs w:val="24"/>
-              </w:rPr>
-            </w:pPr>
-            <w:r>
-              <w:rPr>
-                <w:rFonts w:ascii="Arial" w:hAnsi="Arial"/>
-                <w:sz w:val="24"/>
-                <w:szCs w:val="24"/>
-              </w:rPr>
-              <w:t>Laternenumzug (FFW)</w:t>
-            </w:r>
-          </w:p>
-          <w:p>
-            <w:pPr>
-              <w:pStyle w:val="Formatvorlage1"/>
-              <w:widowControl w:val="false"/>
-              <w:numPr>
-                <w:ilvl w:val="0"/>
-                <w:numId w:val="2"/>
-              </w:numPr>
-              <w:spacing w:lineRule="auto" w:line="240" w:before="0" w:after="0"/>
-              <w:rPr>
-                <w:sz w:val="24"/>
-                <w:szCs w:val="24"/>
-              </w:rPr>
-            </w:pPr>
-            <w:r>
-              <w:rPr>
-                <w:rFonts w:ascii="Arial" w:hAnsi="Arial"/>
-                <w:sz w:val="24"/>
-                <w:szCs w:val="24"/>
-              </w:rPr>
-              <w:t>Drei-Eichen-Spektakel (FFW)</w:t>
-            </w:r>
-          </w:p>
-          <w:p>
-            <w:pPr>
-              <w:pStyle w:val="Formatvorlage1"/>
-              <w:widowControl w:val="false"/>
-              <w:numPr>
-                <w:ilvl w:val="0"/>
-                <w:numId w:val="2"/>
-              </w:numPr>
-              <w:spacing w:lineRule="auto" w:line="240" w:before="0" w:after="0"/>
-              <w:rPr>
-                <w:sz w:val="24"/>
-                <w:szCs w:val="24"/>
-              </w:rPr>
-            </w:pPr>
-            <w:r>
-              <w:rPr>
-                <w:rFonts w:ascii="Arial" w:hAnsi="Arial"/>
-                <w:sz w:val="24"/>
-                <w:szCs w:val="24"/>
-              </w:rPr>
-              <w:t>1. Mai - Maifest am Dorfgemeinschaftshaus mit Konzert des Musikzugs der Freiwilligen Feuerwehr (CDU)</w:t>
-            </w:r>
-          </w:p>
-          <w:p>
-            <w:pPr>
-              <w:pStyle w:val="Formatvorlage1"/>
-              <w:widowControl w:val="false"/>
-              <w:numPr>
-                <w:ilvl w:val="0"/>
-                <w:numId w:val="2"/>
-              </w:numPr>
-              <w:spacing w:lineRule="auto" w:line="240" w:before="0" w:after="0"/>
-              <w:rPr>
-                <w:sz w:val="24"/>
-                <w:szCs w:val="24"/>
-              </w:rPr>
-            </w:pPr>
-            <w:r>
-              <w:rPr>
-                <w:rFonts w:ascii="Arial" w:hAnsi="Arial"/>
-                <w:sz w:val="24"/>
-                <w:szCs w:val="24"/>
-              </w:rPr>
-              <w:t>3. Oktober - Tag der Deutschen Einheit mit Sektempfang am Dorfgemeinschaftshaus mit Konzert des Musikzugs der Freiwilligen Feuerwehr (Ortsrat)</w:t>
-            </w:r>
-          </w:p>
-          <w:p>
-            <w:pPr>
-              <w:pStyle w:val="Formatvorlage1"/>
-              <w:widowControl w:val="false"/>
-              <w:numPr>
-                <w:ilvl w:val="0"/>
-                <w:numId w:val="2"/>
-              </w:numPr>
-              <w:spacing w:lineRule="auto" w:line="240" w:before="0" w:after="0"/>
-              <w:rPr>
-                <w:sz w:val="24"/>
-                <w:szCs w:val="24"/>
-              </w:rPr>
-            </w:pPr>
-            <w:r>
-              <w:rPr>
-                <w:rFonts w:ascii="Arial" w:hAnsi="Arial"/>
-                <w:sz w:val="24"/>
-                <w:szCs w:val="24"/>
-              </w:rPr>
-              <w:t>Oktober - Bosselturnier mit Grillabend (CDU)</w:t>
-            </w:r>
-          </w:p>
-          <w:p>
-            <w:pPr>
-              <w:pStyle w:val="Formatvorlage1"/>
-              <w:widowControl w:val="false"/>
-              <w:numPr>
-                <w:ilvl w:val="0"/>
-                <w:numId w:val="2"/>
-              </w:numPr>
-              <w:spacing w:lineRule="auto" w:line="240" w:before="0" w:after="0"/>
-              <w:rPr>
-                <w:sz w:val="24"/>
-                <w:szCs w:val="24"/>
-              </w:rPr>
-            </w:pPr>
-            <w:r>
-              <w:rPr>
-                <w:rFonts w:ascii="Arial" w:hAnsi="Arial"/>
-                <w:sz w:val="24"/>
-                <w:szCs w:val="24"/>
-              </w:rPr>
-              <w:t>Kinderfasching, Kinderweihnachtsfeier und Ostereiersuche (VSV)</w:t>
-            </w:r>
-          </w:p>
-          <w:p>
-            <w:pPr>
-              <w:pStyle w:val="Formatvorlage1"/>
-              <w:widowControl w:val="false"/>
-              <w:numPr>
-                <w:ilvl w:val="0"/>
-                <w:numId w:val="2"/>
-              </w:numPr>
-              <w:spacing w:lineRule="auto" w:line="240" w:before="0" w:after="0"/>
-              <w:rPr>
-                <w:sz w:val="24"/>
-                <w:szCs w:val="24"/>
-              </w:rPr>
-            </w:pPr>
-            <w:r>
-              <w:rPr/>
-              <w:t>Dämmerschoppen (Förderverein Musikzug FFW)</w:t>
-            </w:r>
-          </w:p>
-          <w:p>
-            <w:pPr>
-              <w:pStyle w:val="Formatvorlage1"/>
-              <w:widowControl w:val="false"/>
-              <w:numPr>
-                <w:ilvl w:val="0"/>
-                <w:numId w:val="2"/>
-              </w:numPr>
-              <w:spacing w:lineRule="auto" w:line="240" w:before="0" w:after="0"/>
-              <w:rPr>
-                <w:sz w:val="24"/>
-                <w:szCs w:val="24"/>
-              </w:rPr>
-            </w:pPr>
-            <w:r>
-              <w:rPr/>
-              <w:t>Jahreskonzert (Musikzug FFW)</w:t>
-            </w:r>
-          </w:p>
-          <w:p>
-            <w:pPr>
-              <w:pStyle w:val="Formatvorlage1"/>
-              <w:widowControl w:val="false"/>
-              <w:numPr>
-                <w:ilvl w:val="0"/>
-                <w:numId w:val="2"/>
-              </w:numPr>
-              <w:spacing w:lineRule="auto" w:line="240" w:before="0" w:after="0"/>
-              <w:rPr>
-                <w:sz w:val="24"/>
-                <w:szCs w:val="24"/>
-              </w:rPr>
-            </w:pPr>
-            <w:r>
-              <w:rPr/>
-              <w:t>Sommerfest des Kleingartenvereins</w:t>
-            </w:r>
-          </w:p>
-          <w:p>
-            <w:pPr>
-              <w:pStyle w:val="Formatvorlage1"/>
-              <w:widowControl w:val="false"/>
-              <w:numPr>
-                <w:ilvl w:val="0"/>
-                <w:numId w:val="2"/>
-              </w:numPr>
-              <w:spacing w:lineRule="auto" w:line="240" w:before="0" w:after="0"/>
-              <w:rPr>
-                <w:sz w:val="24"/>
-                <w:szCs w:val="24"/>
-              </w:rPr>
-            </w:pPr>
-            <w:r>
-              <w:rPr/>
-              <w:t>Eierschießen der Nieders. Kameradschaftsvereinigung</w:t>
-            </w:r>
-          </w:p>
-          <w:p>
-            <w:pPr>
-              <w:pStyle w:val="Formatvorlage1"/>
-              <w:widowControl w:val="false"/>
-              <w:numPr>
-                <w:ilvl w:val="0"/>
-                <w:numId w:val="2"/>
-              </w:numPr>
-              <w:spacing w:lineRule="auto" w:line="240" w:before="0" w:after="0"/>
-              <w:rPr>
-                <w:sz w:val="24"/>
-                <w:szCs w:val="24"/>
-              </w:rPr>
-            </w:pPr>
-            <w:r>
-              <w:rPr/>
-              <w:t>Volkstrauertag Kranzniederlegung (Ortsrat)</w:t>
-            </w:r>
-          </w:p>
-          <w:p>
-            <w:pPr>
-              <w:pStyle w:val="Formatvorlage1"/>
-              <w:widowControl w:val="false"/>
-              <w:numPr>
-                <w:ilvl w:val="0"/>
-                <w:numId w:val="2"/>
-              </w:numPr>
-              <w:spacing w:lineRule="auto" w:line="240" w:before="0" w:after="0"/>
-              <w:rPr>
-                <w:sz w:val="24"/>
-                <w:szCs w:val="24"/>
-              </w:rPr>
-            </w:pPr>
-            <w:r>
-              <w:rPr/>
-              <w:t>Neujahrsempfang (Ortsrat)</w:t>
-            </w:r>
-          </w:p>
-        </w:tc>
-        <w:tc>
-          <w:tcPr>
-            <w:tcW w:w="80" w:type="dxa"/>
+              <w:left w:val="single" w:sz="4" w:space="0" w:color="000000"/>
+              <w:bottom w:val="single" w:sz="4" w:space="0" w:color="000000"/>
+              <w:right w:val="single" w:sz="4" w:space="0" w:color="000000"/>
+            </w:tcBorders>
+          </w:tcPr>
+          <w:p>
+            <w:pPr>
+              <w:pStyle w:val="TextBody"/>
+              <w:spacing w:before="0" w:after="140"/>
+              <w:rPr>
+                <w:rFonts w:ascii="Arial" w:hAnsi="Arial"/>
+                <w:sz w:val="20"/>
+              </w:rPr>
+            </w:pPr>
+            <w:r>
+              <w:rPr/>
+              <w:t>In Rössing sind keine historischen Kulturlandschaftselemente bekannt (Flurbereinigung).</w:t>
+            </w:r>
+          </w:p>
+        </w:tc>
+        <w:tc>
+          <w:tcPr>
+            <w:tcW w:w="79" w:type="dxa"/>
             <w:tcBorders/>
           </w:tcPr>
           <w:p>
@@ -5632,7 +5089,7 @@
         </w:trPr>
         <w:tc>
           <w:tcPr>
-            <w:tcW w:w="9999" w:type="dxa"/>
+            <w:tcW w:w="10000" w:type="dxa"/>
             <w:gridSpan w:val="6"/>
             <w:tcBorders>
               <w:top w:val="single" w:sz="4" w:space="0" w:color="000000"/>
@@ -5660,13 +5117,13 @@
                 <w:b/>
                 <w:szCs w:val="24"/>
               </w:rPr>
-              <w:t>Übersicht örtlicher Vereine, Gruppen und Initiativen nach Ziff. 3.1.4 d)</w:t>
-            </w:r>
-          </w:p>
-        </w:tc>
-        <w:tc>
-          <w:tcPr>
-            <w:tcW w:w="80" w:type="dxa"/>
+              <w:t>Wiederkehrende Termine und Aktionen im Dorf nach Ziff. 3.1.4 c)</w:t>
+            </w:r>
+          </w:p>
+        </w:tc>
+        <w:tc>
+          <w:tcPr>
+            <w:tcW w:w="79" w:type="dxa"/>
             <w:tcBorders/>
           </w:tcPr>
           <w:p>
@@ -5683,438 +5140,723 @@
       </w:tr>
       <w:tr>
         <w:trPr>
-          <w:trHeight w:val="13608" w:hRule="exact"/>
           <w:cantSplit w:val="true"/>
         </w:trPr>
         <w:tc>
           <w:tcPr>
-            <w:tcW w:w="9999" w:type="dxa"/>
+            <w:tcW w:w="10000" w:type="dxa"/>
             <w:gridSpan w:val="6"/>
             <w:tcBorders>
-              <w:top w:val="single" w:sz="4" w:space="0" w:color="000000"/>
-              <w:left w:val="single" w:sz="4" w:space="0" w:color="000000"/>
-              <w:bottom w:val="single" w:sz="4" w:space="0" w:color="000000"/>
-              <w:right w:val="single" w:sz="4" w:space="0" w:color="000000"/>
-            </w:tcBorders>
-          </w:tcPr>
-          <w:p>
-            <w:pPr>
-              <w:pStyle w:val="Formatvorlage1"/>
-              <w:widowControl w:val="false"/>
-              <w:spacing w:before="120" w:after="120"/>
-              <w:rPr>
-                <w:rFonts w:ascii="Arial" w:hAnsi="Arial"/>
-                <w:sz w:val="20"/>
-              </w:rPr>
-            </w:pPr>
-            <w:r>
-              <w:rPr>
-                <w:rFonts w:ascii="Arial" w:hAnsi="Arial"/>
-                <w:sz w:val="20"/>
-              </w:rPr>
-              <w:t>- AWO Rössing-Barnten</w:t>
-            </w:r>
-          </w:p>
-          <w:p>
-            <w:pPr>
-              <w:pStyle w:val="Formatvorlage1"/>
-              <w:widowControl w:val="false"/>
-              <w:spacing w:before="120" w:after="120"/>
-              <w:rPr>
-                <w:rFonts w:ascii="Arial" w:hAnsi="Arial"/>
-                <w:sz w:val="20"/>
-              </w:rPr>
-            </w:pPr>
-            <w:r>
-              <w:rPr>
-                <w:rFonts w:ascii="Arial" w:hAnsi="Arial"/>
-                <w:sz w:val="20"/>
-              </w:rPr>
-              <w:t>- Bergmannsverein</w:t>
-            </w:r>
-          </w:p>
-          <w:p>
-            <w:pPr>
-              <w:pStyle w:val="Formatvorlage1"/>
-              <w:widowControl w:val="false"/>
-              <w:spacing w:before="120" w:after="120"/>
-              <w:rPr>
-                <w:rFonts w:ascii="Arial" w:hAnsi="Arial"/>
-                <w:sz w:val="20"/>
-              </w:rPr>
-            </w:pPr>
-            <w:r>
-              <w:rPr>
-                <w:rFonts w:ascii="Arial" w:hAnsi="Arial"/>
-                <w:sz w:val="20"/>
-              </w:rPr>
-              <w:t>- Bund der Vertriebenen BdV</w:t>
-            </w:r>
-          </w:p>
-          <w:p>
-            <w:pPr>
-              <w:pStyle w:val="Formatvorlage1"/>
-              <w:widowControl w:val="false"/>
-              <w:spacing w:before="120" w:after="120"/>
-              <w:rPr>
-                <w:rFonts w:ascii="Arial" w:hAnsi="Arial"/>
-                <w:sz w:val="20"/>
-              </w:rPr>
-            </w:pPr>
-            <w:r>
-              <w:rPr>
-                <w:rFonts w:ascii="Arial" w:hAnsi="Arial"/>
-                <w:sz w:val="20"/>
-              </w:rPr>
-              <w:t>- Bürgerstiftung Rössing (144)</w:t>
-            </w:r>
-          </w:p>
-          <w:p>
-            <w:pPr>
-              <w:pStyle w:val="Formatvorlage1"/>
-              <w:widowControl w:val="false"/>
-              <w:spacing w:before="120" w:after="120"/>
-              <w:rPr>
-                <w:rFonts w:ascii="Arial" w:hAnsi="Arial"/>
-                <w:sz w:val="20"/>
-              </w:rPr>
-            </w:pPr>
-            <w:r>
-              <w:rPr>
-                <w:rFonts w:ascii="Arial" w:hAnsi="Arial"/>
-                <w:sz w:val="20"/>
-              </w:rPr>
-              <w:t>- Dorfpflege Rössing (115)</w:t>
-            </w:r>
-          </w:p>
-          <w:p>
-            <w:pPr>
-              <w:pStyle w:val="Formatvorlage1"/>
-              <w:widowControl w:val="false"/>
-              <w:spacing w:before="120" w:after="120"/>
-              <w:rPr>
-                <w:rFonts w:ascii="Arial" w:hAnsi="Arial"/>
-                <w:sz w:val="20"/>
-              </w:rPr>
-            </w:pPr>
-            <w:r>
-              <w:rPr>
-                <w:rFonts w:ascii="Arial" w:hAnsi="Arial"/>
-                <w:sz w:val="20"/>
-              </w:rPr>
-              <w:t>- Deutsches Rotes Kreuz (139)</w:t>
-            </w:r>
-          </w:p>
-          <w:p>
-            <w:pPr>
-              <w:pStyle w:val="Formatvorlage1"/>
-              <w:widowControl w:val="false"/>
-              <w:spacing w:before="120" w:after="120"/>
-              <w:rPr>
-                <w:rFonts w:ascii="Arial" w:hAnsi="Arial"/>
-                <w:sz w:val="20"/>
-              </w:rPr>
-            </w:pPr>
-            <w:r>
-              <w:rPr>
-                <w:rFonts w:ascii="Arial" w:hAnsi="Arial"/>
-                <w:sz w:val="20"/>
-              </w:rPr>
-              <w:t>- Förderverein Grundschule Barnten</w:t>
-            </w:r>
-          </w:p>
-          <w:p>
-            <w:pPr>
-              <w:pStyle w:val="Formatvorlage1"/>
-              <w:widowControl w:val="false"/>
-              <w:spacing w:before="120" w:after="120"/>
-              <w:rPr>
-                <w:rFonts w:ascii="Arial" w:hAnsi="Arial"/>
-                <w:sz w:val="20"/>
-              </w:rPr>
-            </w:pPr>
-            <w:r>
-              <w:rPr>
-                <w:rFonts w:ascii="Arial" w:hAnsi="Arial"/>
-                <w:sz w:val="20"/>
-              </w:rPr>
-              <w:t>- Freiwillige Feuerwehr Rössing (180)</w:t>
-            </w:r>
-          </w:p>
-          <w:p>
-            <w:pPr>
-              <w:pStyle w:val="Formatvorlage1"/>
-              <w:widowControl w:val="false"/>
-              <w:spacing w:before="120" w:after="120"/>
-              <w:rPr>
-                <w:rFonts w:ascii="Arial" w:hAnsi="Arial"/>
-                <w:sz w:val="20"/>
-              </w:rPr>
-            </w:pPr>
-            <w:r>
-              <w:rPr>
-                <w:rFonts w:ascii="Arial" w:hAnsi="Arial"/>
-                <w:sz w:val="20"/>
-              </w:rPr>
-              <w:t>- Freizeitsee</w:t>
-            </w:r>
-          </w:p>
-          <w:p>
-            <w:pPr>
-              <w:pStyle w:val="Formatvorlage1"/>
-              <w:widowControl w:val="false"/>
-              <w:spacing w:before="120" w:after="120"/>
-              <w:rPr>
-                <w:rFonts w:ascii="Arial" w:hAnsi="Arial"/>
-                <w:sz w:val="20"/>
-              </w:rPr>
-            </w:pPr>
-            <w:r>
-              <w:rPr>
-                <w:rFonts w:ascii="Arial" w:hAnsi="Arial"/>
-                <w:sz w:val="20"/>
-              </w:rPr>
-              <w:t>- Kleingartenverein (76)</w:t>
-            </w:r>
-          </w:p>
-          <w:p>
-            <w:pPr>
-              <w:pStyle w:val="Formatvorlage1"/>
-              <w:widowControl w:val="false"/>
-              <w:spacing w:before="120" w:after="120"/>
-              <w:rPr>
-                <w:rFonts w:ascii="Arial" w:hAnsi="Arial"/>
-                <w:sz w:val="20"/>
-              </w:rPr>
-            </w:pPr>
-            <w:r>
-              <w:rPr>
-                <w:rFonts w:ascii="Arial" w:hAnsi="Arial"/>
-                <w:sz w:val="20"/>
-              </w:rPr>
-              <w:t>- Kulturkreis Rössing</w:t>
-            </w:r>
-          </w:p>
-          <w:p>
-            <w:pPr>
-              <w:pStyle w:val="Formatvorlage1"/>
-              <w:widowControl w:val="false"/>
-              <w:spacing w:before="120" w:after="120"/>
-              <w:rPr>
-                <w:rFonts w:ascii="Arial" w:hAnsi="Arial"/>
-                <w:sz w:val="20"/>
-              </w:rPr>
-            </w:pPr>
-            <w:r>
-              <w:rPr>
-                <w:rFonts w:ascii="Arial" w:hAnsi="Arial"/>
-                <w:sz w:val="20"/>
-              </w:rPr>
-              <w:t>- Landfrauenverein (9)</w:t>
-            </w:r>
-          </w:p>
-          <w:p>
-            <w:pPr>
-              <w:pStyle w:val="Formatvorlage1"/>
-              <w:widowControl w:val="false"/>
-              <w:spacing w:before="120" w:after="120"/>
-              <w:rPr>
-                <w:rFonts w:ascii="Arial" w:hAnsi="Arial"/>
-                <w:sz w:val="20"/>
-              </w:rPr>
-            </w:pPr>
-            <w:r>
-              <w:rPr>
-                <w:rFonts w:ascii="Arial" w:hAnsi="Arial"/>
-                <w:sz w:val="20"/>
-              </w:rPr>
-              <w:t>- Förderverein Musikzug der FFW (144)</w:t>
-            </w:r>
-          </w:p>
-          <w:p>
-            <w:pPr>
-              <w:pStyle w:val="Formatvorlage1"/>
-              <w:widowControl w:val="false"/>
-              <w:spacing w:before="120" w:after="120"/>
-              <w:rPr>
-                <w:rFonts w:ascii="Arial" w:hAnsi="Arial"/>
-                <w:sz w:val="20"/>
-              </w:rPr>
-            </w:pPr>
-            <w:r>
-              <w:rPr>
-                <w:rFonts w:ascii="Arial" w:hAnsi="Arial"/>
-                <w:sz w:val="20"/>
-              </w:rPr>
-              <w:t>- Niedersächsische Kameradschaftsvereinigung, Ortsgruppe Rössing (154)</w:t>
-            </w:r>
-          </w:p>
-          <w:p>
-            <w:pPr>
-              <w:pStyle w:val="Formatvorlage1"/>
-              <w:widowControl w:val="false"/>
-              <w:spacing w:before="120" w:after="120"/>
-              <w:rPr>
-                <w:rFonts w:ascii="Arial" w:hAnsi="Arial"/>
-                <w:sz w:val="20"/>
-              </w:rPr>
-            </w:pPr>
-            <w:r>
-              <w:rPr>
-                <w:rFonts w:ascii="Arial" w:hAnsi="Arial"/>
-                <w:sz w:val="20"/>
-              </w:rPr>
-              <w:t>- Rassekaninchenzuchtverein RKZV (6)</w:t>
-            </w:r>
-          </w:p>
-          <w:p>
-            <w:pPr>
-              <w:pStyle w:val="Formatvorlage1"/>
-              <w:widowControl w:val="false"/>
-              <w:spacing w:before="120" w:after="120"/>
-              <w:rPr>
-                <w:rFonts w:ascii="Arial" w:hAnsi="Arial"/>
-                <w:sz w:val="20"/>
-              </w:rPr>
-            </w:pPr>
-            <w:r>
-              <w:rPr>
-                <w:rFonts w:ascii="Arial" w:hAnsi="Arial"/>
-                <w:sz w:val="20"/>
-              </w:rPr>
-              <w:t>- Sozialverband SoVD</w:t>
-            </w:r>
-          </w:p>
-          <w:p>
-            <w:pPr>
-              <w:pStyle w:val="Formatvorlage1"/>
-              <w:widowControl w:val="false"/>
-              <w:spacing w:before="120" w:after="120"/>
-              <w:rPr>
-                <w:rFonts w:ascii="Arial" w:hAnsi="Arial"/>
-                <w:sz w:val="20"/>
-              </w:rPr>
-            </w:pPr>
-            <w:r>
-              <w:rPr>
-                <w:rFonts w:ascii="Arial" w:hAnsi="Arial"/>
-                <w:sz w:val="20"/>
-              </w:rPr>
-              <w:t>- Sportfischerenverband Alte Leine (300)</w:t>
-            </w:r>
-          </w:p>
-          <w:p>
-            <w:pPr>
-              <w:pStyle w:val="Formatvorlage1"/>
-              <w:widowControl w:val="false"/>
-              <w:spacing w:before="120" w:after="120"/>
-              <w:rPr>
-                <w:rFonts w:ascii="Arial" w:hAnsi="Arial"/>
-                <w:sz w:val="20"/>
-              </w:rPr>
-            </w:pPr>
-            <w:r>
-              <w:rPr>
-                <w:rFonts w:ascii="Arial" w:hAnsi="Arial"/>
-                <w:sz w:val="20"/>
-              </w:rPr>
-              <w:t>- Tennisverein (78)</w:t>
-            </w:r>
-          </w:p>
-          <w:p>
-            <w:pPr>
-              <w:pStyle w:val="Formatvorlage1"/>
-              <w:widowControl w:val="false"/>
-              <w:spacing w:before="120" w:after="120"/>
-              <w:rPr>
-                <w:rFonts w:ascii="Arial" w:hAnsi="Arial"/>
-                <w:sz w:val="20"/>
-              </w:rPr>
-            </w:pPr>
-            <w:r>
-              <w:rPr>
-                <w:rFonts w:ascii="Arial" w:hAnsi="Arial"/>
-                <w:sz w:val="20"/>
-              </w:rPr>
-              <w:t>- VSV Rössing (624)</w:t>
-            </w:r>
-          </w:p>
-          <w:p>
-            <w:pPr>
-              <w:pStyle w:val="Formatvorlage1"/>
-              <w:widowControl w:val="false"/>
-              <w:spacing w:before="120" w:after="120"/>
-              <w:rPr>
-                <w:rFonts w:ascii="Arial" w:hAnsi="Arial"/>
-                <w:sz w:val="20"/>
-              </w:rPr>
-            </w:pPr>
-            <w:r>
-              <w:rPr>
-                <w:rFonts w:ascii="Arial" w:hAnsi="Arial"/>
-                <w:sz w:val="20"/>
-              </w:rPr>
-              <w:t>- CDU Ortsverband Rössing</w:t>
-            </w:r>
-          </w:p>
-          <w:p>
-            <w:pPr>
-              <w:pStyle w:val="Formatvorlage1"/>
-              <w:widowControl w:val="false"/>
-              <w:spacing w:before="120" w:after="120"/>
-              <w:rPr>
-                <w:rFonts w:ascii="Arial" w:hAnsi="Arial"/>
-                <w:sz w:val="20"/>
-              </w:rPr>
-            </w:pPr>
-            <w:r>
-              <w:rPr>
-                <w:rFonts w:ascii="Arial" w:hAnsi="Arial"/>
-                <w:sz w:val="20"/>
-              </w:rPr>
-              <w:t>- SPD Ortsverein Rössing</w:t>
-            </w:r>
-          </w:p>
-          <w:p>
-            <w:pPr>
-              <w:pStyle w:val="Formatvorlage1"/>
-              <w:widowControl w:val="false"/>
-              <w:spacing w:before="120" w:after="120"/>
-              <w:rPr>
-                <w:rFonts w:ascii="Arial" w:hAnsi="Arial"/>
-                <w:sz w:val="20"/>
-              </w:rPr>
-            </w:pPr>
-            <w:r>
-              <w:rPr>
-                <w:rFonts w:ascii="Arial" w:hAnsi="Arial"/>
-                <w:sz w:val="20"/>
-              </w:rPr>
-              <w:t>- Ortsrat</w:t>
-            </w:r>
-          </w:p>
-          <w:p>
-            <w:pPr>
-              <w:pStyle w:val="Formatvorlage1"/>
-              <w:widowControl w:val="false"/>
-              <w:spacing w:before="120" w:after="120"/>
-              <w:rPr>
-                <w:rFonts w:ascii="Arial" w:hAnsi="Arial"/>
-                <w:sz w:val="20"/>
-              </w:rPr>
-            </w:pPr>
-            <w:r>
-              <w:rPr>
-                <w:rFonts w:ascii="Arial" w:hAnsi="Arial"/>
-                <w:sz w:val="20"/>
-              </w:rPr>
-              <w:t>- Ev.-Luth. Kirchengemeinde (54)</w:t>
-            </w:r>
-          </w:p>
-        </w:tc>
-        <w:tc>
-          <w:tcPr>
-            <w:tcW w:w="80" w:type="dxa"/>
+              <w:left w:val="single" w:sz="4" w:space="0" w:color="000000"/>
+              <w:bottom w:val="single" w:sz="4" w:space="0" w:color="000000"/>
+              <w:right w:val="single" w:sz="4" w:space="0" w:color="000000"/>
+            </w:tcBorders>
+          </w:tcPr>
+          <w:p>
+            <w:pPr>
+              <w:pStyle w:val="TextBody"/>
+              <w:numPr>
+                <w:ilvl w:val="0"/>
+                <w:numId w:val="2"/>
+              </w:numPr>
+              <w:rPr>
+                <w:sz w:val="24"/>
+                <w:szCs w:val="24"/>
+              </w:rPr>
+            </w:pPr>
+            <w:r>
+              <w:rPr/>
+              <w:t>Dorfgemeinschaftsfest (seit 1959, jetzt alle 3 Jahre)</w:t>
+            </w:r>
+          </w:p>
+          <w:p>
+            <w:pPr>
+              <w:pStyle w:val="TextBody"/>
+              <w:numPr>
+                <w:ilvl w:val="0"/>
+                <w:numId w:val="2"/>
+              </w:numPr>
+              <w:rPr>
+                <w:sz w:val="24"/>
+                <w:szCs w:val="24"/>
+              </w:rPr>
+            </w:pPr>
+            <w:r>
+              <w:rPr/>
+              <w:t>Weihnachtsmarkt (alle Vereine)</w:t>
+            </w:r>
+          </w:p>
+          <w:p>
+            <w:pPr>
+              <w:pStyle w:val="TextBody"/>
+              <w:numPr>
+                <w:ilvl w:val="0"/>
+                <w:numId w:val="2"/>
+              </w:numPr>
+              <w:rPr>
+                <w:sz w:val="24"/>
+                <w:szCs w:val="24"/>
+              </w:rPr>
+            </w:pPr>
+            <w:r>
+              <w:rPr/>
+              <w:t>Osterfeuer (Dorfpflege)</w:t>
+            </w:r>
+          </w:p>
+          <w:p>
+            <w:pPr>
+              <w:pStyle w:val="TextBody"/>
+              <w:numPr>
+                <w:ilvl w:val="0"/>
+                <w:numId w:val="2"/>
+              </w:numPr>
+              <w:rPr>
+                <w:sz w:val="24"/>
+                <w:szCs w:val="24"/>
+              </w:rPr>
+            </w:pPr>
+            <w:r>
+              <w:rPr/>
+              <w:t>Diverse Vorträge (Landfrauen, Dorfpflege, etc.)</w:t>
+            </w:r>
+          </w:p>
+          <w:p>
+            <w:pPr>
+              <w:pStyle w:val="TextBody"/>
+              <w:numPr>
+                <w:ilvl w:val="0"/>
+                <w:numId w:val="2"/>
+              </w:numPr>
+              <w:rPr>
+                <w:sz w:val="24"/>
+                <w:szCs w:val="24"/>
+              </w:rPr>
+            </w:pPr>
+            <w:r>
+              <w:rPr/>
+              <w:t>Vorträge über Klima durch Sven Plöger (dem Ort persönlich verbunden, bislang 2019 und 2023)</w:t>
+            </w:r>
+          </w:p>
+          <w:p>
+            <w:pPr>
+              <w:pStyle w:val="TextBody"/>
+              <w:numPr>
+                <w:ilvl w:val="0"/>
+                <w:numId w:val="2"/>
+              </w:numPr>
+              <w:rPr>
+                <w:sz w:val="24"/>
+                <w:szCs w:val="24"/>
+              </w:rPr>
+            </w:pPr>
+            <w:r>
+              <w:rPr/>
+              <w:t>Laternenumzug (FFW)</w:t>
+            </w:r>
+          </w:p>
+          <w:p>
+            <w:pPr>
+              <w:pStyle w:val="TextBody"/>
+              <w:numPr>
+                <w:ilvl w:val="0"/>
+                <w:numId w:val="2"/>
+              </w:numPr>
+              <w:rPr>
+                <w:sz w:val="24"/>
+                <w:szCs w:val="24"/>
+              </w:rPr>
+            </w:pPr>
+            <w:r>
+              <w:rPr/>
+              <w:t>Drei-Eichen-Spektakel (FFW)</w:t>
+            </w:r>
+          </w:p>
+          <w:p>
+            <w:pPr>
+              <w:pStyle w:val="TextBody"/>
+              <w:numPr>
+                <w:ilvl w:val="0"/>
+                <w:numId w:val="2"/>
+              </w:numPr>
+              <w:rPr>
+                <w:sz w:val="24"/>
+                <w:szCs w:val="24"/>
+              </w:rPr>
+            </w:pPr>
+            <w:r>
+              <w:rPr/>
+              <w:t>1. Mai - Maifest am Dorfgemeinschaftshaus mit Konzert des Musikzugs der Freiwilligen Feuerwehr (CDU)</w:t>
+            </w:r>
+          </w:p>
+          <w:p>
+            <w:pPr>
+              <w:pStyle w:val="TextBody"/>
+              <w:numPr>
+                <w:ilvl w:val="0"/>
+                <w:numId w:val="2"/>
+              </w:numPr>
+              <w:rPr>
+                <w:sz w:val="24"/>
+                <w:szCs w:val="24"/>
+              </w:rPr>
+            </w:pPr>
+            <w:r>
+              <w:rPr/>
+              <w:t>3. Oktober - Tag der Deutschen Einheit mit Sektempfang am Dorfgemeinschaftshaus mit Konzert des Musikzugs der Freiwilligen Feuerwehr (Ortsrat)</w:t>
+            </w:r>
+          </w:p>
+          <w:p>
+            <w:pPr>
+              <w:pStyle w:val="TextBody"/>
+              <w:numPr>
+                <w:ilvl w:val="0"/>
+                <w:numId w:val="2"/>
+              </w:numPr>
+              <w:rPr>
+                <w:sz w:val="24"/>
+                <w:szCs w:val="24"/>
+              </w:rPr>
+            </w:pPr>
+            <w:r>
+              <w:rPr/>
+              <w:t>Oktober - Bosselturnier mit Grillabend (CDU)</w:t>
+            </w:r>
+          </w:p>
+          <w:p>
+            <w:pPr>
+              <w:pStyle w:val="TextBody"/>
+              <w:numPr>
+                <w:ilvl w:val="0"/>
+                <w:numId w:val="2"/>
+              </w:numPr>
+              <w:rPr>
+                <w:sz w:val="24"/>
+                <w:szCs w:val="24"/>
+              </w:rPr>
+            </w:pPr>
+            <w:r>
+              <w:rPr/>
+              <w:t>Kinderfasching, Kinderweihnachtsfeier und Ostereiersuche (VSV)</w:t>
+            </w:r>
+          </w:p>
+          <w:p>
+            <w:pPr>
+              <w:pStyle w:val="TextBody"/>
+              <w:numPr>
+                <w:ilvl w:val="0"/>
+                <w:numId w:val="2"/>
+              </w:numPr>
+              <w:rPr>
+                <w:sz w:val="24"/>
+                <w:szCs w:val="24"/>
+              </w:rPr>
+            </w:pPr>
+            <w:r>
+              <w:rPr/>
+              <w:t>Dämmerschoppen (Förderverein Musikzug FFW)</w:t>
+            </w:r>
+          </w:p>
+          <w:p>
+            <w:pPr>
+              <w:pStyle w:val="TextBody"/>
+              <w:numPr>
+                <w:ilvl w:val="0"/>
+                <w:numId w:val="2"/>
+              </w:numPr>
+              <w:rPr>
+                <w:sz w:val="24"/>
+                <w:szCs w:val="24"/>
+              </w:rPr>
+            </w:pPr>
+            <w:r>
+              <w:rPr/>
+              <w:t>Jahreskonzert (Musikzug FFW)</w:t>
+            </w:r>
+          </w:p>
+          <w:p>
+            <w:pPr>
+              <w:pStyle w:val="TextBody"/>
+              <w:numPr>
+                <w:ilvl w:val="0"/>
+                <w:numId w:val="2"/>
+              </w:numPr>
+              <w:rPr>
+                <w:sz w:val="24"/>
+                <w:szCs w:val="24"/>
+              </w:rPr>
+            </w:pPr>
+            <w:r>
+              <w:rPr/>
+              <w:t>Sommerfest des Kleingartenvereins</w:t>
+            </w:r>
+          </w:p>
+          <w:p>
+            <w:pPr>
+              <w:pStyle w:val="TextBody"/>
+              <w:numPr>
+                <w:ilvl w:val="0"/>
+                <w:numId w:val="2"/>
+              </w:numPr>
+              <w:rPr>
+                <w:sz w:val="24"/>
+                <w:szCs w:val="24"/>
+              </w:rPr>
+            </w:pPr>
+            <w:r>
+              <w:rPr/>
+              <w:t>Eierschießen der Nieders. Kameradschaftsvereinigung</w:t>
+            </w:r>
+          </w:p>
+          <w:p>
+            <w:pPr>
+              <w:pStyle w:val="TextBody"/>
+              <w:numPr>
+                <w:ilvl w:val="0"/>
+                <w:numId w:val="2"/>
+              </w:numPr>
+              <w:rPr>
+                <w:sz w:val="24"/>
+                <w:szCs w:val="24"/>
+              </w:rPr>
+            </w:pPr>
+            <w:r>
+              <w:rPr/>
+              <w:t>Volkstrauertag Kranzniederlegung (Ortsrat)</w:t>
+            </w:r>
+          </w:p>
+          <w:p>
+            <w:pPr>
+              <w:pStyle w:val="TextBody"/>
+              <w:numPr>
+                <w:ilvl w:val="0"/>
+                <w:numId w:val="2"/>
+              </w:numPr>
+              <w:spacing w:before="0" w:after="140"/>
+              <w:rPr>
+                <w:sz w:val="24"/>
+                <w:szCs w:val="24"/>
+              </w:rPr>
+            </w:pPr>
+            <w:r>
+              <w:rPr/>
+              <w:t>Neujahrsempfang (Ortsrat)</w:t>
+            </w:r>
+          </w:p>
+        </w:tc>
+        <w:tc>
+          <w:tcPr>
+            <w:tcW w:w="79" w:type="dxa"/>
+            <w:tcBorders/>
+          </w:tcPr>
+          <w:p>
+            <w:pPr>
+              <w:pStyle w:val="Normal"/>
+              <w:widowControl w:val="false"/>
+              <w:rPr/>
+            </w:pPr>
+            <w:r>
+              <w:rPr/>
+            </w:r>
+          </w:p>
+        </w:tc>
+      </w:tr>
+      <w:tr>
+        <w:trPr>
+          <w:cantSplit w:val="true"/>
+        </w:trPr>
+        <w:tc>
+          <w:tcPr>
+            <w:tcW w:w="10000" w:type="dxa"/>
+            <w:gridSpan w:val="6"/>
+            <w:tcBorders>
+              <w:top w:val="single" w:sz="4" w:space="0" w:color="000000"/>
+              <w:left w:val="single" w:sz="4" w:space="0" w:color="000000"/>
+              <w:bottom w:val="single" w:sz="4" w:space="0" w:color="000000"/>
+              <w:right w:val="single" w:sz="4" w:space="0" w:color="000000"/>
+            </w:tcBorders>
+            <w:shd w:color="auto" w:fill="E6E6E6" w:val="clear"/>
+          </w:tcPr>
+          <w:p>
+            <w:pPr>
+              <w:pStyle w:val="Formatvorlage1"/>
+              <w:widowControl w:val="false"/>
+              <w:spacing w:before="120" w:after="120"/>
+              <w:rPr>
+                <w:rFonts w:ascii="Arial" w:hAnsi="Arial"/>
+                <w:b/>
+                <w:b/>
+                <w:szCs w:val="24"/>
+              </w:rPr>
+            </w:pPr>
+            <w:r>
+              <w:rPr>
+                <w:rFonts w:ascii="Arial" w:hAnsi="Arial"/>
+                <w:b/>
+                <w:szCs w:val="24"/>
+              </w:rPr>
+              <w:t>Übersicht örtlicher Vereine, Gruppen und Initiativen nach Ziff. 3.1.4 d)</w:t>
+            </w:r>
+          </w:p>
+        </w:tc>
+        <w:tc>
+          <w:tcPr>
+            <w:tcW w:w="79" w:type="dxa"/>
+            <w:tcBorders/>
+          </w:tcPr>
+          <w:p>
+            <w:pPr>
+              <w:pStyle w:val="Normal"/>
+              <w:widowControl w:val="false"/>
+              <w:rPr/>
+            </w:pPr>
+            <w:r>
+              <w:rPr/>
+            </w:r>
+          </w:p>
+        </w:tc>
+      </w:tr>
+      <w:tr>
+        <w:trPr/>
+        <w:tc>
+          <w:tcPr>
+            <w:tcW w:w="10000" w:type="dxa"/>
+            <w:gridSpan w:val="6"/>
+            <w:tcBorders>
+              <w:left w:val="single" w:sz="4" w:space="0" w:color="000000"/>
+              <w:bottom w:val="single" w:sz="4" w:space="0" w:color="000000"/>
+              <w:right w:val="single" w:sz="4" w:space="0" w:color="000000"/>
+            </w:tcBorders>
+          </w:tcPr>
+          <w:p>
+            <w:pPr>
+              <w:pStyle w:val="TextBody"/>
+              <w:numPr>
+                <w:ilvl w:val="0"/>
+                <w:numId w:val="4"/>
+              </w:numPr>
+              <w:rPr/>
+            </w:pPr>
+            <w:r>
+              <w:rPr/>
+              <w:t>AWO Rössing-Barnten</w:t>
+            </w:r>
+          </w:p>
+          <w:p>
+            <w:pPr>
+              <w:pStyle w:val="TextBody"/>
+              <w:numPr>
+                <w:ilvl w:val="0"/>
+                <w:numId w:val="4"/>
+              </w:numPr>
+              <w:rPr/>
+            </w:pPr>
+            <w:r>
+              <w:rPr/>
+              <w:t>Bergmannsverein</w:t>
+            </w:r>
+          </w:p>
+          <w:p>
+            <w:pPr>
+              <w:pStyle w:val="TextBody"/>
+              <w:numPr>
+                <w:ilvl w:val="0"/>
+                <w:numId w:val="4"/>
+              </w:numPr>
+              <w:rPr/>
+            </w:pPr>
+            <w:r>
+              <w:rPr/>
+              <w:t>Bund der Vertriebenen BdV</w:t>
+            </w:r>
+          </w:p>
+          <w:p>
+            <w:pPr>
+              <w:pStyle w:val="TextBody"/>
+              <w:numPr>
+                <w:ilvl w:val="0"/>
+                <w:numId w:val="4"/>
+              </w:numPr>
+              <w:rPr/>
+            </w:pPr>
+            <w:r>
+              <w:rPr/>
+              <w:t>Bürgerstiftung Rössing (144)</w:t>
+            </w:r>
+          </w:p>
+          <w:p>
+            <w:pPr>
+              <w:pStyle w:val="TextBody"/>
+              <w:numPr>
+                <w:ilvl w:val="0"/>
+                <w:numId w:val="4"/>
+              </w:numPr>
+              <w:rPr/>
+            </w:pPr>
+            <w:r>
+              <w:rPr/>
+              <w:t>Dorfpflege Rössing (115)</w:t>
+            </w:r>
+          </w:p>
+          <w:p>
+            <w:pPr>
+              <w:pStyle w:val="TextBody"/>
+              <w:numPr>
+                <w:ilvl w:val="0"/>
+                <w:numId w:val="4"/>
+              </w:numPr>
+              <w:rPr/>
+            </w:pPr>
+            <w:r>
+              <w:rPr/>
+              <w:t>Deutsches Rotes Kreuz (139)</w:t>
+            </w:r>
+          </w:p>
+          <w:p>
+            <w:pPr>
+              <w:pStyle w:val="TextBody"/>
+              <w:numPr>
+                <w:ilvl w:val="0"/>
+                <w:numId w:val="4"/>
+              </w:numPr>
+              <w:rPr/>
+            </w:pPr>
+            <w:r>
+              <w:rPr/>
+              <w:t>Förderverein Grundschule Barnten</w:t>
+            </w:r>
+          </w:p>
+          <w:p>
+            <w:pPr>
+              <w:pStyle w:val="TextBody"/>
+              <w:numPr>
+                <w:ilvl w:val="0"/>
+                <w:numId w:val="4"/>
+              </w:numPr>
+              <w:rPr/>
+            </w:pPr>
+            <w:r>
+              <w:rPr/>
+              <w:t>Freiwillige Feuerwehr Rössing (180)</w:t>
+            </w:r>
+          </w:p>
+          <w:p>
+            <w:pPr>
+              <w:pStyle w:val="TextBody"/>
+              <w:numPr>
+                <w:ilvl w:val="0"/>
+                <w:numId w:val="4"/>
+              </w:numPr>
+              <w:rPr/>
+            </w:pPr>
+            <w:r>
+              <w:rPr/>
+              <w:t>Freizeitsee</w:t>
+            </w:r>
+          </w:p>
+          <w:p>
+            <w:pPr>
+              <w:pStyle w:val="TextBody"/>
+              <w:numPr>
+                <w:ilvl w:val="0"/>
+                <w:numId w:val="4"/>
+              </w:numPr>
+              <w:rPr/>
+            </w:pPr>
+            <w:r>
+              <w:rPr/>
+              <w:t>Kleingartenverein (76)</w:t>
+            </w:r>
+          </w:p>
+          <w:p>
+            <w:pPr>
+              <w:pStyle w:val="TextBody"/>
+              <w:numPr>
+                <w:ilvl w:val="0"/>
+                <w:numId w:val="4"/>
+              </w:numPr>
+              <w:rPr/>
+            </w:pPr>
+            <w:r>
+              <w:rPr/>
+              <w:t>Kulturkreis Rössing</w:t>
+            </w:r>
+          </w:p>
+          <w:p>
+            <w:pPr>
+              <w:pStyle w:val="TextBody"/>
+              <w:numPr>
+                <w:ilvl w:val="0"/>
+                <w:numId w:val="4"/>
+              </w:numPr>
+              <w:rPr/>
+            </w:pPr>
+            <w:r>
+              <w:rPr/>
+              <w:t>Landfrauenverein (9)</w:t>
+            </w:r>
+          </w:p>
+          <w:p>
+            <w:pPr>
+              <w:pStyle w:val="TextBody"/>
+              <w:numPr>
+                <w:ilvl w:val="0"/>
+                <w:numId w:val="4"/>
+              </w:numPr>
+              <w:rPr/>
+            </w:pPr>
+            <w:r>
+              <w:rPr/>
+              <w:t>Förderverein Musikzug der FFW (144)</w:t>
+            </w:r>
+          </w:p>
+          <w:p>
+            <w:pPr>
+              <w:pStyle w:val="TextBody"/>
+              <w:numPr>
+                <w:ilvl w:val="0"/>
+                <w:numId w:val="4"/>
+              </w:numPr>
+              <w:rPr/>
+            </w:pPr>
+            <w:r>
+              <w:rPr/>
+              <w:t>Niedersächsische Kameradschaftsvereinigung, Ortsgruppe Rössing (154)</w:t>
+            </w:r>
+          </w:p>
+          <w:p>
+            <w:pPr>
+              <w:pStyle w:val="TextBody"/>
+              <w:numPr>
+                <w:ilvl w:val="0"/>
+                <w:numId w:val="4"/>
+              </w:numPr>
+              <w:rPr/>
+            </w:pPr>
+            <w:r>
+              <w:rPr/>
+              <w:t>Rassekaninchenzuchtverein RKZV (6)</w:t>
+            </w:r>
+          </w:p>
+          <w:p>
+            <w:pPr>
+              <w:pStyle w:val="TextBody"/>
+              <w:numPr>
+                <w:ilvl w:val="0"/>
+                <w:numId w:val="4"/>
+              </w:numPr>
+              <w:rPr/>
+            </w:pPr>
+            <w:r>
+              <w:rPr/>
+              <w:t>Sozialverband SoVD</w:t>
+            </w:r>
+          </w:p>
+          <w:p>
+            <w:pPr>
+              <w:pStyle w:val="TextBody"/>
+              <w:numPr>
+                <w:ilvl w:val="0"/>
+                <w:numId w:val="4"/>
+              </w:numPr>
+              <w:rPr/>
+            </w:pPr>
+            <w:r>
+              <w:rPr/>
+              <w:t>Sportfischerenverband Alte Leine (300)</w:t>
+            </w:r>
+          </w:p>
+          <w:p>
+            <w:pPr>
+              <w:pStyle w:val="TextBody"/>
+              <w:numPr>
+                <w:ilvl w:val="0"/>
+                <w:numId w:val="4"/>
+              </w:numPr>
+              <w:rPr/>
+            </w:pPr>
+            <w:r>
+              <w:rPr/>
+              <w:t>Tennisverein (78)</w:t>
+            </w:r>
+          </w:p>
+          <w:p>
+            <w:pPr>
+              <w:pStyle w:val="TextBody"/>
+              <w:numPr>
+                <w:ilvl w:val="0"/>
+                <w:numId w:val="4"/>
+              </w:numPr>
+              <w:rPr/>
+            </w:pPr>
+            <w:r>
+              <w:rPr/>
+              <w:t>VSV Rössing (624)</w:t>
+            </w:r>
+          </w:p>
+          <w:p>
+            <w:pPr>
+              <w:pStyle w:val="TextBody"/>
+              <w:numPr>
+                <w:ilvl w:val="0"/>
+                <w:numId w:val="4"/>
+              </w:numPr>
+              <w:rPr/>
+            </w:pPr>
+            <w:r>
+              <w:rPr/>
+              <w:t>CDU Ortsverband Rössing</w:t>
+            </w:r>
+          </w:p>
+          <w:p>
+            <w:pPr>
+              <w:pStyle w:val="TextBody"/>
+              <w:numPr>
+                <w:ilvl w:val="0"/>
+                <w:numId w:val="4"/>
+              </w:numPr>
+              <w:rPr/>
+            </w:pPr>
+            <w:r>
+              <w:rPr/>
+              <w:t>SPD Ortsverein Rössing</w:t>
+            </w:r>
+          </w:p>
+          <w:p>
+            <w:pPr>
+              <w:pStyle w:val="TextBody"/>
+              <w:numPr>
+                <w:ilvl w:val="0"/>
+                <w:numId w:val="4"/>
+              </w:numPr>
+              <w:rPr/>
+            </w:pPr>
+            <w:r>
+              <w:rPr/>
+              <w:t>Ortsrat</w:t>
+            </w:r>
+          </w:p>
+          <w:p>
+            <w:pPr>
+              <w:pStyle w:val="TextBody"/>
+              <w:numPr>
+                <w:ilvl w:val="0"/>
+                <w:numId w:val="4"/>
+              </w:numPr>
+              <w:spacing w:before="0" w:after="140"/>
+              <w:rPr>
+                <w:rFonts w:ascii="Arial" w:hAnsi="Arial"/>
+                <w:sz w:val="20"/>
+              </w:rPr>
+            </w:pPr>
+            <w:r>
+              <w:rPr/>
+              <w:t>Ev.-Luth. Kirchengemeinde (54)</w:t>
+            </w:r>
+          </w:p>
+        </w:tc>
+        <w:tc>
+          <w:tcPr>
+            <w:tcW w:w="79" w:type="dxa"/>
             <w:tcBorders/>
           </w:tcPr>
           <w:p>
@@ -6658,6 +6400,143 @@
       </w:rPr>
     </w:lvl>
   </w:abstractNum>
+  <w:abstractNum w:abstractNumId="4">
+    <w:lvl w:ilvl="0">
+      <w:start w:val="1"/>
+      <w:numFmt w:val="bullet"/>
+      <w:lvlText w:val=""/>
+      <w:lvlJc w:val="left"/>
+      <w:pPr>
+        <w:tabs>
+          <w:tab w:val="num" w:pos="720"/>
+        </w:tabs>
+        <w:ind w:left="720" w:hanging="360"/>
+      </w:pPr>
+      <w:rPr>
+        <w:rFonts w:ascii="Symbol" w:hAnsi="Symbol" w:cs="Symbol" w:hint="default"/>
+      </w:rPr>
+    </w:lvl>
+    <w:lvl w:ilvl="1">
+      <w:start w:val="1"/>
+      <w:numFmt w:val="bullet"/>
+      <w:lvlText w:val="◦"/>
+      <w:lvlJc w:val="left"/>
+      <w:pPr>
+        <w:tabs>
+          <w:tab w:val="num" w:pos="1080"/>
+        </w:tabs>
+        <w:ind w:left="1080" w:hanging="360"/>
+      </w:pPr>
+      <w:rPr>
+        <w:rFonts w:ascii="OpenSymbol" w:hAnsi="OpenSymbol" w:cs="OpenSymbol" w:hint="default"/>
+      </w:rPr>
+    </w:lvl>
+    <w:lvl w:ilvl="2">
+      <w:start w:val="1"/>
+      <w:numFmt w:val="bullet"/>
+      <w:lvlText w:val="▪"/>
+      <w:lvlJc w:val="left"/>
+      <w:pPr>
+        <w:tabs>
+          <w:tab w:val="num" w:pos="1440"/>
+        </w:tabs>
+        <w:ind w:left="1440" w:hanging="360"/>
+      </w:pPr>
+      <w:rPr>
+        <w:rFonts w:ascii="OpenSymbol" w:hAnsi="OpenSymbol" w:cs="OpenSymbol" w:hint="default"/>
+      </w:rPr>
+    </w:lvl>
+    <w:lvl w:ilvl="3">
+      <w:start w:val="1"/>
+      <w:numFmt w:val="bullet"/>
+      <w:lvlText w:val=""/>
+      <w:lvlJc w:val="left"/>
+      <w:pPr>
+        <w:tabs>
+          <w:tab w:val="num" w:pos="1800"/>
+        </w:tabs>
+        <w:ind w:left="1800" w:hanging="360"/>
+      </w:pPr>
+      <w:rPr>
+        <w:rFonts w:ascii="Symbol" w:hAnsi="Symbol" w:cs="Symbol" w:hint="default"/>
+      </w:rPr>
+    </w:lvl>
+    <w:lvl w:ilvl="4">
+      <w:start w:val="1"/>
+      <w:numFmt w:val="bullet"/>
+      <w:lvlText w:val="◦"/>
+      <w:lvlJc w:val="left"/>
+      <w:pPr>
+        <w:tabs>
+          <w:tab w:val="num" w:pos="2160"/>
+        </w:tabs>
+        <w:ind w:left="2160" w:hanging="360"/>
+      </w:pPr>
+      <w:rPr>
+        <w:rFonts w:ascii="OpenSymbol" w:hAnsi="OpenSymbol" w:cs="OpenSymbol" w:hint="default"/>
+      </w:rPr>
+    </w:lvl>
+    <w:lvl w:ilvl="5">
+      <w:start w:val="1"/>
+      <w:numFmt w:val="bullet"/>
+      <w:lvlText w:val="▪"/>
+      <w:lvlJc w:val="left"/>
+      <w:pPr>
+        <w:tabs>
+          <w:tab w:val="num" w:pos="2520"/>
+        </w:tabs>
+        <w:ind w:left="2520" w:hanging="360"/>
+      </w:pPr>
+      <w:rPr>
+        <w:rFonts w:ascii="OpenSymbol" w:hAnsi="OpenSymbol" w:cs="OpenSymbol" w:hint="default"/>
+      </w:rPr>
+    </w:lvl>
+    <w:lvl w:ilvl="6">
+      <w:start w:val="1"/>
+      <w:numFmt w:val="bullet"/>
+      <w:lvlText w:val=""/>
+      <w:lvlJc w:val="left"/>
+      <w:pPr>
+        <w:tabs>
+          <w:tab w:val="num" w:pos="2880"/>
+        </w:tabs>
+        <w:ind w:left="2880" w:hanging="360"/>
+      </w:pPr>
+      <w:rPr>
+        <w:rFonts w:ascii="Symbol" w:hAnsi="Symbol" w:cs="Symbol" w:hint="default"/>
+      </w:rPr>
+    </w:lvl>
+    <w:lvl w:ilvl="7">
+      <w:start w:val="1"/>
+      <w:numFmt w:val="bullet"/>
+      <w:lvlText w:val="◦"/>
+      <w:lvlJc w:val="left"/>
+      <w:pPr>
+        <w:tabs>
+          <w:tab w:val="num" w:pos="3240"/>
+        </w:tabs>
+        <w:ind w:left="3240" w:hanging="360"/>
+      </w:pPr>
+      <w:rPr>
+        <w:rFonts w:ascii="OpenSymbol" w:hAnsi="OpenSymbol" w:cs="OpenSymbol" w:hint="default"/>
+      </w:rPr>
+    </w:lvl>
+    <w:lvl w:ilvl="8">
+      <w:start w:val="1"/>
+      <w:numFmt w:val="bullet"/>
+      <w:lvlText w:val="▪"/>
+      <w:lvlJc w:val="left"/>
+      <w:pPr>
+        <w:tabs>
+          <w:tab w:val="num" w:pos="3600"/>
+        </w:tabs>
+        <w:ind w:left="3600" w:hanging="360"/>
+      </w:pPr>
+      <w:rPr>
+        <w:rFonts w:ascii="OpenSymbol" w:hAnsi="OpenSymbol" w:cs="OpenSymbol" w:hint="default"/>
+      </w:rPr>
+    </w:lvl>
+  </w:abstractNum>
   <w:num w:numId="1">
     <w:abstractNumId w:val="1"/>
   </w:num>
@@ -6666,6 +6545,9 @@
   </w:num>
   <w:num w:numId="3">
     <w:abstractNumId w:val="3"/>
+  </w:num>
+  <w:num w:numId="4">
+    <w:abstractNumId w:val="4"/>
   </w:num>
 </w:numbering>
 </file>
@@ -7188,6 +7070,29 @@
       <w:lang w:eastAsia="de-DE"/>
     </w:rPr>
   </w:style>
+  <w:style w:type="paragraph" w:styleId="TableContents">
+    <w:name w:val="Table Contents"/>
+    <w:basedOn w:val="Normal"/>
+    <w:qFormat/>
+    <w:pPr>
+      <w:widowControl w:val="false"/>
+      <w:suppressLineNumbers/>
+    </w:pPr>
+    <w:rPr/>
+  </w:style>
+  <w:style w:type="paragraph" w:styleId="TableHeading">
+    <w:name w:val="Table Heading"/>
+    <w:basedOn w:val="TableContents"/>
+    <w:qFormat/>
+    <w:pPr>
+      <w:suppressLineNumbers/>
+      <w:jc w:val="center"/>
+    </w:pPr>
+    <w:rPr>
+      <w:b/>
+      <w:bCs/>
+    </w:rPr>
+  </w:style>
   <w:style w:type="numbering" w:styleId="NoList" w:default="1">
     <w:name w:val="No List"/>
     <w:uiPriority w:val="99"/>

</xml_diff>

<commit_message>
fuege qr code zur online bewerbung in word datei hinzu
</commit_message>
<xml_diff>
--- a/unterlagen/bewerbung.docx
+++ b/unterlagen/bewerbung.docx
@@ -17,16 +17,16 @@
         <w:tblLook w:val="0000" w:noHBand="0" w:noVBand="0" w:firstColumn="0" w:lastRow="0" w:lastColumn="0" w:firstRow="0"/>
       </w:tblPr>
       <w:tblGrid>
-        <w:gridCol w:w="1600"/>
-        <w:gridCol w:w="457"/>
+        <w:gridCol w:w="1599"/>
+        <w:gridCol w:w="458"/>
         <w:gridCol w:w="2031"/>
         <w:gridCol w:w="895"/>
         <w:gridCol w:w="12"/>
         <w:gridCol w:w="1"/>
         <w:gridCol w:w="1050"/>
         <w:gridCol w:w="559"/>
+        <w:gridCol w:w="1694"/>
         <w:gridCol w:w="1693"/>
-        <w:gridCol w:w="1694"/>
       </w:tblGrid>
       <w:tr>
         <w:trPr>
@@ -34,7 +34,7 @@
         </w:trPr>
         <w:tc>
           <w:tcPr>
-            <w:tcW w:w="8298" w:type="dxa"/>
+            <w:tcW w:w="8299" w:type="dxa"/>
             <w:gridSpan w:val="9"/>
             <w:tcBorders/>
             <w:vAlign w:val="center"/>
@@ -82,7 +82,7 @@
         </w:tc>
         <w:tc>
           <w:tcPr>
-            <w:tcW w:w="1694" w:type="dxa"/>
+            <w:tcW w:w="1693" w:type="dxa"/>
             <w:tcBorders/>
           </w:tcPr>
           <w:p>
@@ -861,7 +861,7 @@
         </w:trPr>
         <w:tc>
           <w:tcPr>
-            <w:tcW w:w="1600" w:type="dxa"/>
+            <w:tcW w:w="1599" w:type="dxa"/>
             <w:tcBorders>
               <w:top w:val="single" w:sz="4" w:space="0" w:color="000000"/>
               <w:left w:val="single" w:sz="4" w:space="0" w:color="000000"/>
@@ -890,7 +890,7 @@
         </w:tc>
         <w:tc>
           <w:tcPr>
-            <w:tcW w:w="3396" w:type="dxa"/>
+            <w:tcW w:w="3397" w:type="dxa"/>
             <w:gridSpan w:val="5"/>
             <w:tcBorders>
               <w:top w:val="single" w:sz="4" w:space="0" w:color="000000"/>
@@ -985,7 +985,7 @@
         </w:trPr>
         <w:tc>
           <w:tcPr>
-            <w:tcW w:w="1600" w:type="dxa"/>
+            <w:tcW w:w="1599" w:type="dxa"/>
             <w:tcBorders>
               <w:top w:val="single" w:sz="4" w:space="0" w:color="000000"/>
               <w:left w:val="single" w:sz="4" w:space="0" w:color="000000"/>
@@ -1014,7 +1014,7 @@
         </w:tc>
         <w:tc>
           <w:tcPr>
-            <w:tcW w:w="3396" w:type="dxa"/>
+            <w:tcW w:w="3397" w:type="dxa"/>
             <w:gridSpan w:val="5"/>
             <w:tcBorders>
               <w:top w:val="single" w:sz="4" w:space="0" w:color="000000"/>
@@ -1109,7 +1109,7 @@
         </w:trPr>
         <w:tc>
           <w:tcPr>
-            <w:tcW w:w="1600" w:type="dxa"/>
+            <w:tcW w:w="1599" w:type="dxa"/>
             <w:tcBorders>
               <w:top w:val="single" w:sz="4" w:space="0" w:color="000000"/>
               <w:left w:val="single" w:sz="4" w:space="0" w:color="000000"/>
@@ -1138,7 +1138,7 @@
         </w:tc>
         <w:tc>
           <w:tcPr>
-            <w:tcW w:w="3396" w:type="dxa"/>
+            <w:tcW w:w="3397" w:type="dxa"/>
             <w:gridSpan w:val="5"/>
             <w:tcBorders>
               <w:top w:val="single" w:sz="4" w:space="0" w:color="000000"/>
@@ -1233,7 +1233,7 @@
         </w:trPr>
         <w:tc>
           <w:tcPr>
-            <w:tcW w:w="1600" w:type="dxa"/>
+            <w:tcW w:w="1599" w:type="dxa"/>
             <w:tcBorders>
               <w:top w:val="single" w:sz="4" w:space="0" w:color="000000"/>
               <w:left w:val="single" w:sz="4" w:space="0" w:color="000000"/>
@@ -1262,7 +1262,7 @@
         </w:tc>
         <w:tc>
           <w:tcPr>
-            <w:tcW w:w="3396" w:type="dxa"/>
+            <w:tcW w:w="3397" w:type="dxa"/>
             <w:gridSpan w:val="5"/>
             <w:tcBorders>
               <w:top w:val="single" w:sz="4" w:space="0" w:color="000000"/>
@@ -1357,7 +1357,7 @@
         </w:trPr>
         <w:tc>
           <w:tcPr>
-            <w:tcW w:w="1600" w:type="dxa"/>
+            <w:tcW w:w="1599" w:type="dxa"/>
             <w:tcBorders>
               <w:top w:val="single" w:sz="4" w:space="0" w:color="000000"/>
               <w:left w:val="single" w:sz="4" w:space="0" w:color="000000"/>
@@ -1386,7 +1386,7 @@
         </w:tc>
         <w:tc>
           <w:tcPr>
-            <w:tcW w:w="3396" w:type="dxa"/>
+            <w:tcW w:w="3397" w:type="dxa"/>
             <w:gridSpan w:val="5"/>
             <w:tcBorders>
               <w:top w:val="single" w:sz="4" w:space="0" w:color="000000"/>
@@ -1481,7 +1481,7 @@
         </w:trPr>
         <w:tc>
           <w:tcPr>
-            <w:tcW w:w="1600" w:type="dxa"/>
+            <w:tcW w:w="1599" w:type="dxa"/>
             <w:tcBorders>
               <w:top w:val="single" w:sz="4" w:space="0" w:color="000000"/>
               <w:left w:val="single" w:sz="4" w:space="0" w:color="000000"/>
@@ -1510,7 +1510,7 @@
         </w:tc>
         <w:tc>
           <w:tcPr>
-            <w:tcW w:w="3396" w:type="dxa"/>
+            <w:tcW w:w="3397" w:type="dxa"/>
             <w:gridSpan w:val="5"/>
             <w:tcBorders>
               <w:top w:val="single" w:sz="4" w:space="0" w:color="000000"/>
@@ -1603,7 +1603,7 @@
         </w:trPr>
         <w:tc>
           <w:tcPr>
-            <w:tcW w:w="1600" w:type="dxa"/>
+            <w:tcW w:w="1599" w:type="dxa"/>
             <w:tcBorders>
               <w:top w:val="single" w:sz="4" w:space="0" w:color="000000"/>
               <w:left w:val="single" w:sz="4" w:space="0" w:color="000000"/>
@@ -1632,7 +1632,7 @@
         </w:tc>
         <w:tc>
           <w:tcPr>
-            <w:tcW w:w="3396" w:type="dxa"/>
+            <w:tcW w:w="3397" w:type="dxa"/>
             <w:gridSpan w:val="5"/>
             <w:tcBorders>
               <w:top w:val="single" w:sz="4" w:space="0" w:color="000000"/>
@@ -1755,6 +1755,105 @@
           <w:b/>
           <w:szCs w:val="24"/>
         </w:rPr>
+        <w:t>Hinweis: Sie finden eine Online-Version dieser Bewerbung auf</w:t>
+      </w:r>
+    </w:p>
+    <w:p>
+      <w:pPr>
+        <w:pStyle w:val="Formatvorlage1"/>
+        <w:widowControl w:val="false"/>
+        <w:tabs>
+          <w:tab w:val="clear" w:pos="708"/>
+          <w:tab w:val="right" w:pos="3686" w:leader="none"/>
+          <w:tab w:val="right" w:pos="4962" w:leader="none"/>
+        </w:tabs>
+        <w:spacing w:before="120" w:after="120"/>
+        <w:jc w:val="center"/>
+        <w:rPr>
+          <w:rFonts w:ascii="Arial" w:hAnsi="Arial"/>
+          <w:b/>
+          <w:b/>
+          <w:szCs w:val="24"/>
+        </w:rPr>
+      </w:pPr>
+      <w:r>
+        <w:rPr>
+          <w:rFonts w:ascii="Arial" w:hAnsi="Arial"/>
+          <w:b/>
+          <w:szCs w:val="24"/>
+        </w:rPr>
+        <w:t>https://udhz.rössing.de</w:t>
+      </w:r>
+    </w:p>
+    <w:p>
+      <w:pPr>
+        <w:pStyle w:val="Formatvorlage1"/>
+        <w:widowControl w:val="false"/>
+        <w:tabs>
+          <w:tab w:val="clear" w:pos="708"/>
+          <w:tab w:val="right" w:pos="3686" w:leader="none"/>
+          <w:tab w:val="right" w:pos="4962" w:leader="none"/>
+        </w:tabs>
+        <w:spacing w:before="120" w:after="120"/>
+        <w:jc w:val="center"/>
+        <w:rPr>
+          <w:rFonts w:ascii="Arial" w:hAnsi="Arial"/>
+          <w:b/>
+          <w:b/>
+          <w:szCs w:val="24"/>
+        </w:rPr>
+      </w:pPr>
+      <w:r>
+        <w:rPr>
+          <w:rFonts w:ascii="Arial" w:hAnsi="Arial"/>
+          <w:b/>
+          <w:szCs w:val="24"/>
+        </w:rPr>
+        <w:drawing>
+          <wp:anchor behindDoc="0" distT="0" distB="0" distL="0" distR="0" simplePos="0" locked="0" layoutInCell="0" allowOverlap="1" relativeHeight="5">
+            <wp:simplePos x="0" y="0"/>
+            <wp:positionH relativeFrom="column">
+              <wp:align>center</wp:align>
+            </wp:positionH>
+            <wp:positionV relativeFrom="paragraph">
+              <wp:posOffset>635</wp:posOffset>
+            </wp:positionV>
+            <wp:extent cx="1831975" cy="1831975"/>
+            <wp:effectExtent l="0" t="0" r="0" b="0"/>
+            <wp:wrapSquare wrapText="largest"/>
+            <wp:docPr id="3" name="Image2" descr=""/>
+            <wp:cNvGraphicFramePr>
+              <a:graphicFrameLocks xmlns:a="http://schemas.openxmlformats.org/drawingml/2006/main" noChangeAspect="1"/>
+            </wp:cNvGraphicFramePr>
+            <a:graphic xmlns:a="http://schemas.openxmlformats.org/drawingml/2006/main">
+              <a:graphicData uri="http://schemas.openxmlformats.org/drawingml/2006/picture">
+                <pic:pic xmlns:pic="http://schemas.openxmlformats.org/drawingml/2006/picture">
+                  <pic:nvPicPr>
+                    <pic:cNvPr id="3" name="Image2" descr=""/>
+                    <pic:cNvPicPr>
+                      <a:picLocks noChangeAspect="1" noChangeArrowheads="1"/>
+                    </pic:cNvPicPr>
+                  </pic:nvPicPr>
+                  <pic:blipFill>
+                    <a:blip r:embed="rId4"/>
+                    <a:stretch>
+                      <a:fillRect/>
+                    </a:stretch>
+                  </pic:blipFill>
+                  <pic:spPr bwMode="auto">
+                    <a:xfrm>
+                      <a:off x="0" y="0"/>
+                      <a:ext cx="1831975" cy="1831975"/>
+                    </a:xfrm>
+                    <a:prstGeom prst="rect">
+                      <a:avLst/>
+                    </a:prstGeom>
+                  </pic:spPr>
+                </pic:pic>
+              </a:graphicData>
+            </a:graphic>
+          </wp:anchor>
+        </w:drawing>
       </w:r>
       <w:r>
         <w:br w:type="page"/>
@@ -1867,13 +1966,13 @@
         <w:tblLook w:val="0000" w:noHBand="0" w:noVBand="0" w:firstColumn="0" w:lastRow="0" w:lastColumn="0" w:firstRow="0"/>
       </w:tblPr>
       <w:tblGrid>
-        <w:gridCol w:w="1990"/>
-        <w:gridCol w:w="2005"/>
+        <w:gridCol w:w="1989"/>
+        <w:gridCol w:w="2006"/>
         <w:gridCol w:w="534"/>
         <w:gridCol w:w="1464"/>
         <w:gridCol w:w="2000"/>
-        <w:gridCol w:w="2007"/>
-        <w:gridCol w:w="79"/>
+        <w:gridCol w:w="2008"/>
+        <w:gridCol w:w="78"/>
       </w:tblGrid>
       <w:tr>
         <w:trPr>
@@ -1881,7 +1980,7 @@
         </w:trPr>
         <w:tc>
           <w:tcPr>
-            <w:tcW w:w="10000" w:type="dxa"/>
+            <w:tcW w:w="10001" w:type="dxa"/>
             <w:gridSpan w:val="6"/>
             <w:tcBorders>
               <w:top w:val="single" w:sz="4" w:space="0" w:color="000000"/>
@@ -1917,7 +2016,7 @@
         </w:tc>
         <w:tc>
           <w:tcPr>
-            <w:tcW w:w="79" w:type="dxa"/>
+            <w:tcW w:w="78" w:type="dxa"/>
             <w:tcBorders/>
           </w:tcPr>
           <w:p>
@@ -1938,7 +2037,7 @@
         </w:trPr>
         <w:tc>
           <w:tcPr>
-            <w:tcW w:w="10000" w:type="dxa"/>
+            <w:tcW w:w="10001" w:type="dxa"/>
             <w:gridSpan w:val="6"/>
             <w:tcBorders>
               <w:top w:val="single" w:sz="4" w:space="0" w:color="000000"/>
@@ -1975,7 +2074,7 @@
         </w:tc>
         <w:tc>
           <w:tcPr>
-            <w:tcW w:w="79" w:type="dxa"/>
+            <w:tcW w:w="78" w:type="dxa"/>
             <w:tcBorders/>
           </w:tcPr>
           <w:p>
@@ -1996,7 +2095,7 @@
         </w:trPr>
         <w:tc>
           <w:tcPr>
-            <w:tcW w:w="1990" w:type="dxa"/>
+            <w:tcW w:w="1989" w:type="dxa"/>
             <w:tcBorders>
               <w:top w:val="single" w:sz="4" w:space="0" w:color="000000"/>
               <w:left w:val="single" w:sz="4" w:space="0" w:color="000000"/>
@@ -2025,7 +2124,7 @@
         </w:tc>
         <w:tc>
           <w:tcPr>
-            <w:tcW w:w="2005" w:type="dxa"/>
+            <w:tcW w:w="2006" w:type="dxa"/>
             <w:tcBorders>
               <w:top w:val="single" w:sz="4" w:space="0" w:color="000000"/>
               <w:left w:val="single" w:sz="4" w:space="0" w:color="000000"/>
@@ -2113,7 +2212,7 @@
         </w:tc>
         <w:tc>
           <w:tcPr>
-            <w:tcW w:w="2007" w:type="dxa"/>
+            <w:tcW w:w="2008" w:type="dxa"/>
             <w:tcBorders>
               <w:top w:val="single" w:sz="4" w:space="0" w:color="000000"/>
               <w:left w:val="single" w:sz="4" w:space="0" w:color="000000"/>
@@ -2142,7 +2241,7 @@
         </w:tc>
         <w:tc>
           <w:tcPr>
-            <w:tcW w:w="79" w:type="dxa"/>
+            <w:tcW w:w="78" w:type="dxa"/>
             <w:tcBorders/>
           </w:tcPr>
           <w:p>
@@ -2163,7 +2262,7 @@
         </w:trPr>
         <w:tc>
           <w:tcPr>
-            <w:tcW w:w="10000" w:type="dxa"/>
+            <w:tcW w:w="10001" w:type="dxa"/>
             <w:gridSpan w:val="6"/>
             <w:tcBorders>
               <w:top w:val="single" w:sz="4" w:space="0" w:color="000000"/>
@@ -2208,7 +2307,7 @@
         </w:tc>
         <w:tc>
           <w:tcPr>
-            <w:tcW w:w="79" w:type="dxa"/>
+            <w:tcW w:w="78" w:type="dxa"/>
             <w:tcBorders/>
           </w:tcPr>
           <w:p>
@@ -2229,7 +2328,7 @@
         </w:trPr>
         <w:tc>
           <w:tcPr>
-            <w:tcW w:w="1990" w:type="dxa"/>
+            <w:tcW w:w="1989" w:type="dxa"/>
             <w:tcBorders>
               <w:top w:val="single" w:sz="4" w:space="0" w:color="000000"/>
               <w:left w:val="single" w:sz="4" w:space="0" w:color="000000"/>
@@ -2258,7 +2357,7 @@
         </w:tc>
         <w:tc>
           <w:tcPr>
-            <w:tcW w:w="2005" w:type="dxa"/>
+            <w:tcW w:w="2006" w:type="dxa"/>
             <w:tcBorders>
               <w:top w:val="single" w:sz="4" w:space="0" w:color="000000"/>
               <w:left w:val="single" w:sz="4" w:space="0" w:color="000000"/>
@@ -2322,7 +2421,7 @@
         </w:tc>
         <w:tc>
           <w:tcPr>
-            <w:tcW w:w="2007" w:type="dxa"/>
+            <w:tcW w:w="2008" w:type="dxa"/>
             <w:tcBorders>
               <w:top w:val="single" w:sz="4" w:space="0" w:color="000000"/>
               <w:left w:val="single" w:sz="4" w:space="0" w:color="000000"/>
@@ -2356,7 +2455,7 @@
         </w:tc>
         <w:tc>
           <w:tcPr>
-            <w:tcW w:w="79" w:type="dxa"/>
+            <w:tcW w:w="78" w:type="dxa"/>
             <w:tcBorders/>
           </w:tcPr>
           <w:p>
@@ -2377,7 +2476,7 @@
         </w:trPr>
         <w:tc>
           <w:tcPr>
-            <w:tcW w:w="1990" w:type="dxa"/>
+            <w:tcW w:w="1989" w:type="dxa"/>
             <w:tcBorders>
               <w:top w:val="single" w:sz="4" w:space="0" w:color="000000"/>
               <w:left w:val="single" w:sz="4" w:space="0" w:color="000000"/>
@@ -2406,7 +2505,7 @@
         </w:tc>
         <w:tc>
           <w:tcPr>
-            <w:tcW w:w="2005" w:type="dxa"/>
+            <w:tcW w:w="2006" w:type="dxa"/>
             <w:tcBorders>
               <w:top w:val="single" w:sz="4" w:space="0" w:color="000000"/>
               <w:left w:val="single" w:sz="4" w:space="0" w:color="000000"/>
@@ -2470,7 +2569,7 @@
         </w:tc>
         <w:tc>
           <w:tcPr>
-            <w:tcW w:w="2007" w:type="dxa"/>
+            <w:tcW w:w="2008" w:type="dxa"/>
             <w:tcBorders>
               <w:top w:val="single" w:sz="4" w:space="0" w:color="000000"/>
               <w:left w:val="single" w:sz="4" w:space="0" w:color="000000"/>
@@ -2504,7 +2603,7 @@
         </w:tc>
         <w:tc>
           <w:tcPr>
-            <w:tcW w:w="79" w:type="dxa"/>
+            <w:tcW w:w="78" w:type="dxa"/>
             <w:tcBorders/>
           </w:tcPr>
           <w:p>
@@ -2525,7 +2624,7 @@
         </w:trPr>
         <w:tc>
           <w:tcPr>
-            <w:tcW w:w="10000" w:type="dxa"/>
+            <w:tcW w:w="10001" w:type="dxa"/>
             <w:gridSpan w:val="6"/>
             <w:tcBorders>
               <w:top w:val="single" w:sz="4" w:space="0" w:color="000000"/>
@@ -2560,7 +2659,7 @@
         </w:tc>
         <w:tc>
           <w:tcPr>
-            <w:tcW w:w="79" w:type="dxa"/>
+            <w:tcW w:w="78" w:type="dxa"/>
             <w:tcBorders/>
           </w:tcPr>
           <w:p>
@@ -2581,7 +2680,7 @@
         </w:trPr>
         <w:tc>
           <w:tcPr>
-            <w:tcW w:w="1990" w:type="dxa"/>
+            <w:tcW w:w="1989" w:type="dxa"/>
             <w:tcBorders>
               <w:top w:val="single" w:sz="4" w:space="0" w:color="000000"/>
               <w:left w:val="single" w:sz="4" w:space="0" w:color="000000"/>
@@ -2610,7 +2709,7 @@
         </w:tc>
         <w:tc>
           <w:tcPr>
-            <w:tcW w:w="2005" w:type="dxa"/>
+            <w:tcW w:w="2006" w:type="dxa"/>
             <w:tcBorders>
               <w:top w:val="single" w:sz="4" w:space="0" w:color="000000"/>
               <w:left w:val="single" w:sz="4" w:space="0" w:color="000000"/>
@@ -2674,7 +2773,7 @@
         </w:tc>
         <w:tc>
           <w:tcPr>
-            <w:tcW w:w="2007" w:type="dxa"/>
+            <w:tcW w:w="2008" w:type="dxa"/>
             <w:tcBorders>
               <w:top w:val="single" w:sz="4" w:space="0" w:color="000000"/>
               <w:left w:val="single" w:sz="4" w:space="0" w:color="000000"/>
@@ -2708,7 +2807,7 @@
         </w:tc>
         <w:tc>
           <w:tcPr>
-            <w:tcW w:w="79" w:type="dxa"/>
+            <w:tcW w:w="78" w:type="dxa"/>
             <w:tcBorders/>
           </w:tcPr>
           <w:p>
@@ -2729,7 +2828,7 @@
         </w:trPr>
         <w:tc>
           <w:tcPr>
-            <w:tcW w:w="1990" w:type="dxa"/>
+            <w:tcW w:w="1989" w:type="dxa"/>
             <w:tcBorders>
               <w:top w:val="single" w:sz="4" w:space="0" w:color="000000"/>
               <w:left w:val="single" w:sz="4" w:space="0" w:color="000000"/>
@@ -2758,7 +2857,7 @@
         </w:tc>
         <w:tc>
           <w:tcPr>
-            <w:tcW w:w="2005" w:type="dxa"/>
+            <w:tcW w:w="2006" w:type="dxa"/>
             <w:tcBorders>
               <w:top w:val="single" w:sz="4" w:space="0" w:color="000000"/>
               <w:left w:val="single" w:sz="4" w:space="0" w:color="000000"/>
@@ -2823,7 +2922,7 @@
         </w:tc>
         <w:tc>
           <w:tcPr>
-            <w:tcW w:w="2007" w:type="dxa"/>
+            <w:tcW w:w="2008" w:type="dxa"/>
             <w:tcBorders>
               <w:top w:val="single" w:sz="4" w:space="0" w:color="000000"/>
               <w:left w:val="single" w:sz="4" w:space="0" w:color="000000"/>
@@ -2858,7 +2957,7 @@
         </w:tc>
         <w:tc>
           <w:tcPr>
-            <w:tcW w:w="79" w:type="dxa"/>
+            <w:tcW w:w="78" w:type="dxa"/>
             <w:tcBorders/>
           </w:tcPr>
           <w:p>
@@ -2879,7 +2978,7 @@
         </w:trPr>
         <w:tc>
           <w:tcPr>
-            <w:tcW w:w="1990" w:type="dxa"/>
+            <w:tcW w:w="1989" w:type="dxa"/>
             <w:tcBorders>
               <w:top w:val="single" w:sz="4" w:space="0" w:color="000000"/>
               <w:left w:val="single" w:sz="4" w:space="0" w:color="000000"/>
@@ -2908,7 +3007,7 @@
         </w:tc>
         <w:tc>
           <w:tcPr>
-            <w:tcW w:w="2005" w:type="dxa"/>
+            <w:tcW w:w="2006" w:type="dxa"/>
             <w:tcBorders>
               <w:top w:val="single" w:sz="4" w:space="0" w:color="000000"/>
               <w:left w:val="single" w:sz="4" w:space="0" w:color="000000"/>
@@ -2973,7 +3072,7 @@
         </w:tc>
         <w:tc>
           <w:tcPr>
-            <w:tcW w:w="2007" w:type="dxa"/>
+            <w:tcW w:w="2008" w:type="dxa"/>
             <w:tcBorders>
               <w:top w:val="single" w:sz="4" w:space="0" w:color="000000"/>
               <w:left w:val="single" w:sz="4" w:space="0" w:color="000000"/>
@@ -3008,7 +3107,7 @@
         </w:tc>
         <w:tc>
           <w:tcPr>
-            <w:tcW w:w="79" w:type="dxa"/>
+            <w:tcW w:w="78" w:type="dxa"/>
             <w:tcBorders/>
           </w:tcPr>
           <w:p>
@@ -3029,7 +3128,7 @@
         </w:trPr>
         <w:tc>
           <w:tcPr>
-            <w:tcW w:w="1990" w:type="dxa"/>
+            <w:tcW w:w="1989" w:type="dxa"/>
             <w:tcBorders>
               <w:top w:val="single" w:sz="4" w:space="0" w:color="000000"/>
               <w:left w:val="single" w:sz="4" w:space="0" w:color="000000"/>
@@ -3058,7 +3157,7 @@
         </w:tc>
         <w:tc>
           <w:tcPr>
-            <w:tcW w:w="2005" w:type="dxa"/>
+            <w:tcW w:w="2006" w:type="dxa"/>
             <w:tcBorders>
               <w:top w:val="single" w:sz="4" w:space="0" w:color="000000"/>
               <w:left w:val="single" w:sz="4" w:space="0" w:color="000000"/>
@@ -3123,7 +3222,7 @@
         </w:tc>
         <w:tc>
           <w:tcPr>
-            <w:tcW w:w="2007" w:type="dxa"/>
+            <w:tcW w:w="2008" w:type="dxa"/>
             <w:tcBorders>
               <w:top w:val="single" w:sz="4" w:space="0" w:color="000000"/>
               <w:left w:val="single" w:sz="4" w:space="0" w:color="000000"/>
@@ -3158,7 +3257,7 @@
         </w:tc>
         <w:tc>
           <w:tcPr>
-            <w:tcW w:w="79" w:type="dxa"/>
+            <w:tcW w:w="78" w:type="dxa"/>
             <w:tcBorders/>
           </w:tcPr>
           <w:p>
@@ -3179,7 +3278,7 @@
         </w:trPr>
         <w:tc>
           <w:tcPr>
-            <w:tcW w:w="10000" w:type="dxa"/>
+            <w:tcW w:w="10001" w:type="dxa"/>
             <w:gridSpan w:val="6"/>
             <w:tcBorders>
               <w:top w:val="single" w:sz="4" w:space="0" w:color="000000"/>
@@ -3216,7 +3315,7 @@
         </w:tc>
         <w:tc>
           <w:tcPr>
-            <w:tcW w:w="79" w:type="dxa"/>
+            <w:tcW w:w="78" w:type="dxa"/>
             <w:tcBorders/>
           </w:tcPr>
           <w:p>
@@ -3237,7 +3336,7 @@
         </w:trPr>
         <w:tc>
           <w:tcPr>
-            <w:tcW w:w="10000" w:type="dxa"/>
+            <w:tcW w:w="10001" w:type="dxa"/>
             <w:gridSpan w:val="6"/>
             <w:tcBorders>
               <w:top w:val="single" w:sz="4" w:space="0" w:color="000000"/>
@@ -3274,7 +3373,7 @@
         </w:tc>
         <w:tc>
           <w:tcPr>
-            <w:tcW w:w="79" w:type="dxa"/>
+            <w:tcW w:w="78" w:type="dxa"/>
             <w:tcBorders/>
           </w:tcPr>
           <w:p>
@@ -3295,7 +3394,7 @@
         </w:trPr>
         <w:tc>
           <w:tcPr>
-            <w:tcW w:w="10000" w:type="dxa"/>
+            <w:tcW w:w="10001" w:type="dxa"/>
             <w:gridSpan w:val="6"/>
             <w:tcBorders>
               <w:top w:val="single" w:sz="4" w:space="0" w:color="000000"/>
@@ -3330,7 +3429,7 @@
         </w:tc>
         <w:tc>
           <w:tcPr>
-            <w:tcW w:w="79" w:type="dxa"/>
+            <w:tcW w:w="78" w:type="dxa"/>
             <w:tcBorders/>
           </w:tcPr>
           <w:p>
@@ -3387,7 +3486,7 @@
         </w:tc>
         <w:tc>
           <w:tcPr>
-            <w:tcW w:w="6005" w:type="dxa"/>
+            <w:tcW w:w="6006" w:type="dxa"/>
             <w:gridSpan w:val="4"/>
             <w:tcBorders>
               <w:top w:val="single" w:sz="4" w:space="0" w:color="000000"/>
@@ -3423,7 +3522,7 @@
         </w:tc>
         <w:tc>
           <w:tcPr>
-            <w:tcW w:w="79" w:type="dxa"/>
+            <w:tcW w:w="78" w:type="dxa"/>
             <w:tcBorders/>
           </w:tcPr>
           <w:p>
@@ -3480,7 +3579,7 @@
         </w:tc>
         <w:tc>
           <w:tcPr>
-            <w:tcW w:w="6005" w:type="dxa"/>
+            <w:tcW w:w="6006" w:type="dxa"/>
             <w:gridSpan w:val="4"/>
             <w:tcBorders>
               <w:top w:val="single" w:sz="4" w:space="0" w:color="000000"/>
@@ -3518,7 +3617,7 @@
         </w:tc>
         <w:tc>
           <w:tcPr>
-            <w:tcW w:w="79" w:type="dxa"/>
+            <w:tcW w:w="78" w:type="dxa"/>
             <w:tcBorders/>
           </w:tcPr>
           <w:p>
@@ -3575,7 +3674,7 @@
         </w:tc>
         <w:tc>
           <w:tcPr>
-            <w:tcW w:w="6005" w:type="dxa"/>
+            <w:tcW w:w="6006" w:type="dxa"/>
             <w:gridSpan w:val="4"/>
             <w:tcBorders>
               <w:top w:val="single" w:sz="4" w:space="0" w:color="000000"/>
@@ -3611,7 +3710,7 @@
         </w:tc>
         <w:tc>
           <w:tcPr>
-            <w:tcW w:w="79" w:type="dxa"/>
+            <w:tcW w:w="78" w:type="dxa"/>
             <w:tcBorders/>
           </w:tcPr>
           <w:p>
@@ -3632,7 +3731,7 @@
         </w:trPr>
         <w:tc>
           <w:tcPr>
-            <w:tcW w:w="1990" w:type="dxa"/>
+            <w:tcW w:w="1989" w:type="dxa"/>
             <w:tcBorders>
               <w:top w:val="single" w:sz="4" w:space="0" w:color="000000"/>
               <w:left w:val="single" w:sz="4" w:space="0" w:color="000000"/>
@@ -3665,7 +3764,7 @@
         </w:tc>
         <w:tc>
           <w:tcPr>
-            <w:tcW w:w="4003" w:type="dxa"/>
+            <w:tcW w:w="4004" w:type="dxa"/>
             <w:gridSpan w:val="3"/>
             <w:tcBorders>
               <w:top w:val="single" w:sz="4" w:space="0" w:color="000000"/>
@@ -3700,7 +3799,7 @@
         </w:tc>
         <w:tc>
           <w:tcPr>
-            <w:tcW w:w="4007" w:type="dxa"/>
+            <w:tcW w:w="4008" w:type="dxa"/>
             <w:gridSpan w:val="2"/>
             <w:tcBorders>
               <w:top w:val="single" w:sz="4" w:space="0" w:color="000000"/>
@@ -3735,7 +3834,7 @@
         </w:tc>
         <w:tc>
           <w:tcPr>
-            <w:tcW w:w="79" w:type="dxa"/>
+            <w:tcW w:w="78" w:type="dxa"/>
             <w:tcBorders/>
           </w:tcPr>
           <w:p>
@@ -3756,7 +3855,7 @@
         </w:trPr>
         <w:tc>
           <w:tcPr>
-            <w:tcW w:w="1990" w:type="dxa"/>
+            <w:tcW w:w="1989" w:type="dxa"/>
             <w:tcBorders>
               <w:top w:val="single" w:sz="4" w:space="0" w:color="000000"/>
               <w:left w:val="single" w:sz="4" w:space="0" w:color="000000"/>
@@ -3789,7 +3888,7 @@
         </w:tc>
         <w:tc>
           <w:tcPr>
-            <w:tcW w:w="4003" w:type="dxa"/>
+            <w:tcW w:w="4004" w:type="dxa"/>
             <w:gridSpan w:val="3"/>
             <w:tcBorders>
               <w:top w:val="single" w:sz="4" w:space="0" w:color="000000"/>
@@ -3824,7 +3923,7 @@
         </w:tc>
         <w:tc>
           <w:tcPr>
-            <w:tcW w:w="4007" w:type="dxa"/>
+            <w:tcW w:w="4008" w:type="dxa"/>
             <w:gridSpan w:val="2"/>
             <w:tcBorders>
               <w:top w:val="single" w:sz="4" w:space="0" w:color="000000"/>
@@ -3859,7 +3958,7 @@
         </w:tc>
         <w:tc>
           <w:tcPr>
-            <w:tcW w:w="79" w:type="dxa"/>
+            <w:tcW w:w="78" w:type="dxa"/>
             <w:tcBorders/>
           </w:tcPr>
           <w:p>
@@ -3880,7 +3979,7 @@
         </w:trPr>
         <w:tc>
           <w:tcPr>
-            <w:tcW w:w="1990" w:type="dxa"/>
+            <w:tcW w:w="1989" w:type="dxa"/>
             <w:tcBorders>
               <w:top w:val="single" w:sz="4" w:space="0" w:color="000000"/>
               <w:left w:val="single" w:sz="4" w:space="0" w:color="000000"/>
@@ -3913,7 +4012,7 @@
         </w:tc>
         <w:tc>
           <w:tcPr>
-            <w:tcW w:w="4003" w:type="dxa"/>
+            <w:tcW w:w="4004" w:type="dxa"/>
             <w:gridSpan w:val="3"/>
             <w:tcBorders>
               <w:top w:val="single" w:sz="4" w:space="0" w:color="000000"/>
@@ -3948,7 +4047,7 @@
         </w:tc>
         <w:tc>
           <w:tcPr>
-            <w:tcW w:w="4007" w:type="dxa"/>
+            <w:tcW w:w="4008" w:type="dxa"/>
             <w:gridSpan w:val="2"/>
             <w:tcBorders>
               <w:top w:val="single" w:sz="4" w:space="0" w:color="000000"/>
@@ -3983,7 +4082,7 @@
         </w:tc>
         <w:tc>
           <w:tcPr>
-            <w:tcW w:w="79" w:type="dxa"/>
+            <w:tcW w:w="78" w:type="dxa"/>
             <w:tcBorders/>
           </w:tcPr>
           <w:p>
@@ -4004,7 +4103,7 @@
         </w:trPr>
         <w:tc>
           <w:tcPr>
-            <w:tcW w:w="1990" w:type="dxa"/>
+            <w:tcW w:w="1989" w:type="dxa"/>
             <w:tcBorders>
               <w:top w:val="single" w:sz="4" w:space="0" w:color="000000"/>
               <w:left w:val="single" w:sz="4" w:space="0" w:color="000000"/>
@@ -4037,7 +4136,7 @@
         </w:tc>
         <w:tc>
           <w:tcPr>
-            <w:tcW w:w="4003" w:type="dxa"/>
+            <w:tcW w:w="4004" w:type="dxa"/>
             <w:gridSpan w:val="3"/>
             <w:tcBorders>
               <w:top w:val="single" w:sz="4" w:space="0" w:color="000000"/>
@@ -4072,7 +4171,7 @@
         </w:tc>
         <w:tc>
           <w:tcPr>
-            <w:tcW w:w="4007" w:type="dxa"/>
+            <w:tcW w:w="4008" w:type="dxa"/>
             <w:gridSpan w:val="2"/>
             <w:tcBorders>
               <w:top w:val="single" w:sz="4" w:space="0" w:color="000000"/>
@@ -4107,7 +4206,7 @@
         </w:tc>
         <w:tc>
           <w:tcPr>
-            <w:tcW w:w="79" w:type="dxa"/>
+            <w:tcW w:w="78" w:type="dxa"/>
             <w:tcBorders/>
           </w:tcPr>
           <w:p>
@@ -4128,7 +4227,7 @@
         </w:trPr>
         <w:tc>
           <w:tcPr>
-            <w:tcW w:w="10000" w:type="dxa"/>
+            <w:tcW w:w="10001" w:type="dxa"/>
             <w:gridSpan w:val="6"/>
             <w:tcBorders>
               <w:top w:val="single" w:sz="4" w:space="0" w:color="000000"/>
@@ -4163,7 +4262,7 @@
         </w:tc>
         <w:tc>
           <w:tcPr>
-            <w:tcW w:w="79" w:type="dxa"/>
+            <w:tcW w:w="78" w:type="dxa"/>
             <w:tcBorders/>
           </w:tcPr>
           <w:p>
@@ -4260,7 +4359,7 @@
         </w:trPr>
         <w:tc>
           <w:tcPr>
-            <w:tcW w:w="10000" w:type="dxa"/>
+            <w:tcW w:w="10001" w:type="dxa"/>
             <w:gridSpan w:val="6"/>
             <w:tcBorders>
               <w:top w:val="single" w:sz="4" w:space="0" w:color="000000"/>
@@ -4295,7 +4394,7 @@
         </w:tc>
         <w:tc>
           <w:tcPr>
-            <w:tcW w:w="79" w:type="dxa"/>
+            <w:tcW w:w="78" w:type="dxa"/>
             <w:tcBorders/>
           </w:tcPr>
           <w:p>
@@ -4316,7 +4415,7 @@
         </w:trPr>
         <w:tc>
           <w:tcPr>
-            <w:tcW w:w="10000" w:type="dxa"/>
+            <w:tcW w:w="10001" w:type="dxa"/>
             <w:gridSpan w:val="6"/>
             <w:tcBorders>
               <w:top w:val="single" w:sz="4" w:space="0" w:color="000000"/>
@@ -4351,7 +4450,7 @@
         </w:tc>
         <w:tc>
           <w:tcPr>
-            <w:tcW w:w="79" w:type="dxa"/>
+            <w:tcW w:w="78" w:type="dxa"/>
             <w:tcBorders/>
           </w:tcPr>
           <w:p>
@@ -4372,7 +4471,7 @@
         </w:trPr>
         <w:tc>
           <w:tcPr>
-            <w:tcW w:w="1990" w:type="dxa"/>
+            <w:tcW w:w="1989" w:type="dxa"/>
             <w:tcBorders>
               <w:top w:val="single" w:sz="4" w:space="0" w:color="000000"/>
               <w:left w:val="single" w:sz="4" w:space="0" w:color="000000"/>
@@ -4409,7 +4508,7 @@
         </w:tc>
         <w:tc>
           <w:tcPr>
-            <w:tcW w:w="4003" w:type="dxa"/>
+            <w:tcW w:w="4004" w:type="dxa"/>
             <w:gridSpan w:val="3"/>
             <w:tcBorders>
               <w:top w:val="single" w:sz="4" w:space="0" w:color="000000"/>
@@ -4447,7 +4546,7 @@
         </w:tc>
         <w:tc>
           <w:tcPr>
-            <w:tcW w:w="4007" w:type="dxa"/>
+            <w:tcW w:w="4008" w:type="dxa"/>
             <w:gridSpan w:val="2"/>
             <w:tcBorders>
               <w:top w:val="single" w:sz="4" w:space="0" w:color="000000"/>
@@ -4484,7 +4583,7 @@
         </w:tc>
         <w:tc>
           <w:tcPr>
-            <w:tcW w:w="79" w:type="dxa"/>
+            <w:tcW w:w="78" w:type="dxa"/>
             <w:tcBorders/>
           </w:tcPr>
           <w:p>
@@ -4505,7 +4604,7 @@
         </w:trPr>
         <w:tc>
           <w:tcPr>
-            <w:tcW w:w="10000" w:type="dxa"/>
+            <w:tcW w:w="10001" w:type="dxa"/>
             <w:gridSpan w:val="6"/>
             <w:tcBorders>
               <w:top w:val="single" w:sz="4" w:space="0" w:color="000000"/>
@@ -4539,7 +4638,7 @@
         </w:tc>
         <w:tc>
           <w:tcPr>
-            <w:tcW w:w="79" w:type="dxa"/>
+            <w:tcW w:w="78" w:type="dxa"/>
             <w:tcBorders/>
           </w:tcPr>
           <w:p>
@@ -4560,7 +4659,7 @@
         </w:trPr>
         <w:tc>
           <w:tcPr>
-            <w:tcW w:w="10000" w:type="dxa"/>
+            <w:tcW w:w="10001" w:type="dxa"/>
             <w:gridSpan w:val="6"/>
             <w:tcBorders>
               <w:top w:val="single" w:sz="4" w:space="0" w:color="000000"/>
@@ -4615,7 +4714,7 @@
                   <wp:extent cx="6259195" cy="4126230"/>
                   <wp:effectExtent l="0" t="0" r="0" b="0"/>
                   <wp:wrapSquare wrapText="largest"/>
-                  <wp:docPr id="3" name="Image1" descr=""/>
+                  <wp:docPr id="4" name="Image1" descr=""/>
                   <wp:cNvGraphicFramePr>
                     <a:graphicFrameLocks xmlns:a="http://schemas.openxmlformats.org/drawingml/2006/main" noChangeAspect="1"/>
                   </wp:cNvGraphicFramePr>
@@ -4623,13 +4722,13 @@
                     <a:graphicData uri="http://schemas.openxmlformats.org/drawingml/2006/picture">
                       <pic:pic xmlns:pic="http://schemas.openxmlformats.org/drawingml/2006/picture">
                         <pic:nvPicPr>
-                          <pic:cNvPr id="3" name="Image1" descr=""/>
+                          <pic:cNvPr id="4" name="Image1" descr=""/>
                           <pic:cNvPicPr>
                             <a:picLocks noChangeAspect="1" noChangeArrowheads="1"/>
                           </pic:cNvPicPr>
                         </pic:nvPicPr>
                         <pic:blipFill>
-                          <a:blip r:embed="rId4"/>
+                          <a:blip r:embed="rId5"/>
                           <a:stretch>
                             <a:fillRect/>
                           </a:stretch>
@@ -4653,7 +4752,7 @@
         </w:tc>
         <w:tc>
           <w:tcPr>
-            <w:tcW w:w="79" w:type="dxa"/>
+            <w:tcW w:w="78" w:type="dxa"/>
             <w:tcBorders/>
           </w:tcPr>
           <w:p>
@@ -4674,7 +4773,7 @@
         </w:trPr>
         <w:tc>
           <w:tcPr>
-            <w:tcW w:w="10000" w:type="dxa"/>
+            <w:tcW w:w="10001" w:type="dxa"/>
             <w:gridSpan w:val="6"/>
             <w:tcBorders>
               <w:top w:val="single" w:sz="4" w:space="0" w:color="000000"/>
@@ -4708,7 +4807,7 @@
         </w:tc>
         <w:tc>
           <w:tcPr>
-            <w:tcW w:w="79" w:type="dxa"/>
+            <w:tcW w:w="78" w:type="dxa"/>
             <w:tcBorders/>
           </w:tcPr>
           <w:p>
@@ -4727,7 +4826,7 @@
         <w:trPr/>
         <w:tc>
           <w:tcPr>
-            <w:tcW w:w="10000" w:type="dxa"/>
+            <w:tcW w:w="10001" w:type="dxa"/>
             <w:gridSpan w:val="6"/>
             <w:tcBorders>
               <w:left w:val="single" w:sz="4" w:space="0" w:color="000000"/>
@@ -4738,13 +4837,14 @@
           <w:p>
             <w:pPr>
               <w:pStyle w:val="TextBody"/>
+              <w:widowControl w:val="false"/>
               <w:numPr>
                 <w:ilvl w:val="0"/>
                 <w:numId w:val="3"/>
               </w:numPr>
               <w:rPr/>
             </w:pPr>
-            <w:hyperlink r:id="rId5" w:tgtFrame="_blank">
+            <w:hyperlink r:id="rId6" w:tgtFrame="_blank">
               <w:r>
                 <w:rPr>
                   <w:rStyle w:val="InternetLink"/>
@@ -4756,13 +4856,14 @@
           <w:p>
             <w:pPr>
               <w:pStyle w:val="TextBody"/>
+              <w:widowControl w:val="false"/>
               <w:numPr>
                 <w:ilvl w:val="0"/>
                 <w:numId w:val="3"/>
               </w:numPr>
               <w:rPr/>
             </w:pPr>
-            <w:hyperlink r:id="rId6" w:tgtFrame="_blank">
+            <w:hyperlink r:id="rId7" w:tgtFrame="_blank">
               <w:r>
                 <w:rPr>
                   <w:rStyle w:val="InternetLink"/>
@@ -4774,13 +4875,14 @@
           <w:p>
             <w:pPr>
               <w:pStyle w:val="TextBody"/>
+              <w:widowControl w:val="false"/>
               <w:numPr>
                 <w:ilvl w:val="0"/>
                 <w:numId w:val="3"/>
               </w:numPr>
               <w:rPr/>
             </w:pPr>
-            <w:hyperlink r:id="rId7" w:tgtFrame="_blank">
+            <w:hyperlink r:id="rId8" w:tgtFrame="_blank">
               <w:r>
                 <w:rPr>
                   <w:rStyle w:val="InternetLink"/>
@@ -4792,13 +4894,14 @@
           <w:p>
             <w:pPr>
               <w:pStyle w:val="TextBody"/>
+              <w:widowControl w:val="false"/>
               <w:numPr>
                 <w:ilvl w:val="0"/>
                 <w:numId w:val="3"/>
               </w:numPr>
               <w:rPr/>
             </w:pPr>
-            <w:hyperlink r:id="rId8" w:tgtFrame="_blank">
+            <w:hyperlink r:id="rId9" w:tgtFrame="_blank">
               <w:r>
                 <w:rPr>
                   <w:rStyle w:val="InternetLink"/>
@@ -4810,13 +4913,14 @@
           <w:p>
             <w:pPr>
               <w:pStyle w:val="TextBody"/>
+              <w:widowControl w:val="false"/>
               <w:numPr>
                 <w:ilvl w:val="0"/>
                 <w:numId w:val="3"/>
               </w:numPr>
               <w:rPr/>
             </w:pPr>
-            <w:hyperlink r:id="rId9" w:tgtFrame="_blank">
+            <w:hyperlink r:id="rId10" w:tgtFrame="_blank">
               <w:r>
                 <w:rPr>
                   <w:rStyle w:val="InternetLink"/>
@@ -4828,13 +4932,14 @@
           <w:p>
             <w:pPr>
               <w:pStyle w:val="TextBody"/>
+              <w:widowControl w:val="false"/>
               <w:numPr>
                 <w:ilvl w:val="0"/>
                 <w:numId w:val="3"/>
               </w:numPr>
               <w:rPr/>
             </w:pPr>
-            <w:hyperlink r:id="rId10" w:tgtFrame="_blank">
+            <w:hyperlink r:id="rId11" w:tgtFrame="_blank">
               <w:r>
                 <w:rPr>
                   <w:rStyle w:val="InternetLink"/>
@@ -4846,13 +4951,14 @@
           <w:p>
             <w:pPr>
               <w:pStyle w:val="TextBody"/>
+              <w:widowControl w:val="false"/>
               <w:numPr>
                 <w:ilvl w:val="0"/>
                 <w:numId w:val="3"/>
               </w:numPr>
               <w:rPr/>
             </w:pPr>
-            <w:hyperlink r:id="rId11" w:tgtFrame="_blank">
+            <w:hyperlink r:id="rId12" w:tgtFrame="_blank">
               <w:r>
                 <w:rPr>
                   <w:rStyle w:val="InternetLink"/>
@@ -4864,13 +4970,14 @@
           <w:p>
             <w:pPr>
               <w:pStyle w:val="TextBody"/>
+              <w:widowControl w:val="false"/>
               <w:numPr>
                 <w:ilvl w:val="0"/>
                 <w:numId w:val="3"/>
               </w:numPr>
               <w:rPr/>
             </w:pPr>
-            <w:hyperlink r:id="rId12" w:tgtFrame="_blank">
+            <w:hyperlink r:id="rId13" w:tgtFrame="_blank">
               <w:r>
                 <w:rPr>
                   <w:rStyle w:val="InternetLink"/>
@@ -4882,13 +4989,14 @@
           <w:p>
             <w:pPr>
               <w:pStyle w:val="TextBody"/>
+              <w:widowControl w:val="false"/>
               <w:numPr>
                 <w:ilvl w:val="0"/>
                 <w:numId w:val="3"/>
               </w:numPr>
               <w:rPr/>
             </w:pPr>
-            <w:hyperlink r:id="rId13" w:tgtFrame="_blank">
+            <w:hyperlink r:id="rId14" w:tgtFrame="_blank">
               <w:r>
                 <w:rPr>
                   <w:rStyle w:val="InternetLink"/>
@@ -4900,13 +5008,14 @@
           <w:p>
             <w:pPr>
               <w:pStyle w:val="TextBody"/>
+              <w:widowControl w:val="false"/>
               <w:numPr>
                 <w:ilvl w:val="0"/>
                 <w:numId w:val="3"/>
               </w:numPr>
               <w:rPr/>
             </w:pPr>
-            <w:hyperlink r:id="rId14" w:tgtFrame="_blank">
+            <w:hyperlink r:id="rId15" w:tgtFrame="_blank">
               <w:r>
                 <w:rPr>
                   <w:rStyle w:val="InternetLink"/>
@@ -4918,13 +5027,14 @@
           <w:p>
             <w:pPr>
               <w:pStyle w:val="TextBody"/>
+              <w:widowControl w:val="false"/>
               <w:numPr>
                 <w:ilvl w:val="0"/>
                 <w:numId w:val="3"/>
               </w:numPr>
               <w:rPr/>
             </w:pPr>
-            <w:hyperlink r:id="rId15" w:tgtFrame="_blank">
+            <w:hyperlink r:id="rId16" w:tgtFrame="_blank">
               <w:r>
                 <w:rPr>
                   <w:rStyle w:val="InternetLink"/>
@@ -4936,13 +5046,14 @@
           <w:p>
             <w:pPr>
               <w:pStyle w:val="TextBody"/>
+              <w:widowControl w:val="false"/>
               <w:numPr>
                 <w:ilvl w:val="0"/>
                 <w:numId w:val="3"/>
               </w:numPr>
               <w:rPr/>
             </w:pPr>
-            <w:hyperlink r:id="rId16" w:tgtFrame="_blank">
+            <w:hyperlink r:id="rId17" w:tgtFrame="_blank">
               <w:r>
                 <w:rPr>
                   <w:rStyle w:val="InternetLink"/>
@@ -4954,6 +5065,7 @@
           <w:p>
             <w:pPr>
               <w:pStyle w:val="TextBody"/>
+              <w:widowControl w:val="false"/>
               <w:spacing w:before="0" w:after="140"/>
               <w:rPr>
                 <w:rFonts w:ascii="Arial" w:hAnsi="Arial"/>
@@ -4967,7 +5079,7 @@
         </w:tc>
         <w:tc>
           <w:tcPr>
-            <w:tcW w:w="79" w:type="dxa"/>
+            <w:tcW w:w="78" w:type="dxa"/>
             <w:tcBorders/>
           </w:tcPr>
           <w:p>
@@ -4988,7 +5100,7 @@
         </w:trPr>
         <w:tc>
           <w:tcPr>
-            <w:tcW w:w="10000" w:type="dxa"/>
+            <w:tcW w:w="10001" w:type="dxa"/>
             <w:gridSpan w:val="6"/>
             <w:tcBorders>
               <w:top w:val="single" w:sz="4" w:space="0" w:color="000000"/>
@@ -5022,7 +5134,7 @@
         </w:tc>
         <w:tc>
           <w:tcPr>
-            <w:tcW w:w="79" w:type="dxa"/>
+            <w:tcW w:w="78" w:type="dxa"/>
             <w:tcBorders/>
           </w:tcPr>
           <w:p>
@@ -5043,7 +5155,7 @@
         </w:trPr>
         <w:tc>
           <w:tcPr>
-            <w:tcW w:w="10000" w:type="dxa"/>
+            <w:tcW w:w="10001" w:type="dxa"/>
             <w:gridSpan w:val="6"/>
             <w:tcBorders>
               <w:left w:val="single" w:sz="4" w:space="0" w:color="000000"/>
@@ -5054,6 +5166,7 @@
           <w:p>
             <w:pPr>
               <w:pStyle w:val="TextBody"/>
+              <w:widowControl w:val="false"/>
               <w:spacing w:before="0" w:after="140"/>
               <w:rPr>
                 <w:rFonts w:ascii="Arial" w:hAnsi="Arial"/>
@@ -5068,7 +5181,7 @@
         </w:tc>
         <w:tc>
           <w:tcPr>
-            <w:tcW w:w="79" w:type="dxa"/>
+            <w:tcW w:w="78" w:type="dxa"/>
             <w:tcBorders/>
           </w:tcPr>
           <w:p>
@@ -5089,7 +5202,7 @@
         </w:trPr>
         <w:tc>
           <w:tcPr>
-            <w:tcW w:w="10000" w:type="dxa"/>
+            <w:tcW w:w="10001" w:type="dxa"/>
             <w:gridSpan w:val="6"/>
             <w:tcBorders>
               <w:top w:val="single" w:sz="4" w:space="0" w:color="000000"/>
@@ -5123,7 +5236,7 @@
         </w:tc>
         <w:tc>
           <w:tcPr>
-            <w:tcW w:w="79" w:type="dxa"/>
+            <w:tcW w:w="78" w:type="dxa"/>
             <w:tcBorders/>
           </w:tcPr>
           <w:p>
@@ -5144,7 +5257,7 @@
         </w:trPr>
         <w:tc>
           <w:tcPr>
-            <w:tcW w:w="10000" w:type="dxa"/>
+            <w:tcW w:w="10001" w:type="dxa"/>
             <w:gridSpan w:val="6"/>
             <w:tcBorders>
               <w:left w:val="single" w:sz="4" w:space="0" w:color="000000"/>
@@ -5155,6 +5268,7 @@
           <w:p>
             <w:pPr>
               <w:pStyle w:val="TextBody"/>
+              <w:widowControl w:val="false"/>
               <w:numPr>
                 <w:ilvl w:val="0"/>
                 <w:numId w:val="2"/>
@@ -5172,6 +5286,7 @@
           <w:p>
             <w:pPr>
               <w:pStyle w:val="TextBody"/>
+              <w:widowControl w:val="false"/>
               <w:numPr>
                 <w:ilvl w:val="0"/>
                 <w:numId w:val="2"/>
@@ -5189,6 +5304,7 @@
           <w:p>
             <w:pPr>
               <w:pStyle w:val="TextBody"/>
+              <w:widowControl w:val="false"/>
               <w:numPr>
                 <w:ilvl w:val="0"/>
                 <w:numId w:val="2"/>
@@ -5206,6 +5322,7 @@
           <w:p>
             <w:pPr>
               <w:pStyle w:val="TextBody"/>
+              <w:widowControl w:val="false"/>
               <w:numPr>
                 <w:ilvl w:val="0"/>
                 <w:numId w:val="2"/>
@@ -5223,6 +5340,7 @@
           <w:p>
             <w:pPr>
               <w:pStyle w:val="TextBody"/>
+              <w:widowControl w:val="false"/>
               <w:numPr>
                 <w:ilvl w:val="0"/>
                 <w:numId w:val="2"/>
@@ -5240,6 +5358,7 @@
           <w:p>
             <w:pPr>
               <w:pStyle w:val="TextBody"/>
+              <w:widowControl w:val="false"/>
               <w:numPr>
                 <w:ilvl w:val="0"/>
                 <w:numId w:val="2"/>
@@ -5257,6 +5376,7 @@
           <w:p>
             <w:pPr>
               <w:pStyle w:val="TextBody"/>
+              <w:widowControl w:val="false"/>
               <w:numPr>
                 <w:ilvl w:val="0"/>
                 <w:numId w:val="2"/>
@@ -5274,6 +5394,7 @@
           <w:p>
             <w:pPr>
               <w:pStyle w:val="TextBody"/>
+              <w:widowControl w:val="false"/>
               <w:numPr>
                 <w:ilvl w:val="0"/>
                 <w:numId w:val="2"/>
@@ -5291,6 +5412,7 @@
           <w:p>
             <w:pPr>
               <w:pStyle w:val="TextBody"/>
+              <w:widowControl w:val="false"/>
               <w:numPr>
                 <w:ilvl w:val="0"/>
                 <w:numId w:val="2"/>
@@ -5308,6 +5430,7 @@
           <w:p>
             <w:pPr>
               <w:pStyle w:val="TextBody"/>
+              <w:widowControl w:val="false"/>
               <w:numPr>
                 <w:ilvl w:val="0"/>
                 <w:numId w:val="2"/>
@@ -5325,6 +5448,7 @@
           <w:p>
             <w:pPr>
               <w:pStyle w:val="TextBody"/>
+              <w:widowControl w:val="false"/>
               <w:numPr>
                 <w:ilvl w:val="0"/>
                 <w:numId w:val="2"/>
@@ -5342,6 +5466,7 @@
           <w:p>
             <w:pPr>
               <w:pStyle w:val="TextBody"/>
+              <w:widowControl w:val="false"/>
               <w:numPr>
                 <w:ilvl w:val="0"/>
                 <w:numId w:val="2"/>
@@ -5359,6 +5484,7 @@
           <w:p>
             <w:pPr>
               <w:pStyle w:val="TextBody"/>
+              <w:widowControl w:val="false"/>
               <w:numPr>
                 <w:ilvl w:val="0"/>
                 <w:numId w:val="2"/>
@@ -5376,6 +5502,7 @@
           <w:p>
             <w:pPr>
               <w:pStyle w:val="TextBody"/>
+              <w:widowControl w:val="false"/>
               <w:numPr>
                 <w:ilvl w:val="0"/>
                 <w:numId w:val="2"/>
@@ -5393,6 +5520,7 @@
           <w:p>
             <w:pPr>
               <w:pStyle w:val="TextBody"/>
+              <w:widowControl w:val="false"/>
               <w:numPr>
                 <w:ilvl w:val="0"/>
                 <w:numId w:val="2"/>
@@ -5410,6 +5538,7 @@
           <w:p>
             <w:pPr>
               <w:pStyle w:val="TextBody"/>
+              <w:widowControl w:val="false"/>
               <w:numPr>
                 <w:ilvl w:val="0"/>
                 <w:numId w:val="2"/>
@@ -5427,6 +5556,7 @@
           <w:p>
             <w:pPr>
               <w:pStyle w:val="TextBody"/>
+              <w:widowControl w:val="false"/>
               <w:numPr>
                 <w:ilvl w:val="0"/>
                 <w:numId w:val="2"/>
@@ -5445,7 +5575,7 @@
         </w:tc>
         <w:tc>
           <w:tcPr>
-            <w:tcW w:w="79" w:type="dxa"/>
+            <w:tcW w:w="78" w:type="dxa"/>
             <w:tcBorders/>
           </w:tcPr>
           <w:p>
@@ -5466,7 +5596,7 @@
         </w:trPr>
         <w:tc>
           <w:tcPr>
-            <w:tcW w:w="10000" w:type="dxa"/>
+            <w:tcW w:w="10001" w:type="dxa"/>
             <w:gridSpan w:val="6"/>
             <w:tcBorders>
               <w:top w:val="single" w:sz="4" w:space="0" w:color="000000"/>
@@ -5500,7 +5630,7 @@
         </w:tc>
         <w:tc>
           <w:tcPr>
-            <w:tcW w:w="79" w:type="dxa"/>
+            <w:tcW w:w="78" w:type="dxa"/>
             <w:tcBorders/>
           </w:tcPr>
           <w:p>
@@ -5519,7 +5649,7 @@
         <w:trPr/>
         <w:tc>
           <w:tcPr>
-            <w:tcW w:w="10000" w:type="dxa"/>
+            <w:tcW w:w="10001" w:type="dxa"/>
             <w:gridSpan w:val="6"/>
             <w:tcBorders>
               <w:left w:val="single" w:sz="4" w:space="0" w:color="000000"/>
@@ -5530,6 +5660,7 @@
           <w:p>
             <w:pPr>
               <w:pStyle w:val="TextBody"/>
+              <w:widowControl w:val="false"/>
               <w:numPr>
                 <w:ilvl w:val="0"/>
                 <w:numId w:val="4"/>
@@ -5544,6 +5675,7 @@
           <w:p>
             <w:pPr>
               <w:pStyle w:val="TextBody"/>
+              <w:widowControl w:val="false"/>
               <w:numPr>
                 <w:ilvl w:val="0"/>
                 <w:numId w:val="4"/>
@@ -5558,6 +5690,7 @@
           <w:p>
             <w:pPr>
               <w:pStyle w:val="TextBody"/>
+              <w:widowControl w:val="false"/>
               <w:numPr>
                 <w:ilvl w:val="0"/>
                 <w:numId w:val="4"/>
@@ -5572,6 +5705,7 @@
           <w:p>
             <w:pPr>
               <w:pStyle w:val="TextBody"/>
+              <w:widowControl w:val="false"/>
               <w:numPr>
                 <w:ilvl w:val="0"/>
                 <w:numId w:val="4"/>
@@ -5586,6 +5720,7 @@
           <w:p>
             <w:pPr>
               <w:pStyle w:val="TextBody"/>
+              <w:widowControl w:val="false"/>
               <w:numPr>
                 <w:ilvl w:val="0"/>
                 <w:numId w:val="4"/>
@@ -5600,6 +5735,7 @@
           <w:p>
             <w:pPr>
               <w:pStyle w:val="TextBody"/>
+              <w:widowControl w:val="false"/>
               <w:numPr>
                 <w:ilvl w:val="0"/>
                 <w:numId w:val="4"/>
@@ -5614,6 +5750,7 @@
           <w:p>
             <w:pPr>
               <w:pStyle w:val="TextBody"/>
+              <w:widowControl w:val="false"/>
               <w:numPr>
                 <w:ilvl w:val="0"/>
                 <w:numId w:val="4"/>
@@ -5628,6 +5765,7 @@
           <w:p>
             <w:pPr>
               <w:pStyle w:val="TextBody"/>
+              <w:widowControl w:val="false"/>
               <w:numPr>
                 <w:ilvl w:val="0"/>
                 <w:numId w:val="4"/>
@@ -5642,6 +5780,7 @@
           <w:p>
             <w:pPr>
               <w:pStyle w:val="TextBody"/>
+              <w:widowControl w:val="false"/>
               <w:numPr>
                 <w:ilvl w:val="0"/>
                 <w:numId w:val="4"/>
@@ -5656,6 +5795,7 @@
           <w:p>
             <w:pPr>
               <w:pStyle w:val="TextBody"/>
+              <w:widowControl w:val="false"/>
               <w:numPr>
                 <w:ilvl w:val="0"/>
                 <w:numId w:val="4"/>
@@ -5670,6 +5810,7 @@
           <w:p>
             <w:pPr>
               <w:pStyle w:val="TextBody"/>
+              <w:widowControl w:val="false"/>
               <w:numPr>
                 <w:ilvl w:val="0"/>
                 <w:numId w:val="4"/>
@@ -5684,6 +5825,7 @@
           <w:p>
             <w:pPr>
               <w:pStyle w:val="TextBody"/>
+              <w:widowControl w:val="false"/>
               <w:numPr>
                 <w:ilvl w:val="0"/>
                 <w:numId w:val="4"/>
@@ -5698,6 +5840,7 @@
           <w:p>
             <w:pPr>
               <w:pStyle w:val="TextBody"/>
+              <w:widowControl w:val="false"/>
               <w:numPr>
                 <w:ilvl w:val="0"/>
                 <w:numId w:val="4"/>
@@ -5712,6 +5855,7 @@
           <w:p>
             <w:pPr>
               <w:pStyle w:val="TextBody"/>
+              <w:widowControl w:val="false"/>
               <w:numPr>
                 <w:ilvl w:val="0"/>
                 <w:numId w:val="4"/>
@@ -5726,6 +5870,7 @@
           <w:p>
             <w:pPr>
               <w:pStyle w:val="TextBody"/>
+              <w:widowControl w:val="false"/>
               <w:numPr>
                 <w:ilvl w:val="0"/>
                 <w:numId w:val="4"/>
@@ -5740,6 +5885,7 @@
           <w:p>
             <w:pPr>
               <w:pStyle w:val="TextBody"/>
+              <w:widowControl w:val="false"/>
               <w:numPr>
                 <w:ilvl w:val="0"/>
                 <w:numId w:val="4"/>
@@ -5754,6 +5900,7 @@
           <w:p>
             <w:pPr>
               <w:pStyle w:val="TextBody"/>
+              <w:widowControl w:val="false"/>
               <w:numPr>
                 <w:ilvl w:val="0"/>
                 <w:numId w:val="4"/>
@@ -5768,6 +5915,7 @@
           <w:p>
             <w:pPr>
               <w:pStyle w:val="TextBody"/>
+              <w:widowControl w:val="false"/>
               <w:numPr>
                 <w:ilvl w:val="0"/>
                 <w:numId w:val="4"/>
@@ -5782,6 +5930,7 @@
           <w:p>
             <w:pPr>
               <w:pStyle w:val="TextBody"/>
+              <w:widowControl w:val="false"/>
               <w:numPr>
                 <w:ilvl w:val="0"/>
                 <w:numId w:val="4"/>
@@ -5796,6 +5945,7 @@
           <w:p>
             <w:pPr>
               <w:pStyle w:val="TextBody"/>
+              <w:widowControl w:val="false"/>
               <w:numPr>
                 <w:ilvl w:val="0"/>
                 <w:numId w:val="4"/>
@@ -5810,6 +5960,7 @@
           <w:p>
             <w:pPr>
               <w:pStyle w:val="TextBody"/>
+              <w:widowControl w:val="false"/>
               <w:numPr>
                 <w:ilvl w:val="0"/>
                 <w:numId w:val="4"/>
@@ -5824,6 +5975,7 @@
           <w:p>
             <w:pPr>
               <w:pStyle w:val="TextBody"/>
+              <w:widowControl w:val="false"/>
               <w:numPr>
                 <w:ilvl w:val="0"/>
                 <w:numId w:val="4"/>
@@ -5838,6 +5990,7 @@
           <w:p>
             <w:pPr>
               <w:pStyle w:val="TextBody"/>
+              <w:widowControl w:val="false"/>
               <w:numPr>
                 <w:ilvl w:val="0"/>
                 <w:numId w:val="4"/>
@@ -5856,7 +6009,7 @@
         </w:tc>
         <w:tc>
           <w:tcPr>
-            <w:tcW w:w="79" w:type="dxa"/>
+            <w:tcW w:w="78" w:type="dxa"/>
             <w:tcBorders/>
           </w:tcPr>
           <w:p>
@@ -5884,12 +6037,12 @@
       </w:r>
     </w:p>
     <w:sectPr>
-      <w:headerReference w:type="even" r:id="rId17"/>
-      <w:headerReference w:type="default" r:id="rId18"/>
-      <w:headerReference w:type="first" r:id="rId19"/>
-      <w:footerReference w:type="even" r:id="rId20"/>
-      <w:footerReference w:type="default" r:id="rId21"/>
-      <w:footerReference w:type="first" r:id="rId22"/>
+      <w:headerReference w:type="even" r:id="rId18"/>
+      <w:headerReference w:type="default" r:id="rId19"/>
+      <w:headerReference w:type="first" r:id="rId20"/>
+      <w:footerReference w:type="even" r:id="rId21"/>
+      <w:footerReference w:type="default" r:id="rId22"/>
+      <w:footerReference w:type="first" r:id="rId23"/>
       <w:type w:val="nextPage"/>
       <w:pgSz w:w="11906" w:h="16838"/>
       <w:pgMar w:left="1418" w:right="567" w:gutter="0" w:header="720" w:top="777" w:footer="506" w:bottom="563"/>

</xml_diff>

<commit_message>
trage mitglieder landfrauen und cdu ein
</commit_message>
<xml_diff>
--- a/unterlagen/bewerbung.docx
+++ b/unterlagen/bewerbung.docx
@@ -17,16 +17,16 @@
         <w:tblLook w:val="0000" w:noHBand="0" w:noVBand="0" w:firstColumn="0" w:lastRow="0" w:lastColumn="0" w:firstRow="0"/>
       </w:tblPr>
       <w:tblGrid>
-        <w:gridCol w:w="1599"/>
-        <w:gridCol w:w="458"/>
+        <w:gridCol w:w="1598"/>
+        <w:gridCol w:w="459"/>
         <w:gridCol w:w="2031"/>
         <w:gridCol w:w="895"/>
         <w:gridCol w:w="12"/>
         <w:gridCol w:w="1"/>
         <w:gridCol w:w="1050"/>
         <w:gridCol w:w="559"/>
-        <w:gridCol w:w="1694"/>
-        <w:gridCol w:w="1693"/>
+        <w:gridCol w:w="1695"/>
+        <w:gridCol w:w="1692"/>
       </w:tblGrid>
       <w:tr>
         <w:trPr>
@@ -34,7 +34,7 @@
         </w:trPr>
         <w:tc>
           <w:tcPr>
-            <w:tcW w:w="8299" w:type="dxa"/>
+            <w:tcW w:w="8300" w:type="dxa"/>
             <w:gridSpan w:val="9"/>
             <w:tcBorders/>
             <w:vAlign w:val="center"/>
@@ -82,7 +82,7 @@
         </w:tc>
         <w:tc>
           <w:tcPr>
-            <w:tcW w:w="1693" w:type="dxa"/>
+            <w:tcW w:w="1692" w:type="dxa"/>
             <w:tcBorders/>
           </w:tcPr>
           <w:p>
@@ -861,7 +861,7 @@
         </w:trPr>
         <w:tc>
           <w:tcPr>
-            <w:tcW w:w="1599" w:type="dxa"/>
+            <w:tcW w:w="1598" w:type="dxa"/>
             <w:tcBorders>
               <w:top w:val="single" w:sz="4" w:space="0" w:color="000000"/>
               <w:left w:val="single" w:sz="4" w:space="0" w:color="000000"/>
@@ -890,7 +890,7 @@
         </w:tc>
         <w:tc>
           <w:tcPr>
-            <w:tcW w:w="3397" w:type="dxa"/>
+            <w:tcW w:w="3398" w:type="dxa"/>
             <w:gridSpan w:val="5"/>
             <w:tcBorders>
               <w:top w:val="single" w:sz="4" w:space="0" w:color="000000"/>
@@ -985,7 +985,7 @@
         </w:trPr>
         <w:tc>
           <w:tcPr>
-            <w:tcW w:w="1599" w:type="dxa"/>
+            <w:tcW w:w="1598" w:type="dxa"/>
             <w:tcBorders>
               <w:top w:val="single" w:sz="4" w:space="0" w:color="000000"/>
               <w:left w:val="single" w:sz="4" w:space="0" w:color="000000"/>
@@ -1014,7 +1014,7 @@
         </w:tc>
         <w:tc>
           <w:tcPr>
-            <w:tcW w:w="3397" w:type="dxa"/>
+            <w:tcW w:w="3398" w:type="dxa"/>
             <w:gridSpan w:val="5"/>
             <w:tcBorders>
               <w:top w:val="single" w:sz="4" w:space="0" w:color="000000"/>
@@ -1109,7 +1109,7 @@
         </w:trPr>
         <w:tc>
           <w:tcPr>
-            <w:tcW w:w="1599" w:type="dxa"/>
+            <w:tcW w:w="1598" w:type="dxa"/>
             <w:tcBorders>
               <w:top w:val="single" w:sz="4" w:space="0" w:color="000000"/>
               <w:left w:val="single" w:sz="4" w:space="0" w:color="000000"/>
@@ -1138,7 +1138,7 @@
         </w:tc>
         <w:tc>
           <w:tcPr>
-            <w:tcW w:w="3397" w:type="dxa"/>
+            <w:tcW w:w="3398" w:type="dxa"/>
             <w:gridSpan w:val="5"/>
             <w:tcBorders>
               <w:top w:val="single" w:sz="4" w:space="0" w:color="000000"/>
@@ -1233,7 +1233,7 @@
         </w:trPr>
         <w:tc>
           <w:tcPr>
-            <w:tcW w:w="1599" w:type="dxa"/>
+            <w:tcW w:w="1598" w:type="dxa"/>
             <w:tcBorders>
               <w:top w:val="single" w:sz="4" w:space="0" w:color="000000"/>
               <w:left w:val="single" w:sz="4" w:space="0" w:color="000000"/>
@@ -1262,7 +1262,7 @@
         </w:tc>
         <w:tc>
           <w:tcPr>
-            <w:tcW w:w="3397" w:type="dxa"/>
+            <w:tcW w:w="3398" w:type="dxa"/>
             <w:gridSpan w:val="5"/>
             <w:tcBorders>
               <w:top w:val="single" w:sz="4" w:space="0" w:color="000000"/>
@@ -1357,7 +1357,7 @@
         </w:trPr>
         <w:tc>
           <w:tcPr>
-            <w:tcW w:w="1599" w:type="dxa"/>
+            <w:tcW w:w="1598" w:type="dxa"/>
             <w:tcBorders>
               <w:top w:val="single" w:sz="4" w:space="0" w:color="000000"/>
               <w:left w:val="single" w:sz="4" w:space="0" w:color="000000"/>
@@ -1386,7 +1386,7 @@
         </w:tc>
         <w:tc>
           <w:tcPr>
-            <w:tcW w:w="3397" w:type="dxa"/>
+            <w:tcW w:w="3398" w:type="dxa"/>
             <w:gridSpan w:val="5"/>
             <w:tcBorders>
               <w:top w:val="single" w:sz="4" w:space="0" w:color="000000"/>
@@ -1481,7 +1481,7 @@
         </w:trPr>
         <w:tc>
           <w:tcPr>
-            <w:tcW w:w="1599" w:type="dxa"/>
+            <w:tcW w:w="1598" w:type="dxa"/>
             <w:tcBorders>
               <w:top w:val="single" w:sz="4" w:space="0" w:color="000000"/>
               <w:left w:val="single" w:sz="4" w:space="0" w:color="000000"/>
@@ -1510,7 +1510,7 @@
         </w:tc>
         <w:tc>
           <w:tcPr>
-            <w:tcW w:w="3397" w:type="dxa"/>
+            <w:tcW w:w="3398" w:type="dxa"/>
             <w:gridSpan w:val="5"/>
             <w:tcBorders>
               <w:top w:val="single" w:sz="4" w:space="0" w:color="000000"/>
@@ -1603,7 +1603,7 @@
         </w:trPr>
         <w:tc>
           <w:tcPr>
-            <w:tcW w:w="1599" w:type="dxa"/>
+            <w:tcW w:w="1598" w:type="dxa"/>
             <w:tcBorders>
               <w:top w:val="single" w:sz="4" w:space="0" w:color="000000"/>
               <w:left w:val="single" w:sz="4" w:space="0" w:color="000000"/>
@@ -1632,7 +1632,7 @@
         </w:tc>
         <w:tc>
           <w:tcPr>
-            <w:tcW w:w="3397" w:type="dxa"/>
+            <w:tcW w:w="3398" w:type="dxa"/>
             <w:gridSpan w:val="5"/>
             <w:tcBorders>
               <w:top w:val="single" w:sz="4" w:space="0" w:color="000000"/>
@@ -1966,13 +1966,13 @@
         <w:tblLook w:val="0000" w:noHBand="0" w:noVBand="0" w:firstColumn="0" w:lastRow="0" w:lastColumn="0" w:firstRow="0"/>
       </w:tblPr>
       <w:tblGrid>
-        <w:gridCol w:w="1989"/>
-        <w:gridCol w:w="2006"/>
+        <w:gridCol w:w="1988"/>
+        <w:gridCol w:w="2007"/>
         <w:gridCol w:w="534"/>
         <w:gridCol w:w="1464"/>
         <w:gridCol w:w="2000"/>
-        <w:gridCol w:w="2008"/>
-        <w:gridCol w:w="78"/>
+        <w:gridCol w:w="2009"/>
+        <w:gridCol w:w="77"/>
       </w:tblGrid>
       <w:tr>
         <w:trPr>
@@ -1980,7 +1980,7 @@
         </w:trPr>
         <w:tc>
           <w:tcPr>
-            <w:tcW w:w="10001" w:type="dxa"/>
+            <w:tcW w:w="10002" w:type="dxa"/>
             <w:gridSpan w:val="6"/>
             <w:tcBorders>
               <w:top w:val="single" w:sz="4" w:space="0" w:color="000000"/>
@@ -2016,7 +2016,7 @@
         </w:tc>
         <w:tc>
           <w:tcPr>
-            <w:tcW w:w="78" w:type="dxa"/>
+            <w:tcW w:w="77" w:type="dxa"/>
             <w:tcBorders/>
           </w:tcPr>
           <w:p>
@@ -2037,7 +2037,7 @@
         </w:trPr>
         <w:tc>
           <w:tcPr>
-            <w:tcW w:w="10001" w:type="dxa"/>
+            <w:tcW w:w="10002" w:type="dxa"/>
             <w:gridSpan w:val="6"/>
             <w:tcBorders>
               <w:top w:val="single" w:sz="4" w:space="0" w:color="000000"/>
@@ -2074,7 +2074,7 @@
         </w:tc>
         <w:tc>
           <w:tcPr>
-            <w:tcW w:w="78" w:type="dxa"/>
+            <w:tcW w:w="77" w:type="dxa"/>
             <w:tcBorders/>
           </w:tcPr>
           <w:p>
@@ -2095,7 +2095,7 @@
         </w:trPr>
         <w:tc>
           <w:tcPr>
-            <w:tcW w:w="1989" w:type="dxa"/>
+            <w:tcW w:w="1988" w:type="dxa"/>
             <w:tcBorders>
               <w:top w:val="single" w:sz="4" w:space="0" w:color="000000"/>
               <w:left w:val="single" w:sz="4" w:space="0" w:color="000000"/>
@@ -2124,7 +2124,7 @@
         </w:tc>
         <w:tc>
           <w:tcPr>
-            <w:tcW w:w="2006" w:type="dxa"/>
+            <w:tcW w:w="2007" w:type="dxa"/>
             <w:tcBorders>
               <w:top w:val="single" w:sz="4" w:space="0" w:color="000000"/>
               <w:left w:val="single" w:sz="4" w:space="0" w:color="000000"/>
@@ -2212,7 +2212,7 @@
         </w:tc>
         <w:tc>
           <w:tcPr>
-            <w:tcW w:w="2008" w:type="dxa"/>
+            <w:tcW w:w="2009" w:type="dxa"/>
             <w:tcBorders>
               <w:top w:val="single" w:sz="4" w:space="0" w:color="000000"/>
               <w:left w:val="single" w:sz="4" w:space="0" w:color="000000"/>
@@ -2241,7 +2241,7 @@
         </w:tc>
         <w:tc>
           <w:tcPr>
-            <w:tcW w:w="78" w:type="dxa"/>
+            <w:tcW w:w="77" w:type="dxa"/>
             <w:tcBorders/>
           </w:tcPr>
           <w:p>
@@ -2262,7 +2262,7 @@
         </w:trPr>
         <w:tc>
           <w:tcPr>
-            <w:tcW w:w="10001" w:type="dxa"/>
+            <w:tcW w:w="10002" w:type="dxa"/>
             <w:gridSpan w:val="6"/>
             <w:tcBorders>
               <w:top w:val="single" w:sz="4" w:space="0" w:color="000000"/>
@@ -2307,7 +2307,7 @@
         </w:tc>
         <w:tc>
           <w:tcPr>
-            <w:tcW w:w="78" w:type="dxa"/>
+            <w:tcW w:w="77" w:type="dxa"/>
             <w:tcBorders/>
           </w:tcPr>
           <w:p>
@@ -2328,7 +2328,7 @@
         </w:trPr>
         <w:tc>
           <w:tcPr>
-            <w:tcW w:w="1989" w:type="dxa"/>
+            <w:tcW w:w="1988" w:type="dxa"/>
             <w:tcBorders>
               <w:top w:val="single" w:sz="4" w:space="0" w:color="000000"/>
               <w:left w:val="single" w:sz="4" w:space="0" w:color="000000"/>
@@ -2357,7 +2357,7 @@
         </w:tc>
         <w:tc>
           <w:tcPr>
-            <w:tcW w:w="2006" w:type="dxa"/>
+            <w:tcW w:w="2007" w:type="dxa"/>
             <w:tcBorders>
               <w:top w:val="single" w:sz="4" w:space="0" w:color="000000"/>
               <w:left w:val="single" w:sz="4" w:space="0" w:color="000000"/>
@@ -2421,7 +2421,7 @@
         </w:tc>
         <w:tc>
           <w:tcPr>
-            <w:tcW w:w="2008" w:type="dxa"/>
+            <w:tcW w:w="2009" w:type="dxa"/>
             <w:tcBorders>
               <w:top w:val="single" w:sz="4" w:space="0" w:color="000000"/>
               <w:left w:val="single" w:sz="4" w:space="0" w:color="000000"/>
@@ -2455,7 +2455,7 @@
         </w:tc>
         <w:tc>
           <w:tcPr>
-            <w:tcW w:w="78" w:type="dxa"/>
+            <w:tcW w:w="77" w:type="dxa"/>
             <w:tcBorders/>
           </w:tcPr>
           <w:p>
@@ -2476,7 +2476,7 @@
         </w:trPr>
         <w:tc>
           <w:tcPr>
-            <w:tcW w:w="1989" w:type="dxa"/>
+            <w:tcW w:w="1988" w:type="dxa"/>
             <w:tcBorders>
               <w:top w:val="single" w:sz="4" w:space="0" w:color="000000"/>
               <w:left w:val="single" w:sz="4" w:space="0" w:color="000000"/>
@@ -2505,7 +2505,7 @@
         </w:tc>
         <w:tc>
           <w:tcPr>
-            <w:tcW w:w="2006" w:type="dxa"/>
+            <w:tcW w:w="2007" w:type="dxa"/>
             <w:tcBorders>
               <w:top w:val="single" w:sz="4" w:space="0" w:color="000000"/>
               <w:left w:val="single" w:sz="4" w:space="0" w:color="000000"/>
@@ -2569,7 +2569,7 @@
         </w:tc>
         <w:tc>
           <w:tcPr>
-            <w:tcW w:w="2008" w:type="dxa"/>
+            <w:tcW w:w="2009" w:type="dxa"/>
             <w:tcBorders>
               <w:top w:val="single" w:sz="4" w:space="0" w:color="000000"/>
               <w:left w:val="single" w:sz="4" w:space="0" w:color="000000"/>
@@ -2603,7 +2603,7 @@
         </w:tc>
         <w:tc>
           <w:tcPr>
-            <w:tcW w:w="78" w:type="dxa"/>
+            <w:tcW w:w="77" w:type="dxa"/>
             <w:tcBorders/>
           </w:tcPr>
           <w:p>
@@ -2624,7 +2624,7 @@
         </w:trPr>
         <w:tc>
           <w:tcPr>
-            <w:tcW w:w="10001" w:type="dxa"/>
+            <w:tcW w:w="10002" w:type="dxa"/>
             <w:gridSpan w:val="6"/>
             <w:tcBorders>
               <w:top w:val="single" w:sz="4" w:space="0" w:color="000000"/>
@@ -2659,7 +2659,7 @@
         </w:tc>
         <w:tc>
           <w:tcPr>
-            <w:tcW w:w="78" w:type="dxa"/>
+            <w:tcW w:w="77" w:type="dxa"/>
             <w:tcBorders/>
           </w:tcPr>
           <w:p>
@@ -2680,7 +2680,7 @@
         </w:trPr>
         <w:tc>
           <w:tcPr>
-            <w:tcW w:w="1989" w:type="dxa"/>
+            <w:tcW w:w="1988" w:type="dxa"/>
             <w:tcBorders>
               <w:top w:val="single" w:sz="4" w:space="0" w:color="000000"/>
               <w:left w:val="single" w:sz="4" w:space="0" w:color="000000"/>
@@ -2709,7 +2709,7 @@
         </w:tc>
         <w:tc>
           <w:tcPr>
-            <w:tcW w:w="2006" w:type="dxa"/>
+            <w:tcW w:w="2007" w:type="dxa"/>
             <w:tcBorders>
               <w:top w:val="single" w:sz="4" w:space="0" w:color="000000"/>
               <w:left w:val="single" w:sz="4" w:space="0" w:color="000000"/>
@@ -2773,7 +2773,7 @@
         </w:tc>
         <w:tc>
           <w:tcPr>
-            <w:tcW w:w="2008" w:type="dxa"/>
+            <w:tcW w:w="2009" w:type="dxa"/>
             <w:tcBorders>
               <w:top w:val="single" w:sz="4" w:space="0" w:color="000000"/>
               <w:left w:val="single" w:sz="4" w:space="0" w:color="000000"/>
@@ -2807,7 +2807,7 @@
         </w:tc>
         <w:tc>
           <w:tcPr>
-            <w:tcW w:w="78" w:type="dxa"/>
+            <w:tcW w:w="77" w:type="dxa"/>
             <w:tcBorders/>
           </w:tcPr>
           <w:p>
@@ -2828,7 +2828,7 @@
         </w:trPr>
         <w:tc>
           <w:tcPr>
-            <w:tcW w:w="1989" w:type="dxa"/>
+            <w:tcW w:w="1988" w:type="dxa"/>
             <w:tcBorders>
               <w:top w:val="single" w:sz="4" w:space="0" w:color="000000"/>
               <w:left w:val="single" w:sz="4" w:space="0" w:color="000000"/>
@@ -2857,7 +2857,7 @@
         </w:tc>
         <w:tc>
           <w:tcPr>
-            <w:tcW w:w="2006" w:type="dxa"/>
+            <w:tcW w:w="2007" w:type="dxa"/>
             <w:tcBorders>
               <w:top w:val="single" w:sz="4" w:space="0" w:color="000000"/>
               <w:left w:val="single" w:sz="4" w:space="0" w:color="000000"/>
@@ -2922,7 +2922,7 @@
         </w:tc>
         <w:tc>
           <w:tcPr>
-            <w:tcW w:w="2008" w:type="dxa"/>
+            <w:tcW w:w="2009" w:type="dxa"/>
             <w:tcBorders>
               <w:top w:val="single" w:sz="4" w:space="0" w:color="000000"/>
               <w:left w:val="single" w:sz="4" w:space="0" w:color="000000"/>
@@ -2957,7 +2957,7 @@
         </w:tc>
         <w:tc>
           <w:tcPr>
-            <w:tcW w:w="78" w:type="dxa"/>
+            <w:tcW w:w="77" w:type="dxa"/>
             <w:tcBorders/>
           </w:tcPr>
           <w:p>
@@ -2978,7 +2978,7 @@
         </w:trPr>
         <w:tc>
           <w:tcPr>
-            <w:tcW w:w="1989" w:type="dxa"/>
+            <w:tcW w:w="1988" w:type="dxa"/>
             <w:tcBorders>
               <w:top w:val="single" w:sz="4" w:space="0" w:color="000000"/>
               <w:left w:val="single" w:sz="4" w:space="0" w:color="000000"/>
@@ -3007,7 +3007,7 @@
         </w:tc>
         <w:tc>
           <w:tcPr>
-            <w:tcW w:w="2006" w:type="dxa"/>
+            <w:tcW w:w="2007" w:type="dxa"/>
             <w:tcBorders>
               <w:top w:val="single" w:sz="4" w:space="0" w:color="000000"/>
               <w:left w:val="single" w:sz="4" w:space="0" w:color="000000"/>
@@ -3072,7 +3072,7 @@
         </w:tc>
         <w:tc>
           <w:tcPr>
-            <w:tcW w:w="2008" w:type="dxa"/>
+            <w:tcW w:w="2009" w:type="dxa"/>
             <w:tcBorders>
               <w:top w:val="single" w:sz="4" w:space="0" w:color="000000"/>
               <w:left w:val="single" w:sz="4" w:space="0" w:color="000000"/>
@@ -3107,7 +3107,7 @@
         </w:tc>
         <w:tc>
           <w:tcPr>
-            <w:tcW w:w="78" w:type="dxa"/>
+            <w:tcW w:w="77" w:type="dxa"/>
             <w:tcBorders/>
           </w:tcPr>
           <w:p>
@@ -3128,7 +3128,7 @@
         </w:trPr>
         <w:tc>
           <w:tcPr>
-            <w:tcW w:w="1989" w:type="dxa"/>
+            <w:tcW w:w="1988" w:type="dxa"/>
             <w:tcBorders>
               <w:top w:val="single" w:sz="4" w:space="0" w:color="000000"/>
               <w:left w:val="single" w:sz="4" w:space="0" w:color="000000"/>
@@ -3157,7 +3157,7 @@
         </w:tc>
         <w:tc>
           <w:tcPr>
-            <w:tcW w:w="2006" w:type="dxa"/>
+            <w:tcW w:w="2007" w:type="dxa"/>
             <w:tcBorders>
               <w:top w:val="single" w:sz="4" w:space="0" w:color="000000"/>
               <w:left w:val="single" w:sz="4" w:space="0" w:color="000000"/>
@@ -3222,7 +3222,7 @@
         </w:tc>
         <w:tc>
           <w:tcPr>
-            <w:tcW w:w="2008" w:type="dxa"/>
+            <w:tcW w:w="2009" w:type="dxa"/>
             <w:tcBorders>
               <w:top w:val="single" w:sz="4" w:space="0" w:color="000000"/>
               <w:left w:val="single" w:sz="4" w:space="0" w:color="000000"/>
@@ -3257,7 +3257,7 @@
         </w:tc>
         <w:tc>
           <w:tcPr>
-            <w:tcW w:w="78" w:type="dxa"/>
+            <w:tcW w:w="77" w:type="dxa"/>
             <w:tcBorders/>
           </w:tcPr>
           <w:p>
@@ -3278,7 +3278,7 @@
         </w:trPr>
         <w:tc>
           <w:tcPr>
-            <w:tcW w:w="10001" w:type="dxa"/>
+            <w:tcW w:w="10002" w:type="dxa"/>
             <w:gridSpan w:val="6"/>
             <w:tcBorders>
               <w:top w:val="single" w:sz="4" w:space="0" w:color="000000"/>
@@ -3315,7 +3315,7 @@
         </w:tc>
         <w:tc>
           <w:tcPr>
-            <w:tcW w:w="78" w:type="dxa"/>
+            <w:tcW w:w="77" w:type="dxa"/>
             <w:tcBorders/>
           </w:tcPr>
           <w:p>
@@ -3336,7 +3336,7 @@
         </w:trPr>
         <w:tc>
           <w:tcPr>
-            <w:tcW w:w="10001" w:type="dxa"/>
+            <w:tcW w:w="10002" w:type="dxa"/>
             <w:gridSpan w:val="6"/>
             <w:tcBorders>
               <w:top w:val="single" w:sz="4" w:space="0" w:color="000000"/>
@@ -3373,7 +3373,7 @@
         </w:tc>
         <w:tc>
           <w:tcPr>
-            <w:tcW w:w="78" w:type="dxa"/>
+            <w:tcW w:w="77" w:type="dxa"/>
             <w:tcBorders/>
           </w:tcPr>
           <w:p>
@@ -3394,7 +3394,7 @@
         </w:trPr>
         <w:tc>
           <w:tcPr>
-            <w:tcW w:w="10001" w:type="dxa"/>
+            <w:tcW w:w="10002" w:type="dxa"/>
             <w:gridSpan w:val="6"/>
             <w:tcBorders>
               <w:top w:val="single" w:sz="4" w:space="0" w:color="000000"/>
@@ -3429,7 +3429,7 @@
         </w:tc>
         <w:tc>
           <w:tcPr>
-            <w:tcW w:w="78" w:type="dxa"/>
+            <w:tcW w:w="77" w:type="dxa"/>
             <w:tcBorders/>
           </w:tcPr>
           <w:p>
@@ -3486,7 +3486,7 @@
         </w:tc>
         <w:tc>
           <w:tcPr>
-            <w:tcW w:w="6006" w:type="dxa"/>
+            <w:tcW w:w="6007" w:type="dxa"/>
             <w:gridSpan w:val="4"/>
             <w:tcBorders>
               <w:top w:val="single" w:sz="4" w:space="0" w:color="000000"/>
@@ -3522,7 +3522,7 @@
         </w:tc>
         <w:tc>
           <w:tcPr>
-            <w:tcW w:w="78" w:type="dxa"/>
+            <w:tcW w:w="77" w:type="dxa"/>
             <w:tcBorders/>
           </w:tcPr>
           <w:p>
@@ -3579,7 +3579,7 @@
         </w:tc>
         <w:tc>
           <w:tcPr>
-            <w:tcW w:w="6006" w:type="dxa"/>
+            <w:tcW w:w="6007" w:type="dxa"/>
             <w:gridSpan w:val="4"/>
             <w:tcBorders>
               <w:top w:val="single" w:sz="4" w:space="0" w:color="000000"/>
@@ -3617,7 +3617,7 @@
         </w:tc>
         <w:tc>
           <w:tcPr>
-            <w:tcW w:w="78" w:type="dxa"/>
+            <w:tcW w:w="77" w:type="dxa"/>
             <w:tcBorders/>
           </w:tcPr>
           <w:p>
@@ -3674,7 +3674,7 @@
         </w:tc>
         <w:tc>
           <w:tcPr>
-            <w:tcW w:w="6006" w:type="dxa"/>
+            <w:tcW w:w="6007" w:type="dxa"/>
             <w:gridSpan w:val="4"/>
             <w:tcBorders>
               <w:top w:val="single" w:sz="4" w:space="0" w:color="000000"/>
@@ -3710,7 +3710,7 @@
         </w:tc>
         <w:tc>
           <w:tcPr>
-            <w:tcW w:w="78" w:type="dxa"/>
+            <w:tcW w:w="77" w:type="dxa"/>
             <w:tcBorders/>
           </w:tcPr>
           <w:p>
@@ -3731,7 +3731,7 @@
         </w:trPr>
         <w:tc>
           <w:tcPr>
-            <w:tcW w:w="1989" w:type="dxa"/>
+            <w:tcW w:w="1988" w:type="dxa"/>
             <w:tcBorders>
               <w:top w:val="single" w:sz="4" w:space="0" w:color="000000"/>
               <w:left w:val="single" w:sz="4" w:space="0" w:color="000000"/>
@@ -3764,7 +3764,7 @@
         </w:tc>
         <w:tc>
           <w:tcPr>
-            <w:tcW w:w="4004" w:type="dxa"/>
+            <w:tcW w:w="4005" w:type="dxa"/>
             <w:gridSpan w:val="3"/>
             <w:tcBorders>
               <w:top w:val="single" w:sz="4" w:space="0" w:color="000000"/>
@@ -3799,7 +3799,7 @@
         </w:tc>
         <w:tc>
           <w:tcPr>
-            <w:tcW w:w="4008" w:type="dxa"/>
+            <w:tcW w:w="4009" w:type="dxa"/>
             <w:gridSpan w:val="2"/>
             <w:tcBorders>
               <w:top w:val="single" w:sz="4" w:space="0" w:color="000000"/>
@@ -3834,7 +3834,7 @@
         </w:tc>
         <w:tc>
           <w:tcPr>
-            <w:tcW w:w="78" w:type="dxa"/>
+            <w:tcW w:w="77" w:type="dxa"/>
             <w:tcBorders/>
           </w:tcPr>
           <w:p>
@@ -3855,7 +3855,7 @@
         </w:trPr>
         <w:tc>
           <w:tcPr>
-            <w:tcW w:w="1989" w:type="dxa"/>
+            <w:tcW w:w="1988" w:type="dxa"/>
             <w:tcBorders>
               <w:top w:val="single" w:sz="4" w:space="0" w:color="000000"/>
               <w:left w:val="single" w:sz="4" w:space="0" w:color="000000"/>
@@ -3888,7 +3888,7 @@
         </w:tc>
         <w:tc>
           <w:tcPr>
-            <w:tcW w:w="4004" w:type="dxa"/>
+            <w:tcW w:w="4005" w:type="dxa"/>
             <w:gridSpan w:val="3"/>
             <w:tcBorders>
               <w:top w:val="single" w:sz="4" w:space="0" w:color="000000"/>
@@ -3923,7 +3923,7 @@
         </w:tc>
         <w:tc>
           <w:tcPr>
-            <w:tcW w:w="4008" w:type="dxa"/>
+            <w:tcW w:w="4009" w:type="dxa"/>
             <w:gridSpan w:val="2"/>
             <w:tcBorders>
               <w:top w:val="single" w:sz="4" w:space="0" w:color="000000"/>
@@ -3958,7 +3958,7 @@
         </w:tc>
         <w:tc>
           <w:tcPr>
-            <w:tcW w:w="78" w:type="dxa"/>
+            <w:tcW w:w="77" w:type="dxa"/>
             <w:tcBorders/>
           </w:tcPr>
           <w:p>
@@ -3979,7 +3979,7 @@
         </w:trPr>
         <w:tc>
           <w:tcPr>
-            <w:tcW w:w="1989" w:type="dxa"/>
+            <w:tcW w:w="1988" w:type="dxa"/>
             <w:tcBorders>
               <w:top w:val="single" w:sz="4" w:space="0" w:color="000000"/>
               <w:left w:val="single" w:sz="4" w:space="0" w:color="000000"/>
@@ -4012,7 +4012,7 @@
         </w:tc>
         <w:tc>
           <w:tcPr>
-            <w:tcW w:w="4004" w:type="dxa"/>
+            <w:tcW w:w="4005" w:type="dxa"/>
             <w:gridSpan w:val="3"/>
             <w:tcBorders>
               <w:top w:val="single" w:sz="4" w:space="0" w:color="000000"/>
@@ -4047,7 +4047,7 @@
         </w:tc>
         <w:tc>
           <w:tcPr>
-            <w:tcW w:w="4008" w:type="dxa"/>
+            <w:tcW w:w="4009" w:type="dxa"/>
             <w:gridSpan w:val="2"/>
             <w:tcBorders>
               <w:top w:val="single" w:sz="4" w:space="0" w:color="000000"/>
@@ -4082,7 +4082,7 @@
         </w:tc>
         <w:tc>
           <w:tcPr>
-            <w:tcW w:w="78" w:type="dxa"/>
+            <w:tcW w:w="77" w:type="dxa"/>
             <w:tcBorders/>
           </w:tcPr>
           <w:p>
@@ -4103,7 +4103,7 @@
         </w:trPr>
         <w:tc>
           <w:tcPr>
-            <w:tcW w:w="1989" w:type="dxa"/>
+            <w:tcW w:w="1988" w:type="dxa"/>
             <w:tcBorders>
               <w:top w:val="single" w:sz="4" w:space="0" w:color="000000"/>
               <w:left w:val="single" w:sz="4" w:space="0" w:color="000000"/>
@@ -4136,7 +4136,7 @@
         </w:tc>
         <w:tc>
           <w:tcPr>
-            <w:tcW w:w="4004" w:type="dxa"/>
+            <w:tcW w:w="4005" w:type="dxa"/>
             <w:gridSpan w:val="3"/>
             <w:tcBorders>
               <w:top w:val="single" w:sz="4" w:space="0" w:color="000000"/>
@@ -4171,7 +4171,7 @@
         </w:tc>
         <w:tc>
           <w:tcPr>
-            <w:tcW w:w="4008" w:type="dxa"/>
+            <w:tcW w:w="4009" w:type="dxa"/>
             <w:gridSpan w:val="2"/>
             <w:tcBorders>
               <w:top w:val="single" w:sz="4" w:space="0" w:color="000000"/>
@@ -4206,7 +4206,7 @@
         </w:tc>
         <w:tc>
           <w:tcPr>
-            <w:tcW w:w="78" w:type="dxa"/>
+            <w:tcW w:w="77" w:type="dxa"/>
             <w:tcBorders/>
           </w:tcPr>
           <w:p>
@@ -4227,7 +4227,7 @@
         </w:trPr>
         <w:tc>
           <w:tcPr>
-            <w:tcW w:w="10001" w:type="dxa"/>
+            <w:tcW w:w="10002" w:type="dxa"/>
             <w:gridSpan w:val="6"/>
             <w:tcBorders>
               <w:top w:val="single" w:sz="4" w:space="0" w:color="000000"/>
@@ -4262,7 +4262,7 @@
         </w:tc>
         <w:tc>
           <w:tcPr>
-            <w:tcW w:w="78" w:type="dxa"/>
+            <w:tcW w:w="77" w:type="dxa"/>
             <w:tcBorders/>
           </w:tcPr>
           <w:p>
@@ -4359,7 +4359,7 @@
         </w:trPr>
         <w:tc>
           <w:tcPr>
-            <w:tcW w:w="10001" w:type="dxa"/>
+            <w:tcW w:w="10002" w:type="dxa"/>
             <w:gridSpan w:val="6"/>
             <w:tcBorders>
               <w:top w:val="single" w:sz="4" w:space="0" w:color="000000"/>
@@ -4394,7 +4394,7 @@
         </w:tc>
         <w:tc>
           <w:tcPr>
-            <w:tcW w:w="78" w:type="dxa"/>
+            <w:tcW w:w="77" w:type="dxa"/>
             <w:tcBorders/>
           </w:tcPr>
           <w:p>
@@ -4415,7 +4415,7 @@
         </w:trPr>
         <w:tc>
           <w:tcPr>
-            <w:tcW w:w="10001" w:type="dxa"/>
+            <w:tcW w:w="10002" w:type="dxa"/>
             <w:gridSpan w:val="6"/>
             <w:tcBorders>
               <w:top w:val="single" w:sz="4" w:space="0" w:color="000000"/>
@@ -4450,7 +4450,7 @@
         </w:tc>
         <w:tc>
           <w:tcPr>
-            <w:tcW w:w="78" w:type="dxa"/>
+            <w:tcW w:w="77" w:type="dxa"/>
             <w:tcBorders/>
           </w:tcPr>
           <w:p>
@@ -4471,7 +4471,7 @@
         </w:trPr>
         <w:tc>
           <w:tcPr>
-            <w:tcW w:w="1989" w:type="dxa"/>
+            <w:tcW w:w="1988" w:type="dxa"/>
             <w:tcBorders>
               <w:top w:val="single" w:sz="4" w:space="0" w:color="000000"/>
               <w:left w:val="single" w:sz="4" w:space="0" w:color="000000"/>
@@ -4508,7 +4508,7 @@
         </w:tc>
         <w:tc>
           <w:tcPr>
-            <w:tcW w:w="4004" w:type="dxa"/>
+            <w:tcW w:w="4005" w:type="dxa"/>
             <w:gridSpan w:val="3"/>
             <w:tcBorders>
               <w:top w:val="single" w:sz="4" w:space="0" w:color="000000"/>
@@ -4546,7 +4546,7 @@
         </w:tc>
         <w:tc>
           <w:tcPr>
-            <w:tcW w:w="4008" w:type="dxa"/>
+            <w:tcW w:w="4009" w:type="dxa"/>
             <w:gridSpan w:val="2"/>
             <w:tcBorders>
               <w:top w:val="single" w:sz="4" w:space="0" w:color="000000"/>
@@ -4583,7 +4583,7 @@
         </w:tc>
         <w:tc>
           <w:tcPr>
-            <w:tcW w:w="78" w:type="dxa"/>
+            <w:tcW w:w="77" w:type="dxa"/>
             <w:tcBorders/>
           </w:tcPr>
           <w:p>
@@ -4604,7 +4604,7 @@
         </w:trPr>
         <w:tc>
           <w:tcPr>
-            <w:tcW w:w="10001" w:type="dxa"/>
+            <w:tcW w:w="10002" w:type="dxa"/>
             <w:gridSpan w:val="6"/>
             <w:tcBorders>
               <w:top w:val="single" w:sz="4" w:space="0" w:color="000000"/>
@@ -4638,7 +4638,7 @@
         </w:tc>
         <w:tc>
           <w:tcPr>
-            <w:tcW w:w="78" w:type="dxa"/>
+            <w:tcW w:w="77" w:type="dxa"/>
             <w:tcBorders/>
           </w:tcPr>
           <w:p>
@@ -4659,7 +4659,7 @@
         </w:trPr>
         <w:tc>
           <w:tcPr>
-            <w:tcW w:w="10001" w:type="dxa"/>
+            <w:tcW w:w="10002" w:type="dxa"/>
             <w:gridSpan w:val="6"/>
             <w:tcBorders>
               <w:top w:val="single" w:sz="4" w:space="0" w:color="000000"/>
@@ -4752,7 +4752,7 @@
         </w:tc>
         <w:tc>
           <w:tcPr>
-            <w:tcW w:w="78" w:type="dxa"/>
+            <w:tcW w:w="77" w:type="dxa"/>
             <w:tcBorders/>
           </w:tcPr>
           <w:p>
@@ -4773,7 +4773,7 @@
         </w:trPr>
         <w:tc>
           <w:tcPr>
-            <w:tcW w:w="10001" w:type="dxa"/>
+            <w:tcW w:w="10002" w:type="dxa"/>
             <w:gridSpan w:val="6"/>
             <w:tcBorders>
               <w:top w:val="single" w:sz="4" w:space="0" w:color="000000"/>
@@ -4807,7 +4807,7 @@
         </w:tc>
         <w:tc>
           <w:tcPr>
-            <w:tcW w:w="78" w:type="dxa"/>
+            <w:tcW w:w="77" w:type="dxa"/>
             <w:tcBorders/>
           </w:tcPr>
           <w:p>
@@ -4826,7 +4826,7 @@
         <w:trPr/>
         <w:tc>
           <w:tcPr>
-            <w:tcW w:w="10001" w:type="dxa"/>
+            <w:tcW w:w="10002" w:type="dxa"/>
             <w:gridSpan w:val="6"/>
             <w:tcBorders>
               <w:left w:val="single" w:sz="4" w:space="0" w:color="000000"/>
@@ -5079,7 +5079,7 @@
         </w:tc>
         <w:tc>
           <w:tcPr>
-            <w:tcW w:w="78" w:type="dxa"/>
+            <w:tcW w:w="77" w:type="dxa"/>
             <w:tcBorders/>
           </w:tcPr>
           <w:p>
@@ -5100,7 +5100,7 @@
         </w:trPr>
         <w:tc>
           <w:tcPr>
-            <w:tcW w:w="10001" w:type="dxa"/>
+            <w:tcW w:w="10002" w:type="dxa"/>
             <w:gridSpan w:val="6"/>
             <w:tcBorders>
               <w:top w:val="single" w:sz="4" w:space="0" w:color="000000"/>
@@ -5134,7 +5134,7 @@
         </w:tc>
         <w:tc>
           <w:tcPr>
-            <w:tcW w:w="78" w:type="dxa"/>
+            <w:tcW w:w="77" w:type="dxa"/>
             <w:tcBorders/>
           </w:tcPr>
           <w:p>
@@ -5155,7 +5155,7 @@
         </w:trPr>
         <w:tc>
           <w:tcPr>
-            <w:tcW w:w="10001" w:type="dxa"/>
+            <w:tcW w:w="10002" w:type="dxa"/>
             <w:gridSpan w:val="6"/>
             <w:tcBorders>
               <w:left w:val="single" w:sz="4" w:space="0" w:color="000000"/>
@@ -5181,7 +5181,7 @@
         </w:tc>
         <w:tc>
           <w:tcPr>
-            <w:tcW w:w="78" w:type="dxa"/>
+            <w:tcW w:w="77" w:type="dxa"/>
             <w:tcBorders/>
           </w:tcPr>
           <w:p>
@@ -5202,7 +5202,7 @@
         </w:trPr>
         <w:tc>
           <w:tcPr>
-            <w:tcW w:w="10001" w:type="dxa"/>
+            <w:tcW w:w="10002" w:type="dxa"/>
             <w:gridSpan w:val="6"/>
             <w:tcBorders>
               <w:top w:val="single" w:sz="4" w:space="0" w:color="000000"/>
@@ -5236,7 +5236,7 @@
         </w:tc>
         <w:tc>
           <w:tcPr>
-            <w:tcW w:w="78" w:type="dxa"/>
+            <w:tcW w:w="77" w:type="dxa"/>
             <w:tcBorders/>
           </w:tcPr>
           <w:p>
@@ -5257,7 +5257,7 @@
         </w:trPr>
         <w:tc>
           <w:tcPr>
-            <w:tcW w:w="10001" w:type="dxa"/>
+            <w:tcW w:w="10002" w:type="dxa"/>
             <w:gridSpan w:val="6"/>
             <w:tcBorders>
               <w:left w:val="single" w:sz="4" w:space="0" w:color="000000"/>
@@ -5575,7 +5575,7 @@
         </w:tc>
         <w:tc>
           <w:tcPr>
-            <w:tcW w:w="78" w:type="dxa"/>
+            <w:tcW w:w="77" w:type="dxa"/>
             <w:tcBorders/>
           </w:tcPr>
           <w:p>
@@ -5596,7 +5596,7 @@
         </w:trPr>
         <w:tc>
           <w:tcPr>
-            <w:tcW w:w="10001" w:type="dxa"/>
+            <w:tcW w:w="10002" w:type="dxa"/>
             <w:gridSpan w:val="6"/>
             <w:tcBorders>
               <w:top w:val="single" w:sz="4" w:space="0" w:color="000000"/>
@@ -5630,7 +5630,7 @@
         </w:tc>
         <w:tc>
           <w:tcPr>
-            <w:tcW w:w="78" w:type="dxa"/>
+            <w:tcW w:w="77" w:type="dxa"/>
             <w:tcBorders/>
           </w:tcPr>
           <w:p>
@@ -5649,7 +5649,7 @@
         <w:trPr/>
         <w:tc>
           <w:tcPr>
-            <w:tcW w:w="10001" w:type="dxa"/>
+            <w:tcW w:w="10002" w:type="dxa"/>
             <w:gridSpan w:val="6"/>
             <w:tcBorders>
               <w:left w:val="single" w:sz="4" w:space="0" w:color="000000"/>
@@ -5834,7 +5834,15 @@
             </w:pPr>
             <w:r>
               <w:rPr/>
-              <w:t>Landfrauenverein (9)</w:t>
+              <w:t>Landfrauenverein (</w:t>
+            </w:r>
+            <w:r>
+              <w:rPr/>
+              <w:t>132</w:t>
+            </w:r>
+            <w:r>
+              <w:rPr/>
+              <w:t>)</w:t>
             </w:r>
           </w:p>
           <w:p>
@@ -5954,7 +5962,11 @@
             </w:pPr>
             <w:r>
               <w:rPr/>
-              <w:t>CDU Ortsverband Rössing</w:t>
+              <w:t xml:space="preserve">CDU Ortsverband Rössing </w:t>
+            </w:r>
+            <w:r>
+              <w:rPr/>
+              <w:t>(28)</w:t>
             </w:r>
           </w:p>
           <w:p>
@@ -6009,7 +6021,7 @@
         </w:tc>
         <w:tc>
           <w:tcPr>
-            <w:tcW w:w="78" w:type="dxa"/>
+            <w:tcW w:w="77" w:type="dxa"/>
             <w:tcBorders/>
           </w:tcPr>
           <w:p>

</xml_diff>

<commit_message>
trage anzahl mitglieder awo nach
</commit_message>
<xml_diff>
--- a/unterlagen/bewerbung.docx
+++ b/unterlagen/bewerbung.docx
@@ -14,19 +14,19 @@
           <w:bottom w:w="0" w:type="dxa"/>
           <w:right w:w="70" w:type="dxa"/>
         </w:tblCellMar>
-        <w:tblLook w:val="0000" w:noHBand="0" w:noVBand="0" w:firstColumn="0" w:lastRow="0" w:lastColumn="0" w:firstRow="0"/>
+        <w:tblLook w:val="0000" w:noVBand="0" w:noHBand="0" w:lastColumn="0" w:firstColumn="0" w:lastRow="0" w:firstRow="0"/>
       </w:tblPr>
       <w:tblGrid>
-        <w:gridCol w:w="1598"/>
-        <w:gridCol w:w="459"/>
+        <w:gridCol w:w="1597"/>
+        <w:gridCol w:w="460"/>
         <w:gridCol w:w="2031"/>
         <w:gridCol w:w="895"/>
         <w:gridCol w:w="12"/>
         <w:gridCol w:w="1"/>
         <w:gridCol w:w="1050"/>
         <w:gridCol w:w="559"/>
-        <w:gridCol w:w="1695"/>
-        <w:gridCol w:w="1692"/>
+        <w:gridCol w:w="1696"/>
+        <w:gridCol w:w="1691"/>
       </w:tblGrid>
       <w:tr>
         <w:trPr>
@@ -34,7 +34,7 @@
         </w:trPr>
         <w:tc>
           <w:tcPr>
-            <w:tcW w:w="8300" w:type="dxa"/>
+            <w:tcW w:w="8301" w:type="dxa"/>
             <w:gridSpan w:val="9"/>
             <w:tcBorders/>
             <w:vAlign w:val="center"/>
@@ -82,7 +82,7 @@
         </w:tc>
         <w:tc>
           <w:tcPr>
-            <w:tcW w:w="1692" w:type="dxa"/>
+            <w:tcW w:w="1691" w:type="dxa"/>
             <w:tcBorders/>
           </w:tcPr>
           <w:p>
@@ -861,7 +861,7 @@
         </w:trPr>
         <w:tc>
           <w:tcPr>
-            <w:tcW w:w="1598" w:type="dxa"/>
+            <w:tcW w:w="1597" w:type="dxa"/>
             <w:tcBorders>
               <w:top w:val="single" w:sz="4" w:space="0" w:color="000000"/>
               <w:left w:val="single" w:sz="4" w:space="0" w:color="000000"/>
@@ -890,7 +890,7 @@
         </w:tc>
         <w:tc>
           <w:tcPr>
-            <w:tcW w:w="3398" w:type="dxa"/>
+            <w:tcW w:w="3399" w:type="dxa"/>
             <w:gridSpan w:val="5"/>
             <w:tcBorders>
               <w:top w:val="single" w:sz="4" w:space="0" w:color="000000"/>
@@ -985,7 +985,7 @@
         </w:trPr>
         <w:tc>
           <w:tcPr>
-            <w:tcW w:w="1598" w:type="dxa"/>
+            <w:tcW w:w="1597" w:type="dxa"/>
             <w:tcBorders>
               <w:top w:val="single" w:sz="4" w:space="0" w:color="000000"/>
               <w:left w:val="single" w:sz="4" w:space="0" w:color="000000"/>
@@ -1014,7 +1014,7 @@
         </w:tc>
         <w:tc>
           <w:tcPr>
-            <w:tcW w:w="3398" w:type="dxa"/>
+            <w:tcW w:w="3399" w:type="dxa"/>
             <w:gridSpan w:val="5"/>
             <w:tcBorders>
               <w:top w:val="single" w:sz="4" w:space="0" w:color="000000"/>
@@ -1109,7 +1109,7 @@
         </w:trPr>
         <w:tc>
           <w:tcPr>
-            <w:tcW w:w="1598" w:type="dxa"/>
+            <w:tcW w:w="1597" w:type="dxa"/>
             <w:tcBorders>
               <w:top w:val="single" w:sz="4" w:space="0" w:color="000000"/>
               <w:left w:val="single" w:sz="4" w:space="0" w:color="000000"/>
@@ -1138,7 +1138,7 @@
         </w:tc>
         <w:tc>
           <w:tcPr>
-            <w:tcW w:w="3398" w:type="dxa"/>
+            <w:tcW w:w="3399" w:type="dxa"/>
             <w:gridSpan w:val="5"/>
             <w:tcBorders>
               <w:top w:val="single" w:sz="4" w:space="0" w:color="000000"/>
@@ -1233,7 +1233,7 @@
         </w:trPr>
         <w:tc>
           <w:tcPr>
-            <w:tcW w:w="1598" w:type="dxa"/>
+            <w:tcW w:w="1597" w:type="dxa"/>
             <w:tcBorders>
               <w:top w:val="single" w:sz="4" w:space="0" w:color="000000"/>
               <w:left w:val="single" w:sz="4" w:space="0" w:color="000000"/>
@@ -1262,7 +1262,7 @@
         </w:tc>
         <w:tc>
           <w:tcPr>
-            <w:tcW w:w="3398" w:type="dxa"/>
+            <w:tcW w:w="3399" w:type="dxa"/>
             <w:gridSpan w:val="5"/>
             <w:tcBorders>
               <w:top w:val="single" w:sz="4" w:space="0" w:color="000000"/>
@@ -1357,7 +1357,7 @@
         </w:trPr>
         <w:tc>
           <w:tcPr>
-            <w:tcW w:w="1598" w:type="dxa"/>
+            <w:tcW w:w="1597" w:type="dxa"/>
             <w:tcBorders>
               <w:top w:val="single" w:sz="4" w:space="0" w:color="000000"/>
               <w:left w:val="single" w:sz="4" w:space="0" w:color="000000"/>
@@ -1386,7 +1386,7 @@
         </w:tc>
         <w:tc>
           <w:tcPr>
-            <w:tcW w:w="3398" w:type="dxa"/>
+            <w:tcW w:w="3399" w:type="dxa"/>
             <w:gridSpan w:val="5"/>
             <w:tcBorders>
               <w:top w:val="single" w:sz="4" w:space="0" w:color="000000"/>
@@ -1481,7 +1481,7 @@
         </w:trPr>
         <w:tc>
           <w:tcPr>
-            <w:tcW w:w="1598" w:type="dxa"/>
+            <w:tcW w:w="1597" w:type="dxa"/>
             <w:tcBorders>
               <w:top w:val="single" w:sz="4" w:space="0" w:color="000000"/>
               <w:left w:val="single" w:sz="4" w:space="0" w:color="000000"/>
@@ -1510,7 +1510,7 @@
         </w:tc>
         <w:tc>
           <w:tcPr>
-            <w:tcW w:w="3398" w:type="dxa"/>
+            <w:tcW w:w="3399" w:type="dxa"/>
             <w:gridSpan w:val="5"/>
             <w:tcBorders>
               <w:top w:val="single" w:sz="4" w:space="0" w:color="000000"/>
@@ -1603,7 +1603,7 @@
         </w:trPr>
         <w:tc>
           <w:tcPr>
-            <w:tcW w:w="1598" w:type="dxa"/>
+            <w:tcW w:w="1597" w:type="dxa"/>
             <w:tcBorders>
               <w:top w:val="single" w:sz="4" w:space="0" w:color="000000"/>
               <w:left w:val="single" w:sz="4" w:space="0" w:color="000000"/>
@@ -1632,7 +1632,7 @@
         </w:tc>
         <w:tc>
           <w:tcPr>
-            <w:tcW w:w="3398" w:type="dxa"/>
+            <w:tcW w:w="3399" w:type="dxa"/>
             <w:gridSpan w:val="5"/>
             <w:tcBorders>
               <w:top w:val="single" w:sz="4" w:space="0" w:color="000000"/>
@@ -1963,16 +1963,16 @@
           <w:bottom w:w="0" w:type="dxa"/>
           <w:right w:w="70" w:type="dxa"/>
         </w:tblCellMar>
-        <w:tblLook w:val="0000" w:noHBand="0" w:noVBand="0" w:firstColumn="0" w:lastRow="0" w:lastColumn="0" w:firstRow="0"/>
+        <w:tblLook w:val="0000" w:noVBand="0" w:noHBand="0" w:lastColumn="0" w:firstColumn="0" w:lastRow="0" w:firstRow="0"/>
       </w:tblPr>
       <w:tblGrid>
-        <w:gridCol w:w="1988"/>
-        <w:gridCol w:w="2007"/>
+        <w:gridCol w:w="1987"/>
+        <w:gridCol w:w="2008"/>
         <w:gridCol w:w="534"/>
         <w:gridCol w:w="1464"/>
         <w:gridCol w:w="2000"/>
-        <w:gridCol w:w="2009"/>
-        <w:gridCol w:w="77"/>
+        <w:gridCol w:w="2010"/>
+        <w:gridCol w:w="76"/>
       </w:tblGrid>
       <w:tr>
         <w:trPr>
@@ -1980,7 +1980,7 @@
         </w:trPr>
         <w:tc>
           <w:tcPr>
-            <w:tcW w:w="10002" w:type="dxa"/>
+            <w:tcW w:w="10003" w:type="dxa"/>
             <w:gridSpan w:val="6"/>
             <w:tcBorders>
               <w:top w:val="single" w:sz="4" w:space="0" w:color="000000"/>
@@ -2016,7 +2016,7 @@
         </w:tc>
         <w:tc>
           <w:tcPr>
-            <w:tcW w:w="77" w:type="dxa"/>
+            <w:tcW w:w="76" w:type="dxa"/>
             <w:tcBorders/>
           </w:tcPr>
           <w:p>
@@ -2037,7 +2037,7 @@
         </w:trPr>
         <w:tc>
           <w:tcPr>
-            <w:tcW w:w="10002" w:type="dxa"/>
+            <w:tcW w:w="10003" w:type="dxa"/>
             <w:gridSpan w:val="6"/>
             <w:tcBorders>
               <w:top w:val="single" w:sz="4" w:space="0" w:color="000000"/>
@@ -2074,7 +2074,7 @@
         </w:tc>
         <w:tc>
           <w:tcPr>
-            <w:tcW w:w="77" w:type="dxa"/>
+            <w:tcW w:w="76" w:type="dxa"/>
             <w:tcBorders/>
           </w:tcPr>
           <w:p>
@@ -2095,7 +2095,7 @@
         </w:trPr>
         <w:tc>
           <w:tcPr>
-            <w:tcW w:w="1988" w:type="dxa"/>
+            <w:tcW w:w="1987" w:type="dxa"/>
             <w:tcBorders>
               <w:top w:val="single" w:sz="4" w:space="0" w:color="000000"/>
               <w:left w:val="single" w:sz="4" w:space="0" w:color="000000"/>
@@ -2124,7 +2124,7 @@
         </w:tc>
         <w:tc>
           <w:tcPr>
-            <w:tcW w:w="2007" w:type="dxa"/>
+            <w:tcW w:w="2008" w:type="dxa"/>
             <w:tcBorders>
               <w:top w:val="single" w:sz="4" w:space="0" w:color="000000"/>
               <w:left w:val="single" w:sz="4" w:space="0" w:color="000000"/>
@@ -2212,7 +2212,7 @@
         </w:tc>
         <w:tc>
           <w:tcPr>
-            <w:tcW w:w="2009" w:type="dxa"/>
+            <w:tcW w:w="2010" w:type="dxa"/>
             <w:tcBorders>
               <w:top w:val="single" w:sz="4" w:space="0" w:color="000000"/>
               <w:left w:val="single" w:sz="4" w:space="0" w:color="000000"/>
@@ -2241,7 +2241,7 @@
         </w:tc>
         <w:tc>
           <w:tcPr>
-            <w:tcW w:w="77" w:type="dxa"/>
+            <w:tcW w:w="76" w:type="dxa"/>
             <w:tcBorders/>
           </w:tcPr>
           <w:p>
@@ -2262,7 +2262,7 @@
         </w:trPr>
         <w:tc>
           <w:tcPr>
-            <w:tcW w:w="10002" w:type="dxa"/>
+            <w:tcW w:w="10003" w:type="dxa"/>
             <w:gridSpan w:val="6"/>
             <w:tcBorders>
               <w:top w:val="single" w:sz="4" w:space="0" w:color="000000"/>
@@ -2307,7 +2307,7 @@
         </w:tc>
         <w:tc>
           <w:tcPr>
-            <w:tcW w:w="77" w:type="dxa"/>
+            <w:tcW w:w="76" w:type="dxa"/>
             <w:tcBorders/>
           </w:tcPr>
           <w:p>
@@ -2328,7 +2328,7 @@
         </w:trPr>
         <w:tc>
           <w:tcPr>
-            <w:tcW w:w="1988" w:type="dxa"/>
+            <w:tcW w:w="1987" w:type="dxa"/>
             <w:tcBorders>
               <w:top w:val="single" w:sz="4" w:space="0" w:color="000000"/>
               <w:left w:val="single" w:sz="4" w:space="0" w:color="000000"/>
@@ -2357,7 +2357,7 @@
         </w:tc>
         <w:tc>
           <w:tcPr>
-            <w:tcW w:w="2007" w:type="dxa"/>
+            <w:tcW w:w="2008" w:type="dxa"/>
             <w:tcBorders>
               <w:top w:val="single" w:sz="4" w:space="0" w:color="000000"/>
               <w:left w:val="single" w:sz="4" w:space="0" w:color="000000"/>
@@ -2421,7 +2421,7 @@
         </w:tc>
         <w:tc>
           <w:tcPr>
-            <w:tcW w:w="2009" w:type="dxa"/>
+            <w:tcW w:w="2010" w:type="dxa"/>
             <w:tcBorders>
               <w:top w:val="single" w:sz="4" w:space="0" w:color="000000"/>
               <w:left w:val="single" w:sz="4" w:space="0" w:color="000000"/>
@@ -2455,7 +2455,7 @@
         </w:tc>
         <w:tc>
           <w:tcPr>
-            <w:tcW w:w="77" w:type="dxa"/>
+            <w:tcW w:w="76" w:type="dxa"/>
             <w:tcBorders/>
           </w:tcPr>
           <w:p>
@@ -2476,7 +2476,7 @@
         </w:trPr>
         <w:tc>
           <w:tcPr>
-            <w:tcW w:w="1988" w:type="dxa"/>
+            <w:tcW w:w="1987" w:type="dxa"/>
             <w:tcBorders>
               <w:top w:val="single" w:sz="4" w:space="0" w:color="000000"/>
               <w:left w:val="single" w:sz="4" w:space="0" w:color="000000"/>
@@ -2505,7 +2505,7 @@
         </w:tc>
         <w:tc>
           <w:tcPr>
-            <w:tcW w:w="2007" w:type="dxa"/>
+            <w:tcW w:w="2008" w:type="dxa"/>
             <w:tcBorders>
               <w:top w:val="single" w:sz="4" w:space="0" w:color="000000"/>
               <w:left w:val="single" w:sz="4" w:space="0" w:color="000000"/>
@@ -2569,7 +2569,7 @@
         </w:tc>
         <w:tc>
           <w:tcPr>
-            <w:tcW w:w="2009" w:type="dxa"/>
+            <w:tcW w:w="2010" w:type="dxa"/>
             <w:tcBorders>
               <w:top w:val="single" w:sz="4" w:space="0" w:color="000000"/>
               <w:left w:val="single" w:sz="4" w:space="0" w:color="000000"/>
@@ -2603,7 +2603,7 @@
         </w:tc>
         <w:tc>
           <w:tcPr>
-            <w:tcW w:w="77" w:type="dxa"/>
+            <w:tcW w:w="76" w:type="dxa"/>
             <w:tcBorders/>
           </w:tcPr>
           <w:p>
@@ -2624,7 +2624,7 @@
         </w:trPr>
         <w:tc>
           <w:tcPr>
-            <w:tcW w:w="10002" w:type="dxa"/>
+            <w:tcW w:w="10003" w:type="dxa"/>
             <w:gridSpan w:val="6"/>
             <w:tcBorders>
               <w:top w:val="single" w:sz="4" w:space="0" w:color="000000"/>
@@ -2659,7 +2659,7 @@
         </w:tc>
         <w:tc>
           <w:tcPr>
-            <w:tcW w:w="77" w:type="dxa"/>
+            <w:tcW w:w="76" w:type="dxa"/>
             <w:tcBorders/>
           </w:tcPr>
           <w:p>
@@ -2680,7 +2680,7 @@
         </w:trPr>
         <w:tc>
           <w:tcPr>
-            <w:tcW w:w="1988" w:type="dxa"/>
+            <w:tcW w:w="1987" w:type="dxa"/>
             <w:tcBorders>
               <w:top w:val="single" w:sz="4" w:space="0" w:color="000000"/>
               <w:left w:val="single" w:sz="4" w:space="0" w:color="000000"/>
@@ -2709,7 +2709,7 @@
         </w:tc>
         <w:tc>
           <w:tcPr>
-            <w:tcW w:w="2007" w:type="dxa"/>
+            <w:tcW w:w="2008" w:type="dxa"/>
             <w:tcBorders>
               <w:top w:val="single" w:sz="4" w:space="0" w:color="000000"/>
               <w:left w:val="single" w:sz="4" w:space="0" w:color="000000"/>
@@ -2773,7 +2773,7 @@
         </w:tc>
         <w:tc>
           <w:tcPr>
-            <w:tcW w:w="2009" w:type="dxa"/>
+            <w:tcW w:w="2010" w:type="dxa"/>
             <w:tcBorders>
               <w:top w:val="single" w:sz="4" w:space="0" w:color="000000"/>
               <w:left w:val="single" w:sz="4" w:space="0" w:color="000000"/>
@@ -2807,7 +2807,7 @@
         </w:tc>
         <w:tc>
           <w:tcPr>
-            <w:tcW w:w="77" w:type="dxa"/>
+            <w:tcW w:w="76" w:type="dxa"/>
             <w:tcBorders/>
           </w:tcPr>
           <w:p>
@@ -2828,7 +2828,7 @@
         </w:trPr>
         <w:tc>
           <w:tcPr>
-            <w:tcW w:w="1988" w:type="dxa"/>
+            <w:tcW w:w="1987" w:type="dxa"/>
             <w:tcBorders>
               <w:top w:val="single" w:sz="4" w:space="0" w:color="000000"/>
               <w:left w:val="single" w:sz="4" w:space="0" w:color="000000"/>
@@ -2857,7 +2857,7 @@
         </w:tc>
         <w:tc>
           <w:tcPr>
-            <w:tcW w:w="2007" w:type="dxa"/>
+            <w:tcW w:w="2008" w:type="dxa"/>
             <w:tcBorders>
               <w:top w:val="single" w:sz="4" w:space="0" w:color="000000"/>
               <w:left w:val="single" w:sz="4" w:space="0" w:color="000000"/>
@@ -2922,7 +2922,7 @@
         </w:tc>
         <w:tc>
           <w:tcPr>
-            <w:tcW w:w="2009" w:type="dxa"/>
+            <w:tcW w:w="2010" w:type="dxa"/>
             <w:tcBorders>
               <w:top w:val="single" w:sz="4" w:space="0" w:color="000000"/>
               <w:left w:val="single" w:sz="4" w:space="0" w:color="000000"/>
@@ -2957,7 +2957,7 @@
         </w:tc>
         <w:tc>
           <w:tcPr>
-            <w:tcW w:w="77" w:type="dxa"/>
+            <w:tcW w:w="76" w:type="dxa"/>
             <w:tcBorders/>
           </w:tcPr>
           <w:p>
@@ -2978,7 +2978,7 @@
         </w:trPr>
         <w:tc>
           <w:tcPr>
-            <w:tcW w:w="1988" w:type="dxa"/>
+            <w:tcW w:w="1987" w:type="dxa"/>
             <w:tcBorders>
               <w:top w:val="single" w:sz="4" w:space="0" w:color="000000"/>
               <w:left w:val="single" w:sz="4" w:space="0" w:color="000000"/>
@@ -3007,7 +3007,7 @@
         </w:tc>
         <w:tc>
           <w:tcPr>
-            <w:tcW w:w="2007" w:type="dxa"/>
+            <w:tcW w:w="2008" w:type="dxa"/>
             <w:tcBorders>
               <w:top w:val="single" w:sz="4" w:space="0" w:color="000000"/>
               <w:left w:val="single" w:sz="4" w:space="0" w:color="000000"/>
@@ -3072,7 +3072,7 @@
         </w:tc>
         <w:tc>
           <w:tcPr>
-            <w:tcW w:w="2009" w:type="dxa"/>
+            <w:tcW w:w="2010" w:type="dxa"/>
             <w:tcBorders>
               <w:top w:val="single" w:sz="4" w:space="0" w:color="000000"/>
               <w:left w:val="single" w:sz="4" w:space="0" w:color="000000"/>
@@ -3107,7 +3107,7 @@
         </w:tc>
         <w:tc>
           <w:tcPr>
-            <w:tcW w:w="77" w:type="dxa"/>
+            <w:tcW w:w="76" w:type="dxa"/>
             <w:tcBorders/>
           </w:tcPr>
           <w:p>
@@ -3128,7 +3128,7 @@
         </w:trPr>
         <w:tc>
           <w:tcPr>
-            <w:tcW w:w="1988" w:type="dxa"/>
+            <w:tcW w:w="1987" w:type="dxa"/>
             <w:tcBorders>
               <w:top w:val="single" w:sz="4" w:space="0" w:color="000000"/>
               <w:left w:val="single" w:sz="4" w:space="0" w:color="000000"/>
@@ -3157,7 +3157,7 @@
         </w:tc>
         <w:tc>
           <w:tcPr>
-            <w:tcW w:w="2007" w:type="dxa"/>
+            <w:tcW w:w="2008" w:type="dxa"/>
             <w:tcBorders>
               <w:top w:val="single" w:sz="4" w:space="0" w:color="000000"/>
               <w:left w:val="single" w:sz="4" w:space="0" w:color="000000"/>
@@ -3222,7 +3222,7 @@
         </w:tc>
         <w:tc>
           <w:tcPr>
-            <w:tcW w:w="2009" w:type="dxa"/>
+            <w:tcW w:w="2010" w:type="dxa"/>
             <w:tcBorders>
               <w:top w:val="single" w:sz="4" w:space="0" w:color="000000"/>
               <w:left w:val="single" w:sz="4" w:space="0" w:color="000000"/>
@@ -3257,7 +3257,7 @@
         </w:tc>
         <w:tc>
           <w:tcPr>
-            <w:tcW w:w="77" w:type="dxa"/>
+            <w:tcW w:w="76" w:type="dxa"/>
             <w:tcBorders/>
           </w:tcPr>
           <w:p>
@@ -3278,7 +3278,7 @@
         </w:trPr>
         <w:tc>
           <w:tcPr>
-            <w:tcW w:w="10002" w:type="dxa"/>
+            <w:tcW w:w="10003" w:type="dxa"/>
             <w:gridSpan w:val="6"/>
             <w:tcBorders>
               <w:top w:val="single" w:sz="4" w:space="0" w:color="000000"/>
@@ -3315,7 +3315,7 @@
         </w:tc>
         <w:tc>
           <w:tcPr>
-            <w:tcW w:w="77" w:type="dxa"/>
+            <w:tcW w:w="76" w:type="dxa"/>
             <w:tcBorders/>
           </w:tcPr>
           <w:p>
@@ -3336,7 +3336,7 @@
         </w:trPr>
         <w:tc>
           <w:tcPr>
-            <w:tcW w:w="10002" w:type="dxa"/>
+            <w:tcW w:w="10003" w:type="dxa"/>
             <w:gridSpan w:val="6"/>
             <w:tcBorders>
               <w:top w:val="single" w:sz="4" w:space="0" w:color="000000"/>
@@ -3373,7 +3373,7 @@
         </w:tc>
         <w:tc>
           <w:tcPr>
-            <w:tcW w:w="77" w:type="dxa"/>
+            <w:tcW w:w="76" w:type="dxa"/>
             <w:tcBorders/>
           </w:tcPr>
           <w:p>
@@ -3394,7 +3394,7 @@
         </w:trPr>
         <w:tc>
           <w:tcPr>
-            <w:tcW w:w="10002" w:type="dxa"/>
+            <w:tcW w:w="10003" w:type="dxa"/>
             <w:gridSpan w:val="6"/>
             <w:tcBorders>
               <w:top w:val="single" w:sz="4" w:space="0" w:color="000000"/>
@@ -3429,7 +3429,7 @@
         </w:tc>
         <w:tc>
           <w:tcPr>
-            <w:tcW w:w="77" w:type="dxa"/>
+            <w:tcW w:w="76" w:type="dxa"/>
             <w:tcBorders/>
           </w:tcPr>
           <w:p>
@@ -3486,7 +3486,7 @@
         </w:tc>
         <w:tc>
           <w:tcPr>
-            <w:tcW w:w="6007" w:type="dxa"/>
+            <w:tcW w:w="6008" w:type="dxa"/>
             <w:gridSpan w:val="4"/>
             <w:tcBorders>
               <w:top w:val="single" w:sz="4" w:space="0" w:color="000000"/>
@@ -3522,7 +3522,7 @@
         </w:tc>
         <w:tc>
           <w:tcPr>
-            <w:tcW w:w="77" w:type="dxa"/>
+            <w:tcW w:w="76" w:type="dxa"/>
             <w:tcBorders/>
           </w:tcPr>
           <w:p>
@@ -3579,7 +3579,7 @@
         </w:tc>
         <w:tc>
           <w:tcPr>
-            <w:tcW w:w="6007" w:type="dxa"/>
+            <w:tcW w:w="6008" w:type="dxa"/>
             <w:gridSpan w:val="4"/>
             <w:tcBorders>
               <w:top w:val="single" w:sz="4" w:space="0" w:color="000000"/>
@@ -3617,7 +3617,7 @@
         </w:tc>
         <w:tc>
           <w:tcPr>
-            <w:tcW w:w="77" w:type="dxa"/>
+            <w:tcW w:w="76" w:type="dxa"/>
             <w:tcBorders/>
           </w:tcPr>
           <w:p>
@@ -3674,7 +3674,7 @@
         </w:tc>
         <w:tc>
           <w:tcPr>
-            <w:tcW w:w="6007" w:type="dxa"/>
+            <w:tcW w:w="6008" w:type="dxa"/>
             <w:gridSpan w:val="4"/>
             <w:tcBorders>
               <w:top w:val="single" w:sz="4" w:space="0" w:color="000000"/>
@@ -3710,7 +3710,7 @@
         </w:tc>
         <w:tc>
           <w:tcPr>
-            <w:tcW w:w="77" w:type="dxa"/>
+            <w:tcW w:w="76" w:type="dxa"/>
             <w:tcBorders/>
           </w:tcPr>
           <w:p>
@@ -3731,7 +3731,7 @@
         </w:trPr>
         <w:tc>
           <w:tcPr>
-            <w:tcW w:w="1988" w:type="dxa"/>
+            <w:tcW w:w="1987" w:type="dxa"/>
             <w:tcBorders>
               <w:top w:val="single" w:sz="4" w:space="0" w:color="000000"/>
               <w:left w:val="single" w:sz="4" w:space="0" w:color="000000"/>
@@ -3764,7 +3764,7 @@
         </w:tc>
         <w:tc>
           <w:tcPr>
-            <w:tcW w:w="4005" w:type="dxa"/>
+            <w:tcW w:w="4006" w:type="dxa"/>
             <w:gridSpan w:val="3"/>
             <w:tcBorders>
               <w:top w:val="single" w:sz="4" w:space="0" w:color="000000"/>
@@ -3799,7 +3799,7 @@
         </w:tc>
         <w:tc>
           <w:tcPr>
-            <w:tcW w:w="4009" w:type="dxa"/>
+            <w:tcW w:w="4010" w:type="dxa"/>
             <w:gridSpan w:val="2"/>
             <w:tcBorders>
               <w:top w:val="single" w:sz="4" w:space="0" w:color="000000"/>
@@ -3834,7 +3834,7 @@
         </w:tc>
         <w:tc>
           <w:tcPr>
-            <w:tcW w:w="77" w:type="dxa"/>
+            <w:tcW w:w="76" w:type="dxa"/>
             <w:tcBorders/>
           </w:tcPr>
           <w:p>
@@ -3855,7 +3855,7 @@
         </w:trPr>
         <w:tc>
           <w:tcPr>
-            <w:tcW w:w="1988" w:type="dxa"/>
+            <w:tcW w:w="1987" w:type="dxa"/>
             <w:tcBorders>
               <w:top w:val="single" w:sz="4" w:space="0" w:color="000000"/>
               <w:left w:val="single" w:sz="4" w:space="0" w:color="000000"/>
@@ -3888,7 +3888,7 @@
         </w:tc>
         <w:tc>
           <w:tcPr>
-            <w:tcW w:w="4005" w:type="dxa"/>
+            <w:tcW w:w="4006" w:type="dxa"/>
             <w:gridSpan w:val="3"/>
             <w:tcBorders>
               <w:top w:val="single" w:sz="4" w:space="0" w:color="000000"/>
@@ -3923,7 +3923,7 @@
         </w:tc>
         <w:tc>
           <w:tcPr>
-            <w:tcW w:w="4009" w:type="dxa"/>
+            <w:tcW w:w="4010" w:type="dxa"/>
             <w:gridSpan w:val="2"/>
             <w:tcBorders>
               <w:top w:val="single" w:sz="4" w:space="0" w:color="000000"/>
@@ -3958,7 +3958,7 @@
         </w:tc>
         <w:tc>
           <w:tcPr>
-            <w:tcW w:w="77" w:type="dxa"/>
+            <w:tcW w:w="76" w:type="dxa"/>
             <w:tcBorders/>
           </w:tcPr>
           <w:p>
@@ -3979,7 +3979,7 @@
         </w:trPr>
         <w:tc>
           <w:tcPr>
-            <w:tcW w:w="1988" w:type="dxa"/>
+            <w:tcW w:w="1987" w:type="dxa"/>
             <w:tcBorders>
               <w:top w:val="single" w:sz="4" w:space="0" w:color="000000"/>
               <w:left w:val="single" w:sz="4" w:space="0" w:color="000000"/>
@@ -4012,7 +4012,7 @@
         </w:tc>
         <w:tc>
           <w:tcPr>
-            <w:tcW w:w="4005" w:type="dxa"/>
+            <w:tcW w:w="4006" w:type="dxa"/>
             <w:gridSpan w:val="3"/>
             <w:tcBorders>
               <w:top w:val="single" w:sz="4" w:space="0" w:color="000000"/>
@@ -4047,7 +4047,7 @@
         </w:tc>
         <w:tc>
           <w:tcPr>
-            <w:tcW w:w="4009" w:type="dxa"/>
+            <w:tcW w:w="4010" w:type="dxa"/>
             <w:gridSpan w:val="2"/>
             <w:tcBorders>
               <w:top w:val="single" w:sz="4" w:space="0" w:color="000000"/>
@@ -4082,7 +4082,7 @@
         </w:tc>
         <w:tc>
           <w:tcPr>
-            <w:tcW w:w="77" w:type="dxa"/>
+            <w:tcW w:w="76" w:type="dxa"/>
             <w:tcBorders/>
           </w:tcPr>
           <w:p>
@@ -4103,7 +4103,7 @@
         </w:trPr>
         <w:tc>
           <w:tcPr>
-            <w:tcW w:w="1988" w:type="dxa"/>
+            <w:tcW w:w="1987" w:type="dxa"/>
             <w:tcBorders>
               <w:top w:val="single" w:sz="4" w:space="0" w:color="000000"/>
               <w:left w:val="single" w:sz="4" w:space="0" w:color="000000"/>
@@ -4136,7 +4136,7 @@
         </w:tc>
         <w:tc>
           <w:tcPr>
-            <w:tcW w:w="4005" w:type="dxa"/>
+            <w:tcW w:w="4006" w:type="dxa"/>
             <w:gridSpan w:val="3"/>
             <w:tcBorders>
               <w:top w:val="single" w:sz="4" w:space="0" w:color="000000"/>
@@ -4171,7 +4171,7 @@
         </w:tc>
         <w:tc>
           <w:tcPr>
-            <w:tcW w:w="4009" w:type="dxa"/>
+            <w:tcW w:w="4010" w:type="dxa"/>
             <w:gridSpan w:val="2"/>
             <w:tcBorders>
               <w:top w:val="single" w:sz="4" w:space="0" w:color="000000"/>
@@ -4206,7 +4206,7 @@
         </w:tc>
         <w:tc>
           <w:tcPr>
-            <w:tcW w:w="77" w:type="dxa"/>
+            <w:tcW w:w="76" w:type="dxa"/>
             <w:tcBorders/>
           </w:tcPr>
           <w:p>
@@ -4227,7 +4227,7 @@
         </w:trPr>
         <w:tc>
           <w:tcPr>
-            <w:tcW w:w="10002" w:type="dxa"/>
+            <w:tcW w:w="10003" w:type="dxa"/>
             <w:gridSpan w:val="6"/>
             <w:tcBorders>
               <w:top w:val="single" w:sz="4" w:space="0" w:color="000000"/>
@@ -4262,7 +4262,7 @@
         </w:tc>
         <w:tc>
           <w:tcPr>
-            <w:tcW w:w="77" w:type="dxa"/>
+            <w:tcW w:w="76" w:type="dxa"/>
             <w:tcBorders/>
           </w:tcPr>
           <w:p>
@@ -4359,7 +4359,7 @@
         </w:trPr>
         <w:tc>
           <w:tcPr>
-            <w:tcW w:w="10002" w:type="dxa"/>
+            <w:tcW w:w="10003" w:type="dxa"/>
             <w:gridSpan w:val="6"/>
             <w:tcBorders>
               <w:top w:val="single" w:sz="4" w:space="0" w:color="000000"/>
@@ -4394,7 +4394,7 @@
         </w:tc>
         <w:tc>
           <w:tcPr>
-            <w:tcW w:w="77" w:type="dxa"/>
+            <w:tcW w:w="76" w:type="dxa"/>
             <w:tcBorders/>
           </w:tcPr>
           <w:p>
@@ -4415,7 +4415,7 @@
         </w:trPr>
         <w:tc>
           <w:tcPr>
-            <w:tcW w:w="10002" w:type="dxa"/>
+            <w:tcW w:w="10003" w:type="dxa"/>
             <w:gridSpan w:val="6"/>
             <w:tcBorders>
               <w:top w:val="single" w:sz="4" w:space="0" w:color="000000"/>
@@ -4450,7 +4450,7 @@
         </w:tc>
         <w:tc>
           <w:tcPr>
-            <w:tcW w:w="77" w:type="dxa"/>
+            <w:tcW w:w="76" w:type="dxa"/>
             <w:tcBorders/>
           </w:tcPr>
           <w:p>
@@ -4471,7 +4471,7 @@
         </w:trPr>
         <w:tc>
           <w:tcPr>
-            <w:tcW w:w="1988" w:type="dxa"/>
+            <w:tcW w:w="1987" w:type="dxa"/>
             <w:tcBorders>
               <w:top w:val="single" w:sz="4" w:space="0" w:color="000000"/>
               <w:left w:val="single" w:sz="4" w:space="0" w:color="000000"/>
@@ -4508,7 +4508,7 @@
         </w:tc>
         <w:tc>
           <w:tcPr>
-            <w:tcW w:w="4005" w:type="dxa"/>
+            <w:tcW w:w="4006" w:type="dxa"/>
             <w:gridSpan w:val="3"/>
             <w:tcBorders>
               <w:top w:val="single" w:sz="4" w:space="0" w:color="000000"/>
@@ -4546,7 +4546,7 @@
         </w:tc>
         <w:tc>
           <w:tcPr>
-            <w:tcW w:w="4009" w:type="dxa"/>
+            <w:tcW w:w="4010" w:type="dxa"/>
             <w:gridSpan w:val="2"/>
             <w:tcBorders>
               <w:top w:val="single" w:sz="4" w:space="0" w:color="000000"/>
@@ -4583,7 +4583,7 @@
         </w:tc>
         <w:tc>
           <w:tcPr>
-            <w:tcW w:w="77" w:type="dxa"/>
+            <w:tcW w:w="76" w:type="dxa"/>
             <w:tcBorders/>
           </w:tcPr>
           <w:p>
@@ -4604,7 +4604,7 @@
         </w:trPr>
         <w:tc>
           <w:tcPr>
-            <w:tcW w:w="10002" w:type="dxa"/>
+            <w:tcW w:w="10003" w:type="dxa"/>
             <w:gridSpan w:val="6"/>
             <w:tcBorders>
               <w:top w:val="single" w:sz="4" w:space="0" w:color="000000"/>
@@ -4638,7 +4638,7 @@
         </w:tc>
         <w:tc>
           <w:tcPr>
-            <w:tcW w:w="77" w:type="dxa"/>
+            <w:tcW w:w="76" w:type="dxa"/>
             <w:tcBorders/>
           </w:tcPr>
           <w:p>
@@ -4659,7 +4659,7 @@
         </w:trPr>
         <w:tc>
           <w:tcPr>
-            <w:tcW w:w="10002" w:type="dxa"/>
+            <w:tcW w:w="10003" w:type="dxa"/>
             <w:gridSpan w:val="6"/>
             <w:tcBorders>
               <w:top w:val="single" w:sz="4" w:space="0" w:color="000000"/>
@@ -4752,7 +4752,7 @@
         </w:tc>
         <w:tc>
           <w:tcPr>
-            <w:tcW w:w="77" w:type="dxa"/>
+            <w:tcW w:w="76" w:type="dxa"/>
             <w:tcBorders/>
           </w:tcPr>
           <w:p>
@@ -4773,7 +4773,7 @@
         </w:trPr>
         <w:tc>
           <w:tcPr>
-            <w:tcW w:w="10002" w:type="dxa"/>
+            <w:tcW w:w="10003" w:type="dxa"/>
             <w:gridSpan w:val="6"/>
             <w:tcBorders>
               <w:top w:val="single" w:sz="4" w:space="0" w:color="000000"/>
@@ -4807,7 +4807,7 @@
         </w:tc>
         <w:tc>
           <w:tcPr>
-            <w:tcW w:w="77" w:type="dxa"/>
+            <w:tcW w:w="76" w:type="dxa"/>
             <w:tcBorders/>
           </w:tcPr>
           <w:p>
@@ -4826,7 +4826,7 @@
         <w:trPr/>
         <w:tc>
           <w:tcPr>
-            <w:tcW w:w="10002" w:type="dxa"/>
+            <w:tcW w:w="10003" w:type="dxa"/>
             <w:gridSpan w:val="6"/>
             <w:tcBorders>
               <w:left w:val="single" w:sz="4" w:space="0" w:color="000000"/>
@@ -5079,7 +5079,7 @@
         </w:tc>
         <w:tc>
           <w:tcPr>
-            <w:tcW w:w="77" w:type="dxa"/>
+            <w:tcW w:w="76" w:type="dxa"/>
             <w:tcBorders/>
           </w:tcPr>
           <w:p>
@@ -5100,7 +5100,7 @@
         </w:trPr>
         <w:tc>
           <w:tcPr>
-            <w:tcW w:w="10002" w:type="dxa"/>
+            <w:tcW w:w="10003" w:type="dxa"/>
             <w:gridSpan w:val="6"/>
             <w:tcBorders>
               <w:top w:val="single" w:sz="4" w:space="0" w:color="000000"/>
@@ -5134,7 +5134,7 @@
         </w:tc>
         <w:tc>
           <w:tcPr>
-            <w:tcW w:w="77" w:type="dxa"/>
+            <w:tcW w:w="76" w:type="dxa"/>
             <w:tcBorders/>
           </w:tcPr>
           <w:p>
@@ -5155,7 +5155,7 @@
         </w:trPr>
         <w:tc>
           <w:tcPr>
-            <w:tcW w:w="10002" w:type="dxa"/>
+            <w:tcW w:w="10003" w:type="dxa"/>
             <w:gridSpan w:val="6"/>
             <w:tcBorders>
               <w:left w:val="single" w:sz="4" w:space="0" w:color="000000"/>
@@ -5181,7 +5181,7 @@
         </w:tc>
         <w:tc>
           <w:tcPr>
-            <w:tcW w:w="77" w:type="dxa"/>
+            <w:tcW w:w="76" w:type="dxa"/>
             <w:tcBorders/>
           </w:tcPr>
           <w:p>
@@ -5202,7 +5202,7 @@
         </w:trPr>
         <w:tc>
           <w:tcPr>
-            <w:tcW w:w="10002" w:type="dxa"/>
+            <w:tcW w:w="10003" w:type="dxa"/>
             <w:gridSpan w:val="6"/>
             <w:tcBorders>
               <w:top w:val="single" w:sz="4" w:space="0" w:color="000000"/>
@@ -5236,7 +5236,7 @@
         </w:tc>
         <w:tc>
           <w:tcPr>
-            <w:tcW w:w="77" w:type="dxa"/>
+            <w:tcW w:w="76" w:type="dxa"/>
             <w:tcBorders/>
           </w:tcPr>
           <w:p>
@@ -5257,7 +5257,7 @@
         </w:trPr>
         <w:tc>
           <w:tcPr>
-            <w:tcW w:w="10002" w:type="dxa"/>
+            <w:tcW w:w="10003" w:type="dxa"/>
             <w:gridSpan w:val="6"/>
             <w:tcBorders>
               <w:left w:val="single" w:sz="4" w:space="0" w:color="000000"/>
@@ -5575,7 +5575,7 @@
         </w:tc>
         <w:tc>
           <w:tcPr>
-            <w:tcW w:w="77" w:type="dxa"/>
+            <w:tcW w:w="76" w:type="dxa"/>
             <w:tcBorders/>
           </w:tcPr>
           <w:p>
@@ -5596,7 +5596,7 @@
         </w:trPr>
         <w:tc>
           <w:tcPr>
-            <w:tcW w:w="10002" w:type="dxa"/>
+            <w:tcW w:w="10003" w:type="dxa"/>
             <w:gridSpan w:val="6"/>
             <w:tcBorders>
               <w:top w:val="single" w:sz="4" w:space="0" w:color="000000"/>
@@ -5630,7 +5630,7 @@
         </w:tc>
         <w:tc>
           <w:tcPr>
-            <w:tcW w:w="77" w:type="dxa"/>
+            <w:tcW w:w="76" w:type="dxa"/>
             <w:tcBorders/>
           </w:tcPr>
           <w:p>
@@ -5649,7 +5649,7 @@
         <w:trPr/>
         <w:tc>
           <w:tcPr>
-            <w:tcW w:w="10002" w:type="dxa"/>
+            <w:tcW w:w="10003" w:type="dxa"/>
             <w:gridSpan w:val="6"/>
             <w:tcBorders>
               <w:left w:val="single" w:sz="4" w:space="0" w:color="000000"/>
@@ -5669,7 +5669,11 @@
             </w:pPr>
             <w:r>
               <w:rPr/>
-              <w:t>AWO Rössing-Barnten</w:t>
+              <w:t xml:space="preserve">AWO Rössing-Barnten </w:t>
+            </w:r>
+            <w:r>
+              <w:rPr/>
+              <w:t>(90)</w:t>
             </w:r>
           </w:p>
           <w:p>
@@ -5834,15 +5838,7 @@
             </w:pPr>
             <w:r>
               <w:rPr/>
-              <w:t>Landfrauenverein (</w:t>
-            </w:r>
-            <w:r>
-              <w:rPr/>
-              <w:t>132</w:t>
-            </w:r>
-            <w:r>
-              <w:rPr/>
-              <w:t>)</w:t>
+              <w:t>Landfrauenverein (132)</w:t>
             </w:r>
           </w:p>
           <w:p>
@@ -5962,11 +5958,7 @@
             </w:pPr>
             <w:r>
               <w:rPr/>
-              <w:t xml:space="preserve">CDU Ortsverband Rössing </w:t>
-            </w:r>
-            <w:r>
-              <w:rPr/>
-              <w:t>(28)</w:t>
+              <w:t>CDU Ortsverband Rössing (28)</w:t>
             </w:r>
           </w:p>
           <w:p>
@@ -6021,7 +6013,7 @@
         </w:tc>
         <w:tc>
           <w:tcPr>
-            <w:tcW w:w="77" w:type="dxa"/>
+            <w:tcW w:w="76" w:type="dxa"/>
             <w:tcBorders/>
           </w:tcPr>
           <w:p>

</xml_diff>